<commit_message>
Modificaciones a figs exploratorias y documento inicial
</commit_message>
<xml_diff>
--- a/Docs/Borrador.docx
+++ b/Docs/Borrador.docx
@@ -1080,16 +1080,14 @@
           <w:b/>
           <w:sz w:val="24"/>
           <w:szCs w:val="24"/>
-          <w:lang w:val="en-US"/>
-        </w:rPr>
-      </w:pPr>
-      <w:r>
-        <w:rPr>
-          <w:rFonts w:ascii="Times New Roman" w:hAnsi="Times New Roman" w:cs="Times New Roman"/>
-          <w:b/>
-          <w:sz w:val="24"/>
-          <w:szCs w:val="24"/>
-          <w:lang w:val="en-US"/>
+        </w:rPr>
+      </w:pPr>
+      <w:r>
+        <w:rPr>
+          <w:rFonts w:ascii="Times New Roman" w:hAnsi="Times New Roman" w:cs="Times New Roman"/>
+          <w:b/>
+          <w:sz w:val="24"/>
+          <w:szCs w:val="24"/>
         </w:rPr>
         <w:lastRenderedPageBreak/>
         <w:t>RESULTS</w:t>
@@ -2890,19 +2888,16 @@
     <w:p>
       <w:pPr>
         <w:spacing w:line="480" w:lineRule="auto"/>
-        <w:jc w:val="both"/>
-        <w:rPr>
-          <w:rFonts w:ascii="Times New Roman" w:hAnsi="Times New Roman" w:cs="Times New Roman"/>
-          <w:b/>
-          <w:sz w:val="24"/>
-          <w:szCs w:val="24"/>
-          <w:lang w:val="en-US"/>
-        </w:rPr>
-      </w:pPr>
-      <w:r>
-        <w:rPr>
-          <w:rFonts w:ascii="Times New Roman" w:hAnsi="Times New Roman" w:cs="Times New Roman"/>
-          <w:b/>
+        <w:rPr>
+          <w:rFonts w:ascii="Times New Roman" w:hAnsi="Times New Roman" w:cs="Times New Roman"/>
+          <w:sz w:val="24"/>
+          <w:szCs w:val="24"/>
+          <w:lang w:val="en-US"/>
+        </w:rPr>
+      </w:pPr>
+      <w:r>
+        <w:rPr>
+          <w:rFonts w:ascii="Times New Roman" w:hAnsi="Times New Roman" w:cs="Times New Roman"/>
           <w:sz w:val="24"/>
           <w:szCs w:val="24"/>
           <w:lang w:val="en-US"/>
@@ -2916,21 +2911,429 @@
         <w:jc w:val="both"/>
         <w:rPr>
           <w:rFonts w:ascii="Times New Roman" w:hAnsi="Times New Roman" w:cs="Times New Roman"/>
-          <w:b/>
-          <w:sz w:val="24"/>
-          <w:szCs w:val="24"/>
-          <w:lang w:val="en-US"/>
-        </w:rPr>
-      </w:pPr>
-      <w:r>
-        <w:rPr>
-          <w:rFonts w:ascii="Times New Roman" w:hAnsi="Times New Roman" w:cs="Times New Roman"/>
-          <w:b/>
-          <w:sz w:val="24"/>
-          <w:szCs w:val="24"/>
-          <w:lang w:val="en-US"/>
+          <w:sz w:val="24"/>
+          <w:szCs w:val="24"/>
+          <w:lang w:val="en-US"/>
+        </w:rPr>
+      </w:pPr>
+      <w:r>
+        <w:rPr>
+          <w:rFonts w:ascii="Times New Roman" w:hAnsi="Times New Roman" w:cs="Times New Roman"/>
+          <w:noProof/>
+          <w:sz w:val="24"/>
+          <w:szCs w:val="24"/>
+          <w:lang w:eastAsia="es-MX"/>
         </w:rPr>
         <w:lastRenderedPageBreak/>
+        <w:drawing>
+          <wp:inline distT="0" distB="0" distL="0" distR="0">
+            <wp:extent cx="5486400" cy="2743200"/>
+            <wp:effectExtent l="19050" t="0" r="0" b="0"/>
+            <wp:docPr id="2" name="Imagen 2" descr="C:\Users\JC\Documents\GitHub\atun\Docs\Figs\Fig1.tiff"/>
+            <wp:cNvGraphicFramePr>
+              <a:graphicFrameLocks xmlns:a="http://schemas.openxmlformats.org/drawingml/2006/main" noChangeAspect="1"/>
+            </wp:cNvGraphicFramePr>
+            <a:graphic xmlns:a="http://schemas.openxmlformats.org/drawingml/2006/main">
+              <a:graphicData uri="http://schemas.openxmlformats.org/drawingml/2006/picture">
+                <pic:pic xmlns:pic="http://schemas.openxmlformats.org/drawingml/2006/picture">
+                  <pic:nvPicPr>
+                    <pic:cNvPr id="0" name="Picture 2" descr="C:\Users\JC\Documents\GitHub\atun\Docs\Figs\Fig1.tiff"/>
+                    <pic:cNvPicPr>
+                      <a:picLocks noChangeAspect="1" noChangeArrowheads="1"/>
+                    </pic:cNvPicPr>
+                  </pic:nvPicPr>
+                  <pic:blipFill>
+                    <a:blip r:embed="rId9" cstate="print"/>
+                    <a:srcRect/>
+                    <a:stretch>
+                      <a:fillRect/>
+                    </a:stretch>
+                  </pic:blipFill>
+                  <pic:spPr bwMode="auto">
+                    <a:xfrm>
+                      <a:off x="0" y="0"/>
+                      <a:ext cx="5486400" cy="2743200"/>
+                    </a:xfrm>
+                    <a:prstGeom prst="rect">
+                      <a:avLst/>
+                    </a:prstGeom>
+                    <a:noFill/>
+                    <a:ln w="9525">
+                      <a:noFill/>
+                      <a:miter lim="800000"/>
+                      <a:headEnd/>
+                      <a:tailEnd/>
+                    </a:ln>
+                  </pic:spPr>
+                </pic:pic>
+              </a:graphicData>
+            </a:graphic>
+          </wp:inline>
+        </w:drawing>
+      </w:r>
+    </w:p>
+    <w:p>
+      <w:pPr>
+        <w:spacing w:line="480" w:lineRule="auto"/>
+        <w:jc w:val="both"/>
+        <w:rPr>
+          <w:rFonts w:ascii="Times New Roman" w:hAnsi="Times New Roman" w:cs="Times New Roman"/>
+          <w:b/>
+          <w:sz w:val="24"/>
+          <w:szCs w:val="24"/>
+          <w:lang w:val="en-US"/>
+        </w:rPr>
+      </w:pPr>
+      <w:r>
+        <w:rPr>
+          <w:rFonts w:ascii="Times New Roman" w:hAnsi="Times New Roman" w:cs="Times New Roman"/>
+          <w:b/>
+          <w:noProof/>
+          <w:sz w:val="24"/>
+          <w:szCs w:val="24"/>
+          <w:lang w:eastAsia="es-MX"/>
+        </w:rPr>
+        <w:drawing>
+          <wp:inline distT="0" distB="0" distL="0" distR="0">
+            <wp:extent cx="5486400" cy="2900597"/>
+            <wp:effectExtent l="19050" t="0" r="0" b="0"/>
+            <wp:docPr id="3" name="Imagen 3" descr="C:\Users\JC\Documents\GitHub\atun\Docs\Figs\Fig9.jpg"/>
+            <wp:cNvGraphicFramePr>
+              <a:graphicFrameLocks xmlns:a="http://schemas.openxmlformats.org/drawingml/2006/main" noChangeAspect="1"/>
+            </wp:cNvGraphicFramePr>
+            <a:graphic xmlns:a="http://schemas.openxmlformats.org/drawingml/2006/main">
+              <a:graphicData uri="http://schemas.openxmlformats.org/drawingml/2006/picture">
+                <pic:pic xmlns:pic="http://schemas.openxmlformats.org/drawingml/2006/picture">
+                  <pic:nvPicPr>
+                    <pic:cNvPr id="0" name="Picture 3" descr="C:\Users\JC\Documents\GitHub\atun\Docs\Figs\Fig9.jpg"/>
+                    <pic:cNvPicPr>
+                      <a:picLocks noChangeAspect="1" noChangeArrowheads="1"/>
+                    </pic:cNvPicPr>
+                  </pic:nvPicPr>
+                  <pic:blipFill>
+                    <a:blip r:embed="rId10" cstate="print"/>
+                    <a:srcRect l="8826" t="3559" r="8350" b="4626"/>
+                    <a:stretch>
+                      <a:fillRect/>
+                    </a:stretch>
+                  </pic:blipFill>
+                  <pic:spPr bwMode="auto">
+                    <a:xfrm>
+                      <a:off x="0" y="0"/>
+                      <a:ext cx="5486400" cy="2900597"/>
+                    </a:xfrm>
+                    <a:prstGeom prst="rect">
+                      <a:avLst/>
+                    </a:prstGeom>
+                    <a:noFill/>
+                    <a:ln w="9525">
+                      <a:noFill/>
+                      <a:miter lim="800000"/>
+                      <a:headEnd/>
+                      <a:tailEnd/>
+                    </a:ln>
+                  </pic:spPr>
+                </pic:pic>
+              </a:graphicData>
+            </a:graphic>
+          </wp:inline>
+        </w:drawing>
+      </w:r>
+    </w:p>
+    <w:p>
+      <w:pPr>
+        <w:spacing w:line="480" w:lineRule="auto"/>
+        <w:rPr>
+          <w:rFonts w:ascii="Times New Roman" w:hAnsi="Times New Roman" w:cs="Times New Roman"/>
+          <w:b/>
+          <w:sz w:val="24"/>
+          <w:szCs w:val="24"/>
+          <w:lang w:val="en-US"/>
+        </w:rPr>
+      </w:pPr>
+      <w:r>
+        <w:rPr>
+          <w:rFonts w:ascii="Times New Roman" w:hAnsi="Times New Roman" w:cs="Times New Roman"/>
+          <w:b/>
+          <w:noProof/>
+          <w:sz w:val="24"/>
+          <w:szCs w:val="24"/>
+          <w:lang w:eastAsia="es-MX"/>
+        </w:rPr>
+        <w:lastRenderedPageBreak/>
+        <w:drawing>
+          <wp:inline distT="0" distB="0" distL="0" distR="0">
+            <wp:extent cx="5486400" cy="2743200"/>
+            <wp:effectExtent l="19050" t="0" r="0" b="0"/>
+            <wp:docPr id="6" name="Imagen 6" descr="C:\Users\JC\Documents\GitHub\atun\Docs\Figs\Fig3.tiff"/>
+            <wp:cNvGraphicFramePr>
+              <a:graphicFrameLocks xmlns:a="http://schemas.openxmlformats.org/drawingml/2006/main" noChangeAspect="1"/>
+            </wp:cNvGraphicFramePr>
+            <a:graphic xmlns:a="http://schemas.openxmlformats.org/drawingml/2006/main">
+              <a:graphicData uri="http://schemas.openxmlformats.org/drawingml/2006/picture">
+                <pic:pic xmlns:pic="http://schemas.openxmlformats.org/drawingml/2006/picture">
+                  <pic:nvPicPr>
+                    <pic:cNvPr id="0" name="Picture 6" descr="C:\Users\JC\Documents\GitHub\atun\Docs\Figs\Fig3.tiff"/>
+                    <pic:cNvPicPr>
+                      <a:picLocks noChangeAspect="1" noChangeArrowheads="1"/>
+                    </pic:cNvPicPr>
+                  </pic:nvPicPr>
+                  <pic:blipFill>
+                    <a:blip r:embed="rId11" cstate="print"/>
+                    <a:srcRect/>
+                    <a:stretch>
+                      <a:fillRect/>
+                    </a:stretch>
+                  </pic:blipFill>
+                  <pic:spPr bwMode="auto">
+                    <a:xfrm>
+                      <a:off x="0" y="0"/>
+                      <a:ext cx="5486400" cy="2743200"/>
+                    </a:xfrm>
+                    <a:prstGeom prst="rect">
+                      <a:avLst/>
+                    </a:prstGeom>
+                    <a:noFill/>
+                    <a:ln w="9525">
+                      <a:noFill/>
+                      <a:miter lim="800000"/>
+                      <a:headEnd/>
+                      <a:tailEnd/>
+                    </a:ln>
+                  </pic:spPr>
+                </pic:pic>
+              </a:graphicData>
+            </a:graphic>
+          </wp:inline>
+        </w:drawing>
+      </w:r>
+    </w:p>
+    <w:p>
+      <w:pPr>
+        <w:spacing w:line="480" w:lineRule="auto"/>
+        <w:rPr>
+          <w:rFonts w:ascii="Times New Roman" w:hAnsi="Times New Roman" w:cs="Times New Roman"/>
+          <w:b/>
+          <w:sz w:val="24"/>
+          <w:szCs w:val="24"/>
+          <w:lang w:val="en-US"/>
+        </w:rPr>
+      </w:pPr>
+      <w:r>
+        <w:rPr>
+          <w:rFonts w:ascii="Times New Roman" w:hAnsi="Times New Roman" w:cs="Times New Roman"/>
+          <w:b/>
+          <w:noProof/>
+          <w:sz w:val="24"/>
+          <w:szCs w:val="24"/>
+          <w:lang w:eastAsia="es-MX"/>
+        </w:rPr>
+        <w:drawing>
+          <wp:inline distT="0" distB="0" distL="0" distR="0">
+            <wp:extent cx="5612130" cy="4752975"/>
+            <wp:effectExtent l="19050" t="0" r="7620" b="0"/>
+            <wp:docPr id="10" name="Imagen 10" descr="C:\Users\JC\Documents\GitHub\atun\Docs\Figs\Fig4.tiff"/>
+            <wp:cNvGraphicFramePr>
+              <a:graphicFrameLocks xmlns:a="http://schemas.openxmlformats.org/drawingml/2006/main" noChangeAspect="1"/>
+            </wp:cNvGraphicFramePr>
+            <a:graphic xmlns:a="http://schemas.openxmlformats.org/drawingml/2006/main">
+              <a:graphicData uri="http://schemas.openxmlformats.org/drawingml/2006/picture">
+                <pic:pic xmlns:pic="http://schemas.openxmlformats.org/drawingml/2006/picture">
+                  <pic:nvPicPr>
+                    <pic:cNvPr id="0" name="Picture 10" descr="C:\Users\JC\Documents\GitHub\atun\Docs\Figs\Fig4.tiff"/>
+                    <pic:cNvPicPr>
+                      <a:picLocks noChangeAspect="1" noChangeArrowheads="1"/>
+                    </pic:cNvPicPr>
+                  </pic:nvPicPr>
+                  <pic:blipFill>
+                    <a:blip r:embed="rId12" cstate="print"/>
+                    <a:srcRect t="21719" b="21833"/>
+                    <a:stretch>
+                      <a:fillRect/>
+                    </a:stretch>
+                  </pic:blipFill>
+                  <pic:spPr bwMode="auto">
+                    <a:xfrm>
+                      <a:off x="0" y="0"/>
+                      <a:ext cx="5612130" cy="4752975"/>
+                    </a:xfrm>
+                    <a:prstGeom prst="rect">
+                      <a:avLst/>
+                    </a:prstGeom>
+                    <a:noFill/>
+                    <a:ln w="9525">
+                      <a:noFill/>
+                      <a:miter lim="800000"/>
+                      <a:headEnd/>
+                      <a:tailEnd/>
+                    </a:ln>
+                  </pic:spPr>
+                </pic:pic>
+              </a:graphicData>
+            </a:graphic>
+          </wp:inline>
+        </w:drawing>
+      </w:r>
+    </w:p>
+    <w:p>
+      <w:pPr>
+        <w:spacing w:line="480" w:lineRule="auto"/>
+        <w:rPr>
+          <w:rFonts w:ascii="Times New Roman" w:hAnsi="Times New Roman" w:cs="Times New Roman"/>
+          <w:b/>
+          <w:sz w:val="24"/>
+          <w:szCs w:val="24"/>
+          <w:lang w:val="en-US"/>
+        </w:rPr>
+      </w:pPr>
+      <w:r>
+        <w:rPr>
+          <w:rFonts w:ascii="Times New Roman" w:hAnsi="Times New Roman" w:cs="Times New Roman"/>
+          <w:b/>
+          <w:noProof/>
+          <w:sz w:val="24"/>
+          <w:szCs w:val="24"/>
+          <w:lang w:eastAsia="es-MX"/>
+        </w:rPr>
+        <w:lastRenderedPageBreak/>
+        <w:drawing>
+          <wp:inline distT="0" distB="0" distL="0" distR="0">
+            <wp:extent cx="5612130" cy="4695825"/>
+            <wp:effectExtent l="19050" t="0" r="7620" b="0"/>
+            <wp:docPr id="11" name="Imagen 11" descr="C:\Users\JC\Documents\GitHub\atun\Docs\Figs\Fig5.tiff"/>
+            <wp:cNvGraphicFramePr>
+              <a:graphicFrameLocks xmlns:a="http://schemas.openxmlformats.org/drawingml/2006/main" noChangeAspect="1"/>
+            </wp:cNvGraphicFramePr>
+            <a:graphic xmlns:a="http://schemas.openxmlformats.org/drawingml/2006/main">
+              <a:graphicData uri="http://schemas.openxmlformats.org/drawingml/2006/picture">
+                <pic:pic xmlns:pic="http://schemas.openxmlformats.org/drawingml/2006/picture">
+                  <pic:nvPicPr>
+                    <pic:cNvPr id="0" name="Picture 11" descr="C:\Users\JC\Documents\GitHub\atun\Docs\Figs\Fig5.tiff"/>
+                    <pic:cNvPicPr>
+                      <a:picLocks noChangeAspect="1" noChangeArrowheads="1"/>
+                    </pic:cNvPicPr>
+                  </pic:nvPicPr>
+                  <pic:blipFill>
+                    <a:blip r:embed="rId13" cstate="print"/>
+                    <a:srcRect t="21952" b="22262"/>
+                    <a:stretch>
+                      <a:fillRect/>
+                    </a:stretch>
+                  </pic:blipFill>
+                  <pic:spPr bwMode="auto">
+                    <a:xfrm>
+                      <a:off x="0" y="0"/>
+                      <a:ext cx="5612130" cy="4695825"/>
+                    </a:xfrm>
+                    <a:prstGeom prst="rect">
+                      <a:avLst/>
+                    </a:prstGeom>
+                    <a:noFill/>
+                    <a:ln w="9525">
+                      <a:noFill/>
+                      <a:miter lim="800000"/>
+                      <a:headEnd/>
+                      <a:tailEnd/>
+                    </a:ln>
+                  </pic:spPr>
+                </pic:pic>
+              </a:graphicData>
+            </a:graphic>
+          </wp:inline>
+        </w:drawing>
+      </w:r>
+    </w:p>
+    <w:p>
+      <w:pPr>
+        <w:spacing w:line="480" w:lineRule="auto"/>
+        <w:rPr>
+          <w:rFonts w:ascii="Times New Roman" w:hAnsi="Times New Roman" w:cs="Times New Roman"/>
+          <w:b/>
+          <w:sz w:val="24"/>
+          <w:szCs w:val="24"/>
+          <w:lang w:val="en-US"/>
+        </w:rPr>
+      </w:pPr>
+      <w:r>
+        <w:rPr>
+          <w:rFonts w:ascii="Times New Roman" w:hAnsi="Times New Roman" w:cs="Times New Roman"/>
+          <w:b/>
+          <w:sz w:val="24"/>
+          <w:szCs w:val="24"/>
+          <w:lang w:val="en-US"/>
+        </w:rPr>
+        <w:br w:type="page"/>
+      </w:r>
+    </w:p>
+    <w:p>
+      <w:pPr>
+        <w:spacing w:line="480" w:lineRule="auto"/>
+        <w:rPr>
+          <w:rFonts w:ascii="Times New Roman" w:hAnsi="Times New Roman" w:cs="Times New Roman"/>
+          <w:b/>
+          <w:sz w:val="24"/>
+          <w:szCs w:val="24"/>
+          <w:lang w:val="en-US"/>
+        </w:rPr>
+      </w:pPr>
+    </w:p>
+    <w:p>
+      <w:pPr>
+        <w:spacing w:line="480" w:lineRule="auto"/>
+        <w:rPr>
+          <w:rFonts w:ascii="Times New Roman" w:hAnsi="Times New Roman" w:cs="Times New Roman"/>
+          <w:b/>
+          <w:sz w:val="24"/>
+          <w:szCs w:val="24"/>
+          <w:lang w:val="en-US"/>
+        </w:rPr>
+      </w:pPr>
+    </w:p>
+    <w:p>
+      <w:pPr>
+        <w:spacing w:line="480" w:lineRule="auto"/>
+        <w:rPr>
+          <w:rFonts w:ascii="Times New Roman" w:hAnsi="Times New Roman" w:cs="Times New Roman"/>
+          <w:b/>
+          <w:sz w:val="24"/>
+          <w:szCs w:val="24"/>
+          <w:lang w:val="en-US"/>
+        </w:rPr>
+      </w:pPr>
+    </w:p>
+    <w:p>
+      <w:pPr>
+        <w:spacing w:line="480" w:lineRule="auto"/>
+        <w:jc w:val="both"/>
+        <w:rPr>
+          <w:rFonts w:ascii="Times New Roman" w:hAnsi="Times New Roman" w:cs="Times New Roman"/>
+          <w:b/>
+          <w:sz w:val="24"/>
+          <w:szCs w:val="24"/>
+          <w:lang w:val="en-US"/>
+        </w:rPr>
+      </w:pPr>
+    </w:p>
+    <w:p>
+      <w:pPr>
+        <w:spacing w:line="480" w:lineRule="auto"/>
+        <w:jc w:val="both"/>
+        <w:rPr>
+          <w:rFonts w:ascii="Times New Roman" w:hAnsi="Times New Roman" w:cs="Times New Roman"/>
+          <w:b/>
+          <w:sz w:val="24"/>
+          <w:szCs w:val="24"/>
+          <w:lang w:val="en-US"/>
+        </w:rPr>
+      </w:pPr>
+      <w:r>
+        <w:rPr>
+          <w:rFonts w:ascii="Times New Roman" w:hAnsi="Times New Roman" w:cs="Times New Roman"/>
+          <w:b/>
+          <w:sz w:val="24"/>
+          <w:szCs w:val="24"/>
+          <w:lang w:val="en-US"/>
+        </w:rPr>
         <w:t>TABLES</w:t>
       </w:r>
     </w:p>
@@ -3006,7 +3409,7 @@
       <w:proofErr w:type="gramEnd"/>
     </w:p>
     <w:sectPr>
-      <w:footerReference w:type="default" r:id="rId9"/>
+      <w:footerReference w:type="default" r:id="rId14"/>
       <w:pgSz w:w="12240" w:h="15840"/>
       <w:pgMar w:top="1418" w:right="1701" w:bottom="1418" w:left="1701" w:header="709" w:footer="709" w:gutter="0"/>
       <w:lnNumType w:countBy="1" w:restart="continuous"/>
@@ -3063,7 +3466,7 @@
             <w:rPr>
               <w:noProof/>
             </w:rPr>
-            <w:t>5</w:t>
+            <w:t>13</w:t>
           </w:r>
         </w:fldSimple>
       </w:p>
@@ -3354,6 +3757,165 @@
     <w:link w:val="Piedepgina"/>
     <w:uiPriority w:val="99"/>
     <w:rsid w:val="005B1B4C"/>
+  </w:style>
+  <w:style w:type="table" w:styleId="Sombreadoclaro">
+    <w:name w:val="Light Shading"/>
+    <w:basedOn w:val="Tablanormal"/>
+    <w:uiPriority w:val="60"/>
+    <w:rsid w:val="00BC0B7B"/>
+    <w:pPr>
+      <w:spacing w:after="0" w:line="240" w:lineRule="auto"/>
+    </w:pPr>
+    <w:rPr>
+      <w:color w:val="000000" w:themeColor="text1" w:themeShade="BF"/>
+    </w:rPr>
+    <w:tblPr>
+      <w:tblStyleRowBandSize w:val="1"/>
+      <w:tblStyleColBandSize w:val="1"/>
+      <w:tblInd w:w="0" w:type="dxa"/>
+      <w:tblBorders>
+        <w:top w:val="single" w:sz="8" w:space="0" w:color="000000" w:themeColor="text1"/>
+        <w:bottom w:val="single" w:sz="8" w:space="0" w:color="000000" w:themeColor="text1"/>
+      </w:tblBorders>
+      <w:tblCellMar>
+        <w:top w:w="0" w:type="dxa"/>
+        <w:left w:w="108" w:type="dxa"/>
+        <w:bottom w:w="0" w:type="dxa"/>
+        <w:right w:w="108" w:type="dxa"/>
+      </w:tblCellMar>
+    </w:tblPr>
+    <w:tblStylePr w:type="firstRow">
+      <w:pPr>
+        <w:spacing w:before="0" w:after="0" w:line="240" w:lineRule="auto"/>
+      </w:pPr>
+      <w:rPr>
+        <w:b/>
+        <w:bCs/>
+      </w:rPr>
+      <w:tblPr/>
+      <w:tcPr>
+        <w:tcBorders>
+          <w:top w:val="single" w:sz="8" w:space="0" w:color="000000" w:themeColor="text1"/>
+          <w:left w:val="nil"/>
+          <w:bottom w:val="single" w:sz="8" w:space="0" w:color="000000" w:themeColor="text1"/>
+          <w:right w:val="nil"/>
+          <w:insideH w:val="nil"/>
+          <w:insideV w:val="nil"/>
+        </w:tcBorders>
+      </w:tcPr>
+    </w:tblStylePr>
+    <w:tblStylePr w:type="lastRow">
+      <w:pPr>
+        <w:spacing w:before="0" w:after="0" w:line="240" w:lineRule="auto"/>
+      </w:pPr>
+      <w:rPr>
+        <w:b/>
+        <w:bCs/>
+      </w:rPr>
+      <w:tblPr/>
+      <w:tcPr>
+        <w:tcBorders>
+          <w:top w:val="single" w:sz="8" w:space="0" w:color="000000" w:themeColor="text1"/>
+          <w:left w:val="nil"/>
+          <w:bottom w:val="single" w:sz="8" w:space="0" w:color="000000" w:themeColor="text1"/>
+          <w:right w:val="nil"/>
+          <w:insideH w:val="nil"/>
+          <w:insideV w:val="nil"/>
+        </w:tcBorders>
+      </w:tcPr>
+    </w:tblStylePr>
+    <w:tblStylePr w:type="firstCol">
+      <w:rPr>
+        <w:b/>
+        <w:bCs/>
+      </w:rPr>
+    </w:tblStylePr>
+    <w:tblStylePr w:type="lastCol">
+      <w:rPr>
+        <w:b/>
+        <w:bCs/>
+      </w:rPr>
+    </w:tblStylePr>
+    <w:tblStylePr w:type="band1Vert">
+      <w:tblPr/>
+      <w:tcPr>
+        <w:tcBorders>
+          <w:left w:val="nil"/>
+          <w:right w:val="nil"/>
+          <w:insideH w:val="nil"/>
+          <w:insideV w:val="nil"/>
+        </w:tcBorders>
+        <w:shd w:val="clear" w:color="auto" w:fill="C0C0C0" w:themeFill="text1" w:themeFillTint="3F"/>
+      </w:tcPr>
+    </w:tblStylePr>
+    <w:tblStylePr w:type="band1Horz">
+      <w:tblPr/>
+      <w:tcPr>
+        <w:tcBorders>
+          <w:left w:val="nil"/>
+          <w:right w:val="nil"/>
+          <w:insideH w:val="nil"/>
+          <w:insideV w:val="nil"/>
+        </w:tcBorders>
+        <w:shd w:val="clear" w:color="auto" w:fill="C0C0C0" w:themeFill="text1" w:themeFillTint="3F"/>
+      </w:tcPr>
+    </w:tblStylePr>
+  </w:style>
+  <w:style w:type="table" w:styleId="Tablaconcuadrcula">
+    <w:name w:val="Table Grid"/>
+    <w:basedOn w:val="Tablanormal"/>
+    <w:uiPriority w:val="59"/>
+    <w:rsid w:val="00BC0B7B"/>
+    <w:pPr>
+      <w:spacing w:after="0" w:line="240" w:lineRule="auto"/>
+    </w:pPr>
+    <w:tblPr>
+      <w:tblInd w:w="0" w:type="dxa"/>
+      <w:tblBorders>
+        <w:top w:val="single" w:sz="4" w:space="0" w:color="auto"/>
+        <w:left w:val="single" w:sz="4" w:space="0" w:color="auto"/>
+        <w:bottom w:val="single" w:sz="4" w:space="0" w:color="auto"/>
+        <w:right w:val="single" w:sz="4" w:space="0" w:color="auto"/>
+        <w:insideH w:val="single" w:sz="4" w:space="0" w:color="auto"/>
+        <w:insideV w:val="single" w:sz="4" w:space="0" w:color="auto"/>
+      </w:tblBorders>
+      <w:tblCellMar>
+        <w:top w:w="0" w:type="dxa"/>
+        <w:left w:w="108" w:type="dxa"/>
+        <w:bottom w:w="0" w:type="dxa"/>
+        <w:right w:w="108" w:type="dxa"/>
+      </w:tblCellMar>
+    </w:tblPr>
+  </w:style>
+  <w:style w:type="paragraph" w:styleId="Textodeglobo">
+    <w:name w:val="Balloon Text"/>
+    <w:basedOn w:val="Normal"/>
+    <w:link w:val="TextodegloboCar"/>
+    <w:uiPriority w:val="99"/>
+    <w:semiHidden/>
+    <w:unhideWhenUsed/>
+    <w:rsid w:val="00BC0B7B"/>
+    <w:pPr>
+      <w:spacing w:after="0" w:line="240" w:lineRule="auto"/>
+    </w:pPr>
+    <w:rPr>
+      <w:rFonts w:ascii="Tahoma" w:hAnsi="Tahoma" w:cs="Tahoma"/>
+      <w:sz w:val="16"/>
+      <w:szCs w:val="16"/>
+    </w:rPr>
+  </w:style>
+  <w:style w:type="character" w:customStyle="1" w:styleId="TextodegloboCar">
+    <w:name w:val="Texto de globo Car"/>
+    <w:basedOn w:val="Fuentedeprrafopredeter"/>
+    <w:link w:val="Textodeglobo"/>
+    <w:uiPriority w:val="99"/>
+    <w:semiHidden/>
+    <w:rsid w:val="00BC0B7B"/>
+    <w:rPr>
+      <w:rFonts w:ascii="Tahoma" w:hAnsi="Tahoma" w:cs="Tahoma"/>
+      <w:sz w:val="16"/>
+      <w:szCs w:val="16"/>
+    </w:rPr>
   </w:style>
 </w:styles>
 </file>
@@ -3646,7 +4208,7 @@
 </file>
 
 <file path=customXml/itemProps1.xml><?xml version="1.0" encoding="utf-8"?>
-<ds:datastoreItem xmlns:ds="http://schemas.openxmlformats.org/officeDocument/2006/customXml" ds:itemID="{1BA88F4C-31DD-40A1-B623-155E3F4E2412}">
+<ds:datastoreItem xmlns:ds="http://schemas.openxmlformats.org/officeDocument/2006/customXml" ds:itemID="{AB99C25D-271C-494F-9070-143AF37C67DD}">
   <ds:schemaRefs>
     <ds:schemaRef ds:uri="http://schemas.openxmlformats.org/officeDocument/2006/bibliography"/>
   </ds:schemaRefs>

</xml_diff>

<commit_message>
Actualicé las gráficas e incluí los primeros modelos
</commit_message>
<xml_diff>
--- a/Docs/Borrador.docx
+++ b/Docs/Borrador.docx
@@ -3238,12 +3238,11 @@
           <w:szCs w:val="24"/>
           <w:lang w:eastAsia="es-MX"/>
         </w:rPr>
-        <w:lastRenderedPageBreak/>
         <w:drawing>
           <wp:inline distT="0" distB="0" distL="0" distR="0">
             <wp:extent cx="5486400" cy="2743200"/>
             <wp:effectExtent l="19050" t="0" r="0" b="0"/>
-            <wp:docPr id="26" name="Imagen 21" descr="C:\Users\JC\Documents\GitHub\atun\Docs\Figs\Fig10.tiff"/>
+            <wp:docPr id="33" name="Imagen 11" descr="C:\Users\JC\Documents\GitHub\atun\Docs\Figs\Fig6.tiff"/>
             <wp:cNvGraphicFramePr>
               <a:graphicFrameLocks xmlns:a="http://schemas.openxmlformats.org/drawingml/2006/main" noChangeAspect="1"/>
             </wp:cNvGraphicFramePr>
@@ -3251,7 +3250,7 @@
               <a:graphicData uri="http://schemas.openxmlformats.org/drawingml/2006/picture">
                 <pic:pic xmlns:pic="http://schemas.openxmlformats.org/drawingml/2006/picture">
                   <pic:nvPicPr>
-                    <pic:cNvPr id="0" name="Picture 21" descr="C:\Users\JC\Documents\GitHub\atun\Docs\Figs\Fig10.tiff"/>
+                    <pic:cNvPr id="0" name="Picture 11" descr="C:\Users\JC\Documents\GitHub\atun\Docs\Figs\Fig6.tiff"/>
                     <pic:cNvPicPr>
                       <a:picLocks noChangeAspect="1" noChangeArrowheads="1"/>
                     </pic:cNvPicPr>
@@ -3285,20 +3284,32 @@
           </wp:inline>
         </w:drawing>
       </w:r>
-      <w:r>
+    </w:p>
+    <w:p>
+      <w:pPr>
+        <w:spacing w:line="480" w:lineRule="auto"/>
         <w:rPr>
           <w:rFonts w:ascii="Times New Roman" w:hAnsi="Times New Roman" w:cs="Times New Roman"/>
           <w:b/>
-          <w:noProof/>
-          <w:sz w:val="24"/>
-          <w:szCs w:val="24"/>
-          <w:lang w:eastAsia="es-MX"/>
-        </w:rPr>
+          <w:sz w:val="24"/>
+          <w:szCs w:val="24"/>
+          <w:lang w:val="en-US"/>
+        </w:rPr>
+      </w:pPr>
+      <w:r>
+        <w:rPr>
+          <w:rFonts w:ascii="Times New Roman" w:hAnsi="Times New Roman" w:cs="Times New Roman"/>
+          <w:b/>
+          <w:sz w:val="24"/>
+          <w:szCs w:val="24"/>
+          <w:lang w:val="en-US"/>
+        </w:rPr>
+        <w:lastRenderedPageBreak/>
         <w:drawing>
           <wp:inline distT="0" distB="0" distL="0" distR="0">
             <wp:extent cx="5486400" cy="2743200"/>
             <wp:effectExtent l="19050" t="0" r="0" b="0"/>
-            <wp:docPr id="25" name="Imagen 20" descr="C:\Users\JC\Documents\GitHub\atun\Docs\Figs\Fig9.tiff"/>
+            <wp:docPr id="34" name="Imagen 12" descr="C:\Users\JC\Documents\GitHub\atun\Docs\Figs\Fig7.tiff"/>
             <wp:cNvGraphicFramePr>
               <a:graphicFrameLocks xmlns:a="http://schemas.openxmlformats.org/drawingml/2006/main" noChangeAspect="1"/>
             </wp:cNvGraphicFramePr>
@@ -3306,7 +3317,7 @@
               <a:graphicData uri="http://schemas.openxmlformats.org/drawingml/2006/picture">
                 <pic:pic xmlns:pic="http://schemas.openxmlformats.org/drawingml/2006/picture">
                   <pic:nvPicPr>
-                    <pic:cNvPr id="0" name="Picture 20" descr="C:\Users\JC\Documents\GitHub\atun\Docs\Figs\Fig9.tiff"/>
+                    <pic:cNvPr id="0" name="Picture 12" descr="C:\Users\JC\Documents\GitHub\atun\Docs\Figs\Fig7.tiff"/>
                     <pic:cNvPicPr>
                       <a:picLocks noChangeAspect="1" noChangeArrowheads="1"/>
                     </pic:cNvPicPr>
@@ -3353,7 +3364,7 @@
           <wp:inline distT="0" distB="0" distL="0" distR="0">
             <wp:extent cx="5486400" cy="2743200"/>
             <wp:effectExtent l="19050" t="0" r="0" b="0"/>
-            <wp:docPr id="24" name="Imagen 19" descr="C:\Users\JC\Documents\GitHub\atun\Docs\Figs\Fig8.tiff"/>
+            <wp:docPr id="20" name="Imagen 15" descr="C:\Users\JC\Documents\GitHub\atun\Docs\Figs\Fig10.tiff"/>
             <wp:cNvGraphicFramePr>
               <a:graphicFrameLocks xmlns:a="http://schemas.openxmlformats.org/drawingml/2006/main" noChangeAspect="1"/>
             </wp:cNvGraphicFramePr>
@@ -3361,7 +3372,7 @@
               <a:graphicData uri="http://schemas.openxmlformats.org/drawingml/2006/picture">
                 <pic:pic xmlns:pic="http://schemas.openxmlformats.org/drawingml/2006/picture">
                   <pic:nvPicPr>
-                    <pic:cNvPr id="0" name="Picture 19" descr="C:\Users\JC\Documents\GitHub\atun\Docs\Figs\Fig8.tiff"/>
+                    <pic:cNvPr id="0" name="Picture 15" descr="C:\Users\JC\Documents\GitHub\atun\Docs\Figs\Fig10.tiff"/>
                     <pic:cNvPicPr>
                       <a:picLocks noChangeAspect="1" noChangeArrowheads="1"/>
                     </pic:cNvPicPr>
@@ -3404,12 +3415,11 @@
           <w:szCs w:val="24"/>
           <w:lang w:eastAsia="es-MX"/>
         </w:rPr>
-        <w:lastRenderedPageBreak/>
         <w:drawing>
           <wp:inline distT="0" distB="0" distL="0" distR="0">
             <wp:extent cx="5486400" cy="2743200"/>
             <wp:effectExtent l="19050" t="0" r="0" b="0"/>
-            <wp:docPr id="23" name="Imagen 18" descr="C:\Users\JC\Documents\GitHub\atun\Docs\Figs\Fig7.tiff"/>
+            <wp:docPr id="19" name="Imagen 14" descr="C:\Users\JC\Documents\GitHub\atun\Docs\Figs\Fig9.tiff"/>
             <wp:cNvGraphicFramePr>
               <a:graphicFrameLocks xmlns:a="http://schemas.openxmlformats.org/drawingml/2006/main" noChangeAspect="1"/>
             </wp:cNvGraphicFramePr>
@@ -3417,7 +3427,7 @@
               <a:graphicData uri="http://schemas.openxmlformats.org/drawingml/2006/picture">
                 <pic:pic xmlns:pic="http://schemas.openxmlformats.org/drawingml/2006/picture">
                   <pic:nvPicPr>
-                    <pic:cNvPr id="0" name="Picture 18" descr="C:\Users\JC\Documents\GitHub\atun\Docs\Figs\Fig7.tiff"/>
+                    <pic:cNvPr id="0" name="Picture 14" descr="C:\Users\JC\Documents\GitHub\atun\Docs\Figs\Fig9.tiff"/>
                     <pic:cNvPicPr>
                       <a:picLocks noChangeAspect="1" noChangeArrowheads="1"/>
                     </pic:cNvPicPr>
@@ -3460,11 +3470,12 @@
           <w:szCs w:val="24"/>
           <w:lang w:eastAsia="es-MX"/>
         </w:rPr>
+        <w:lastRenderedPageBreak/>
         <w:drawing>
           <wp:inline distT="0" distB="0" distL="0" distR="0">
             <wp:extent cx="5486400" cy="2743200"/>
             <wp:effectExtent l="19050" t="0" r="0" b="0"/>
-            <wp:docPr id="22" name="Imagen 17" descr="C:\Users\JC\Documents\GitHub\atun\Docs\Figs\Fig6.tiff"/>
+            <wp:docPr id="18" name="Imagen 13" descr="C:\Users\JC\Documents\GitHub\atun\Docs\Figs\Fig8.tiff"/>
             <wp:cNvGraphicFramePr>
               <a:graphicFrameLocks xmlns:a="http://schemas.openxmlformats.org/drawingml/2006/main" noChangeAspect="1"/>
             </wp:cNvGraphicFramePr>
@@ -3472,7 +3483,7 @@
               <a:graphicData uri="http://schemas.openxmlformats.org/drawingml/2006/picture">
                 <pic:pic xmlns:pic="http://schemas.openxmlformats.org/drawingml/2006/picture">
                   <pic:nvPicPr>
-                    <pic:cNvPr id="0" name="Picture 17" descr="C:\Users\JC\Documents\GitHub\atun\Docs\Figs\Fig6.tiff"/>
+                    <pic:cNvPr id="0" name="Picture 13" descr="C:\Users\JC\Documents\GitHub\atun\Docs\Figs\Fig8.tiff"/>
                     <pic:cNvPicPr>
                       <a:picLocks noChangeAspect="1" noChangeArrowheads="1"/>
                     </pic:cNvPicPr>
@@ -3519,7 +3530,7 @@
           <wp:inline distT="0" distB="0" distL="0" distR="0">
             <wp:extent cx="5486400" cy="2743200"/>
             <wp:effectExtent l="19050" t="0" r="0" b="0"/>
-            <wp:docPr id="21" name="Imagen 16" descr="C:\Users\JC\Documents\GitHub\atun\Docs\Figs\Fig11.tiff"/>
+            <wp:docPr id="15" name="Imagen 10" descr="C:\Users\JC\Documents\GitHub\atun\Docs\Figs\Fig11.tiff"/>
             <wp:cNvGraphicFramePr>
               <a:graphicFrameLocks xmlns:a="http://schemas.openxmlformats.org/drawingml/2006/main" noChangeAspect="1"/>
             </wp:cNvGraphicFramePr>
@@ -3527,7 +3538,7 @@
               <a:graphicData uri="http://schemas.openxmlformats.org/drawingml/2006/picture">
                 <pic:pic xmlns:pic="http://schemas.openxmlformats.org/drawingml/2006/picture">
                   <pic:nvPicPr>
-                    <pic:cNvPr id="0" name="Picture 16" descr="C:\Users\JC\Documents\GitHub\atun\Docs\Figs\Fig11.tiff"/>
+                    <pic:cNvPr id="0" name="Picture 10" descr="C:\Users\JC\Documents\GitHub\atun\Docs\Figs\Fig11.tiff"/>
                     <pic:cNvPicPr>
                       <a:picLocks noChangeAspect="1" noChangeArrowheads="1"/>
                     </pic:cNvPicPr>
@@ -3564,6 +3575,4712 @@
     </w:p>
     <w:p>
       <w:pPr>
+        <w:rPr>
+          <w:rFonts w:ascii="Times New Roman" w:hAnsi="Times New Roman" w:cs="Times New Roman"/>
+          <w:b/>
+          <w:sz w:val="24"/>
+          <w:szCs w:val="24"/>
+          <w:lang w:val="en-US"/>
+        </w:rPr>
+      </w:pPr>
+      <w:r>
+        <w:rPr>
+          <w:rFonts w:ascii="Times New Roman" w:hAnsi="Times New Roman" w:cs="Times New Roman"/>
+          <w:b/>
+          <w:sz w:val="24"/>
+          <w:szCs w:val="24"/>
+          <w:lang w:val="en-US"/>
+        </w:rPr>
+        <w:br w:type="page"/>
+      </w:r>
+    </w:p>
+    <w:tbl>
+      <w:tblPr>
+        <w:tblW w:w="0" w:type="auto"/>
+        <w:tblCellSpacing w:w="15" w:type="dxa"/>
+        <w:tblCellMar>
+          <w:top w:w="15" w:type="dxa"/>
+          <w:left w:w="15" w:type="dxa"/>
+          <w:bottom w:w="15" w:type="dxa"/>
+          <w:right w:w="15" w:type="dxa"/>
+        </w:tblCellMar>
+        <w:tblLook w:val="04A0"/>
+      </w:tblPr>
+      <w:tblGrid>
+        <w:gridCol w:w="1366"/>
+        <w:gridCol w:w="1471"/>
+        <w:gridCol w:w="1471"/>
+        <w:gridCol w:w="1151"/>
+        <w:gridCol w:w="1145"/>
+        <w:gridCol w:w="1151"/>
+        <w:gridCol w:w="1173"/>
+      </w:tblGrid>
+      <w:tr>
+        <w:trPr>
+          <w:tblCellSpacing w:w="15" w:type="dxa"/>
+        </w:trPr>
+        <w:tc>
+          <w:tcPr>
+            <w:tcW w:w="0" w:type="auto"/>
+            <w:vAlign w:val="center"/>
+            <w:hideMark/>
+          </w:tcPr>
+          <w:p>
+            <w:pPr>
+              <w:spacing w:after="0" w:line="240" w:lineRule="auto"/>
+              <w:rPr>
+                <w:rFonts w:ascii="Times New Roman" w:eastAsia="Times New Roman" w:hAnsi="Times New Roman" w:cs="Times New Roman"/>
+                <w:sz w:val="24"/>
+                <w:szCs w:val="24"/>
+                <w:lang w:eastAsia="es-MX"/>
+              </w:rPr>
+            </w:pPr>
+          </w:p>
+        </w:tc>
+        <w:tc>
+          <w:tcPr>
+            <w:tcW w:w="0" w:type="auto"/>
+            <w:gridSpan w:val="6"/>
+            <w:vAlign w:val="center"/>
+            <w:hideMark/>
+          </w:tcPr>
+          <w:p>
+            <w:pPr>
+              <w:spacing w:after="0" w:line="240" w:lineRule="auto"/>
+              <w:jc w:val="center"/>
+              <w:rPr>
+                <w:rFonts w:ascii="Times New Roman" w:eastAsia="Times New Roman" w:hAnsi="Times New Roman" w:cs="Times New Roman"/>
+                <w:sz w:val="24"/>
+                <w:szCs w:val="24"/>
+                <w:lang w:eastAsia="es-MX"/>
+              </w:rPr>
+            </w:pPr>
+            <w:proofErr w:type="spellStart"/>
+            <w:r>
+              <w:rPr>
+                <w:rFonts w:ascii="Times New Roman" w:eastAsia="Times New Roman" w:hAnsi="Times New Roman" w:cs="Times New Roman"/>
+                <w:i/>
+                <w:iCs/>
+                <w:sz w:val="24"/>
+                <w:szCs w:val="24"/>
+                <w:lang w:eastAsia="es-MX"/>
+              </w:rPr>
+              <w:t>Dependent</w:t>
+            </w:r>
+            <w:proofErr w:type="spellEnd"/>
+            <w:r>
+              <w:rPr>
+                <w:rFonts w:ascii="Times New Roman" w:eastAsia="Times New Roman" w:hAnsi="Times New Roman" w:cs="Times New Roman"/>
+                <w:i/>
+                <w:iCs/>
+                <w:sz w:val="24"/>
+                <w:szCs w:val="24"/>
+                <w:lang w:eastAsia="es-MX"/>
+              </w:rPr>
+              <w:t xml:space="preserve"> variable:</w:t>
+            </w:r>
+          </w:p>
+        </w:tc>
+      </w:tr>
+      <w:tr>
+        <w:trPr>
+          <w:tblCellSpacing w:w="15" w:type="dxa"/>
+        </w:trPr>
+        <w:tc>
+          <w:tcPr>
+            <w:tcW w:w="0" w:type="auto"/>
+            <w:vAlign w:val="center"/>
+            <w:hideMark/>
+          </w:tcPr>
+          <w:p>
+            <w:pPr>
+              <w:spacing w:after="0" w:line="240" w:lineRule="auto"/>
+              <w:rPr>
+                <w:rFonts w:ascii="Times New Roman" w:eastAsia="Times New Roman" w:hAnsi="Times New Roman" w:cs="Times New Roman"/>
+                <w:sz w:val="24"/>
+                <w:szCs w:val="24"/>
+                <w:lang w:eastAsia="es-MX"/>
+              </w:rPr>
+            </w:pPr>
+          </w:p>
+        </w:tc>
+        <w:tc>
+          <w:tcPr>
+            <w:tcW w:w="0" w:type="auto"/>
+            <w:gridSpan w:val="6"/>
+            <w:vAlign w:val="center"/>
+            <w:hideMark/>
+          </w:tcPr>
+          <w:p>
+            <w:pPr>
+              <w:spacing w:after="0" w:line="240" w:lineRule="auto"/>
+              <w:jc w:val="center"/>
+              <w:rPr>
+                <w:rFonts w:ascii="Times New Roman" w:eastAsia="Times New Roman" w:hAnsi="Times New Roman" w:cs="Times New Roman"/>
+                <w:sz w:val="24"/>
+                <w:szCs w:val="24"/>
+                <w:lang w:eastAsia="es-MX"/>
+              </w:rPr>
+            </w:pPr>
+            <w:r>
+              <w:rPr>
+                <w:rFonts w:ascii="Times New Roman" w:eastAsia="Times New Roman" w:hAnsi="Times New Roman" w:cs="Times New Roman"/>
+                <w:sz w:val="24"/>
+                <w:szCs w:val="24"/>
+                <w:lang w:eastAsia="es-MX"/>
+              </w:rPr>
+              <w:t>Talla (cm)</w:t>
+            </w:r>
+          </w:p>
+        </w:tc>
+      </w:tr>
+      <w:tr>
+        <w:trPr>
+          <w:tblCellSpacing w:w="15" w:type="dxa"/>
+        </w:trPr>
+        <w:tc>
+          <w:tcPr>
+            <w:tcW w:w="0" w:type="auto"/>
+            <w:vAlign w:val="center"/>
+            <w:hideMark/>
+          </w:tcPr>
+          <w:p>
+            <w:pPr>
+              <w:spacing w:after="0" w:line="240" w:lineRule="auto"/>
+              <w:rPr>
+                <w:rFonts w:ascii="Times New Roman" w:eastAsia="Times New Roman" w:hAnsi="Times New Roman" w:cs="Times New Roman"/>
+                <w:sz w:val="24"/>
+                <w:szCs w:val="24"/>
+                <w:lang w:eastAsia="es-MX"/>
+              </w:rPr>
+            </w:pPr>
+          </w:p>
+        </w:tc>
+        <w:tc>
+          <w:tcPr>
+            <w:tcW w:w="0" w:type="auto"/>
+            <w:vAlign w:val="center"/>
+            <w:hideMark/>
+          </w:tcPr>
+          <w:p>
+            <w:pPr>
+              <w:spacing w:after="0" w:line="240" w:lineRule="auto"/>
+              <w:jc w:val="center"/>
+              <w:rPr>
+                <w:rFonts w:ascii="Times New Roman" w:eastAsia="Times New Roman" w:hAnsi="Times New Roman" w:cs="Times New Roman"/>
+                <w:sz w:val="24"/>
+                <w:szCs w:val="24"/>
+                <w:lang w:eastAsia="es-MX"/>
+              </w:rPr>
+            </w:pPr>
+            <w:r>
+              <w:rPr>
+                <w:rFonts w:ascii="Times New Roman" w:eastAsia="Times New Roman" w:hAnsi="Times New Roman" w:cs="Times New Roman"/>
+                <w:sz w:val="24"/>
+                <w:szCs w:val="24"/>
+                <w:lang w:eastAsia="es-MX"/>
+              </w:rPr>
+              <w:t>(1)</w:t>
+            </w:r>
+          </w:p>
+        </w:tc>
+        <w:tc>
+          <w:tcPr>
+            <w:tcW w:w="0" w:type="auto"/>
+            <w:vAlign w:val="center"/>
+            <w:hideMark/>
+          </w:tcPr>
+          <w:p>
+            <w:pPr>
+              <w:spacing w:after="0" w:line="240" w:lineRule="auto"/>
+              <w:jc w:val="center"/>
+              <w:rPr>
+                <w:rFonts w:ascii="Times New Roman" w:eastAsia="Times New Roman" w:hAnsi="Times New Roman" w:cs="Times New Roman"/>
+                <w:sz w:val="24"/>
+                <w:szCs w:val="24"/>
+                <w:lang w:eastAsia="es-MX"/>
+              </w:rPr>
+            </w:pPr>
+            <w:r>
+              <w:rPr>
+                <w:rFonts w:ascii="Times New Roman" w:eastAsia="Times New Roman" w:hAnsi="Times New Roman" w:cs="Times New Roman"/>
+                <w:sz w:val="24"/>
+                <w:szCs w:val="24"/>
+                <w:lang w:eastAsia="es-MX"/>
+              </w:rPr>
+              <w:t>(2)</w:t>
+            </w:r>
+          </w:p>
+        </w:tc>
+        <w:tc>
+          <w:tcPr>
+            <w:tcW w:w="0" w:type="auto"/>
+            <w:vAlign w:val="center"/>
+            <w:hideMark/>
+          </w:tcPr>
+          <w:p>
+            <w:pPr>
+              <w:spacing w:after="0" w:line="240" w:lineRule="auto"/>
+              <w:jc w:val="center"/>
+              <w:rPr>
+                <w:rFonts w:ascii="Times New Roman" w:eastAsia="Times New Roman" w:hAnsi="Times New Roman" w:cs="Times New Roman"/>
+                <w:sz w:val="24"/>
+                <w:szCs w:val="24"/>
+                <w:lang w:eastAsia="es-MX"/>
+              </w:rPr>
+            </w:pPr>
+            <w:r>
+              <w:rPr>
+                <w:rFonts w:ascii="Times New Roman" w:eastAsia="Times New Roman" w:hAnsi="Times New Roman" w:cs="Times New Roman"/>
+                <w:sz w:val="24"/>
+                <w:szCs w:val="24"/>
+                <w:lang w:eastAsia="es-MX"/>
+              </w:rPr>
+              <w:t>(3)</w:t>
+            </w:r>
+          </w:p>
+        </w:tc>
+        <w:tc>
+          <w:tcPr>
+            <w:tcW w:w="0" w:type="auto"/>
+            <w:vAlign w:val="center"/>
+            <w:hideMark/>
+          </w:tcPr>
+          <w:p>
+            <w:pPr>
+              <w:spacing w:after="0" w:line="240" w:lineRule="auto"/>
+              <w:jc w:val="center"/>
+              <w:rPr>
+                <w:rFonts w:ascii="Times New Roman" w:eastAsia="Times New Roman" w:hAnsi="Times New Roman" w:cs="Times New Roman"/>
+                <w:sz w:val="24"/>
+                <w:szCs w:val="24"/>
+                <w:lang w:eastAsia="es-MX"/>
+              </w:rPr>
+            </w:pPr>
+            <w:r>
+              <w:rPr>
+                <w:rFonts w:ascii="Times New Roman" w:eastAsia="Times New Roman" w:hAnsi="Times New Roman" w:cs="Times New Roman"/>
+                <w:sz w:val="24"/>
+                <w:szCs w:val="24"/>
+                <w:lang w:eastAsia="es-MX"/>
+              </w:rPr>
+              <w:t>(4)</w:t>
+            </w:r>
+          </w:p>
+        </w:tc>
+        <w:tc>
+          <w:tcPr>
+            <w:tcW w:w="0" w:type="auto"/>
+            <w:vAlign w:val="center"/>
+            <w:hideMark/>
+          </w:tcPr>
+          <w:p>
+            <w:pPr>
+              <w:spacing w:after="0" w:line="240" w:lineRule="auto"/>
+              <w:jc w:val="center"/>
+              <w:rPr>
+                <w:rFonts w:ascii="Times New Roman" w:eastAsia="Times New Roman" w:hAnsi="Times New Roman" w:cs="Times New Roman"/>
+                <w:sz w:val="24"/>
+                <w:szCs w:val="24"/>
+                <w:lang w:eastAsia="es-MX"/>
+              </w:rPr>
+            </w:pPr>
+            <w:r>
+              <w:rPr>
+                <w:rFonts w:ascii="Times New Roman" w:eastAsia="Times New Roman" w:hAnsi="Times New Roman" w:cs="Times New Roman"/>
+                <w:sz w:val="24"/>
+                <w:szCs w:val="24"/>
+                <w:lang w:eastAsia="es-MX"/>
+              </w:rPr>
+              <w:t>(5)</w:t>
+            </w:r>
+          </w:p>
+        </w:tc>
+        <w:tc>
+          <w:tcPr>
+            <w:tcW w:w="0" w:type="auto"/>
+            <w:vAlign w:val="center"/>
+            <w:hideMark/>
+          </w:tcPr>
+          <w:p>
+            <w:pPr>
+              <w:spacing w:after="0" w:line="240" w:lineRule="auto"/>
+              <w:jc w:val="center"/>
+              <w:rPr>
+                <w:rFonts w:ascii="Times New Roman" w:eastAsia="Times New Roman" w:hAnsi="Times New Roman" w:cs="Times New Roman"/>
+                <w:sz w:val="24"/>
+                <w:szCs w:val="24"/>
+                <w:lang w:eastAsia="es-MX"/>
+              </w:rPr>
+            </w:pPr>
+            <w:r>
+              <w:rPr>
+                <w:rFonts w:ascii="Times New Roman" w:eastAsia="Times New Roman" w:hAnsi="Times New Roman" w:cs="Times New Roman"/>
+                <w:sz w:val="24"/>
+                <w:szCs w:val="24"/>
+                <w:lang w:eastAsia="es-MX"/>
+              </w:rPr>
+              <w:t>(6)</w:t>
+            </w:r>
+          </w:p>
+        </w:tc>
+      </w:tr>
+      <w:tr>
+        <w:trPr>
+          <w:tblCellSpacing w:w="15" w:type="dxa"/>
+        </w:trPr>
+        <w:tc>
+          <w:tcPr>
+            <w:tcW w:w="0" w:type="auto"/>
+            <w:gridSpan w:val="7"/>
+            <w:tcBorders>
+              <w:bottom w:val="single" w:sz="6" w:space="0" w:color="000000"/>
+            </w:tcBorders>
+            <w:vAlign w:val="center"/>
+            <w:hideMark/>
+          </w:tcPr>
+          <w:p>
+            <w:pPr>
+              <w:spacing w:after="0" w:line="240" w:lineRule="auto"/>
+              <w:jc w:val="center"/>
+              <w:rPr>
+                <w:rFonts w:ascii="Times New Roman" w:eastAsia="Times New Roman" w:hAnsi="Times New Roman" w:cs="Times New Roman"/>
+                <w:sz w:val="24"/>
+                <w:szCs w:val="24"/>
+                <w:lang w:eastAsia="es-MX"/>
+              </w:rPr>
+            </w:pPr>
+          </w:p>
+        </w:tc>
+      </w:tr>
+      <w:tr>
+        <w:trPr>
+          <w:tblCellSpacing w:w="15" w:type="dxa"/>
+        </w:trPr>
+        <w:tc>
+          <w:tcPr>
+            <w:tcW w:w="0" w:type="auto"/>
+            <w:vAlign w:val="center"/>
+            <w:hideMark/>
+          </w:tcPr>
+          <w:p>
+            <w:pPr>
+              <w:spacing w:after="0" w:line="240" w:lineRule="auto"/>
+              <w:rPr>
+                <w:rFonts w:ascii="Times New Roman" w:eastAsia="Times New Roman" w:hAnsi="Times New Roman" w:cs="Times New Roman"/>
+                <w:sz w:val="24"/>
+                <w:szCs w:val="24"/>
+                <w:lang w:eastAsia="es-MX"/>
+              </w:rPr>
+            </w:pPr>
+            <w:r>
+              <w:rPr>
+                <w:rFonts w:ascii="Times New Roman" w:eastAsia="Times New Roman" w:hAnsi="Times New Roman" w:cs="Times New Roman"/>
+                <w:sz w:val="24"/>
+                <w:szCs w:val="24"/>
+                <w:lang w:eastAsia="es-MX"/>
+              </w:rPr>
+              <w:t>Latitud</w:t>
+            </w:r>
+          </w:p>
+        </w:tc>
+        <w:tc>
+          <w:tcPr>
+            <w:tcW w:w="0" w:type="auto"/>
+            <w:vAlign w:val="center"/>
+            <w:hideMark/>
+          </w:tcPr>
+          <w:p>
+            <w:pPr>
+              <w:spacing w:after="0" w:line="240" w:lineRule="auto"/>
+              <w:jc w:val="center"/>
+              <w:rPr>
+                <w:rFonts w:ascii="Times New Roman" w:eastAsia="Times New Roman" w:hAnsi="Times New Roman" w:cs="Times New Roman"/>
+                <w:sz w:val="24"/>
+                <w:szCs w:val="24"/>
+                <w:lang w:eastAsia="es-MX"/>
+              </w:rPr>
+            </w:pPr>
+            <w:r>
+              <w:rPr>
+                <w:rFonts w:ascii="Times New Roman" w:eastAsia="Times New Roman" w:hAnsi="Times New Roman" w:cs="Times New Roman"/>
+                <w:sz w:val="24"/>
+                <w:szCs w:val="24"/>
+                <w:lang w:eastAsia="es-MX"/>
+              </w:rPr>
+              <w:t>-1.397</w:t>
+            </w:r>
+            <w:r>
+              <w:rPr>
+                <w:rFonts w:ascii="Times New Roman" w:eastAsia="Times New Roman" w:hAnsi="Times New Roman" w:cs="Times New Roman"/>
+                <w:sz w:val="24"/>
+                <w:szCs w:val="24"/>
+                <w:vertAlign w:val="superscript"/>
+                <w:lang w:eastAsia="es-MX"/>
+              </w:rPr>
+              <w:t>***</w:t>
+            </w:r>
+          </w:p>
+        </w:tc>
+        <w:tc>
+          <w:tcPr>
+            <w:tcW w:w="0" w:type="auto"/>
+            <w:vAlign w:val="center"/>
+            <w:hideMark/>
+          </w:tcPr>
+          <w:p>
+            <w:pPr>
+              <w:spacing w:after="0" w:line="240" w:lineRule="auto"/>
+              <w:jc w:val="center"/>
+              <w:rPr>
+                <w:rFonts w:ascii="Times New Roman" w:eastAsia="Times New Roman" w:hAnsi="Times New Roman" w:cs="Times New Roman"/>
+                <w:sz w:val="24"/>
+                <w:szCs w:val="24"/>
+                <w:lang w:eastAsia="es-MX"/>
+              </w:rPr>
+            </w:pPr>
+          </w:p>
+        </w:tc>
+        <w:tc>
+          <w:tcPr>
+            <w:tcW w:w="0" w:type="auto"/>
+            <w:vAlign w:val="center"/>
+            <w:hideMark/>
+          </w:tcPr>
+          <w:p>
+            <w:pPr>
+              <w:spacing w:after="0" w:line="240" w:lineRule="auto"/>
+              <w:jc w:val="center"/>
+              <w:rPr>
+                <w:rFonts w:ascii="Times New Roman" w:eastAsia="Times New Roman" w:hAnsi="Times New Roman" w:cs="Times New Roman"/>
+                <w:sz w:val="24"/>
+                <w:szCs w:val="24"/>
+                <w:lang w:eastAsia="es-MX"/>
+              </w:rPr>
+            </w:pPr>
+          </w:p>
+        </w:tc>
+        <w:tc>
+          <w:tcPr>
+            <w:tcW w:w="0" w:type="auto"/>
+            <w:vAlign w:val="center"/>
+            <w:hideMark/>
+          </w:tcPr>
+          <w:p>
+            <w:pPr>
+              <w:spacing w:after="0" w:line="240" w:lineRule="auto"/>
+              <w:jc w:val="center"/>
+              <w:rPr>
+                <w:rFonts w:ascii="Times New Roman" w:eastAsia="Times New Roman" w:hAnsi="Times New Roman" w:cs="Times New Roman"/>
+                <w:sz w:val="24"/>
+                <w:szCs w:val="24"/>
+                <w:lang w:eastAsia="es-MX"/>
+              </w:rPr>
+            </w:pPr>
+          </w:p>
+        </w:tc>
+        <w:tc>
+          <w:tcPr>
+            <w:tcW w:w="0" w:type="auto"/>
+            <w:vAlign w:val="center"/>
+            <w:hideMark/>
+          </w:tcPr>
+          <w:p>
+            <w:pPr>
+              <w:spacing w:after="0" w:line="240" w:lineRule="auto"/>
+              <w:jc w:val="center"/>
+              <w:rPr>
+                <w:rFonts w:ascii="Times New Roman" w:eastAsia="Times New Roman" w:hAnsi="Times New Roman" w:cs="Times New Roman"/>
+                <w:sz w:val="24"/>
+                <w:szCs w:val="24"/>
+                <w:lang w:eastAsia="es-MX"/>
+              </w:rPr>
+            </w:pPr>
+          </w:p>
+        </w:tc>
+        <w:tc>
+          <w:tcPr>
+            <w:tcW w:w="0" w:type="auto"/>
+            <w:vAlign w:val="center"/>
+            <w:hideMark/>
+          </w:tcPr>
+          <w:p>
+            <w:pPr>
+              <w:spacing w:after="0" w:line="240" w:lineRule="auto"/>
+              <w:jc w:val="center"/>
+              <w:rPr>
+                <w:rFonts w:ascii="Times New Roman" w:eastAsia="Times New Roman" w:hAnsi="Times New Roman" w:cs="Times New Roman"/>
+                <w:sz w:val="24"/>
+                <w:szCs w:val="24"/>
+                <w:lang w:eastAsia="es-MX"/>
+              </w:rPr>
+            </w:pPr>
+          </w:p>
+        </w:tc>
+      </w:tr>
+      <w:tr>
+        <w:trPr>
+          <w:tblCellSpacing w:w="15" w:type="dxa"/>
+        </w:trPr>
+        <w:tc>
+          <w:tcPr>
+            <w:tcW w:w="0" w:type="auto"/>
+            <w:vAlign w:val="center"/>
+            <w:hideMark/>
+          </w:tcPr>
+          <w:p>
+            <w:pPr>
+              <w:spacing w:after="0" w:line="240" w:lineRule="auto"/>
+              <w:rPr>
+                <w:rFonts w:ascii="Times New Roman" w:eastAsia="Times New Roman" w:hAnsi="Times New Roman" w:cs="Times New Roman"/>
+                <w:sz w:val="24"/>
+                <w:szCs w:val="24"/>
+                <w:lang w:eastAsia="es-MX"/>
+              </w:rPr>
+            </w:pPr>
+          </w:p>
+        </w:tc>
+        <w:tc>
+          <w:tcPr>
+            <w:tcW w:w="0" w:type="auto"/>
+            <w:vAlign w:val="center"/>
+            <w:hideMark/>
+          </w:tcPr>
+          <w:p>
+            <w:pPr>
+              <w:spacing w:after="0" w:line="240" w:lineRule="auto"/>
+              <w:jc w:val="center"/>
+              <w:rPr>
+                <w:rFonts w:ascii="Times New Roman" w:eastAsia="Times New Roman" w:hAnsi="Times New Roman" w:cs="Times New Roman"/>
+                <w:sz w:val="24"/>
+                <w:szCs w:val="24"/>
+                <w:lang w:eastAsia="es-MX"/>
+              </w:rPr>
+            </w:pPr>
+            <w:r>
+              <w:rPr>
+                <w:rFonts w:ascii="Times New Roman" w:eastAsia="Times New Roman" w:hAnsi="Times New Roman" w:cs="Times New Roman"/>
+                <w:sz w:val="24"/>
+                <w:szCs w:val="24"/>
+                <w:lang w:eastAsia="es-MX"/>
+              </w:rPr>
+              <w:t>(0.080)</w:t>
+            </w:r>
+          </w:p>
+        </w:tc>
+        <w:tc>
+          <w:tcPr>
+            <w:tcW w:w="0" w:type="auto"/>
+            <w:vAlign w:val="center"/>
+            <w:hideMark/>
+          </w:tcPr>
+          <w:p>
+            <w:pPr>
+              <w:spacing w:after="0" w:line="240" w:lineRule="auto"/>
+              <w:jc w:val="center"/>
+              <w:rPr>
+                <w:rFonts w:ascii="Times New Roman" w:eastAsia="Times New Roman" w:hAnsi="Times New Roman" w:cs="Times New Roman"/>
+                <w:sz w:val="24"/>
+                <w:szCs w:val="24"/>
+                <w:lang w:eastAsia="es-MX"/>
+              </w:rPr>
+            </w:pPr>
+          </w:p>
+        </w:tc>
+        <w:tc>
+          <w:tcPr>
+            <w:tcW w:w="0" w:type="auto"/>
+            <w:vAlign w:val="center"/>
+            <w:hideMark/>
+          </w:tcPr>
+          <w:p>
+            <w:pPr>
+              <w:spacing w:after="0" w:line="240" w:lineRule="auto"/>
+              <w:jc w:val="center"/>
+              <w:rPr>
+                <w:rFonts w:ascii="Times New Roman" w:eastAsia="Times New Roman" w:hAnsi="Times New Roman" w:cs="Times New Roman"/>
+                <w:sz w:val="24"/>
+                <w:szCs w:val="24"/>
+                <w:lang w:eastAsia="es-MX"/>
+              </w:rPr>
+            </w:pPr>
+          </w:p>
+        </w:tc>
+        <w:tc>
+          <w:tcPr>
+            <w:tcW w:w="0" w:type="auto"/>
+            <w:vAlign w:val="center"/>
+            <w:hideMark/>
+          </w:tcPr>
+          <w:p>
+            <w:pPr>
+              <w:spacing w:after="0" w:line="240" w:lineRule="auto"/>
+              <w:jc w:val="center"/>
+              <w:rPr>
+                <w:rFonts w:ascii="Times New Roman" w:eastAsia="Times New Roman" w:hAnsi="Times New Roman" w:cs="Times New Roman"/>
+                <w:sz w:val="24"/>
+                <w:szCs w:val="24"/>
+                <w:lang w:eastAsia="es-MX"/>
+              </w:rPr>
+            </w:pPr>
+          </w:p>
+        </w:tc>
+        <w:tc>
+          <w:tcPr>
+            <w:tcW w:w="0" w:type="auto"/>
+            <w:vAlign w:val="center"/>
+            <w:hideMark/>
+          </w:tcPr>
+          <w:p>
+            <w:pPr>
+              <w:spacing w:after="0" w:line="240" w:lineRule="auto"/>
+              <w:jc w:val="center"/>
+              <w:rPr>
+                <w:rFonts w:ascii="Times New Roman" w:eastAsia="Times New Roman" w:hAnsi="Times New Roman" w:cs="Times New Roman"/>
+                <w:sz w:val="24"/>
+                <w:szCs w:val="24"/>
+                <w:lang w:eastAsia="es-MX"/>
+              </w:rPr>
+            </w:pPr>
+          </w:p>
+        </w:tc>
+        <w:tc>
+          <w:tcPr>
+            <w:tcW w:w="0" w:type="auto"/>
+            <w:vAlign w:val="center"/>
+            <w:hideMark/>
+          </w:tcPr>
+          <w:p>
+            <w:pPr>
+              <w:spacing w:after="0" w:line="240" w:lineRule="auto"/>
+              <w:jc w:val="center"/>
+              <w:rPr>
+                <w:rFonts w:ascii="Times New Roman" w:eastAsia="Times New Roman" w:hAnsi="Times New Roman" w:cs="Times New Roman"/>
+                <w:sz w:val="24"/>
+                <w:szCs w:val="24"/>
+                <w:lang w:eastAsia="es-MX"/>
+              </w:rPr>
+            </w:pPr>
+          </w:p>
+        </w:tc>
+      </w:tr>
+      <w:tr>
+        <w:trPr>
+          <w:tblCellSpacing w:w="15" w:type="dxa"/>
+        </w:trPr>
+        <w:tc>
+          <w:tcPr>
+            <w:tcW w:w="0" w:type="auto"/>
+            <w:vAlign w:val="center"/>
+            <w:hideMark/>
+          </w:tcPr>
+          <w:p>
+            <w:pPr>
+              <w:spacing w:after="0" w:line="240" w:lineRule="auto"/>
+              <w:rPr>
+                <w:rFonts w:ascii="Times New Roman" w:eastAsia="Times New Roman" w:hAnsi="Times New Roman" w:cs="Times New Roman"/>
+                <w:sz w:val="24"/>
+                <w:szCs w:val="24"/>
+                <w:lang w:eastAsia="es-MX"/>
+              </w:rPr>
+            </w:pPr>
+          </w:p>
+        </w:tc>
+        <w:tc>
+          <w:tcPr>
+            <w:tcW w:w="0" w:type="auto"/>
+            <w:vAlign w:val="center"/>
+            <w:hideMark/>
+          </w:tcPr>
+          <w:p>
+            <w:pPr>
+              <w:spacing w:after="0" w:line="240" w:lineRule="auto"/>
+              <w:jc w:val="center"/>
+              <w:rPr>
+                <w:rFonts w:ascii="Times New Roman" w:eastAsia="Times New Roman" w:hAnsi="Times New Roman" w:cs="Times New Roman"/>
+                <w:sz w:val="24"/>
+                <w:szCs w:val="24"/>
+                <w:lang w:eastAsia="es-MX"/>
+              </w:rPr>
+            </w:pPr>
+          </w:p>
+        </w:tc>
+        <w:tc>
+          <w:tcPr>
+            <w:tcW w:w="0" w:type="auto"/>
+            <w:vAlign w:val="center"/>
+            <w:hideMark/>
+          </w:tcPr>
+          <w:p>
+            <w:pPr>
+              <w:spacing w:after="0" w:line="240" w:lineRule="auto"/>
+              <w:jc w:val="center"/>
+              <w:rPr>
+                <w:rFonts w:ascii="Times New Roman" w:eastAsia="Times New Roman" w:hAnsi="Times New Roman" w:cs="Times New Roman"/>
+                <w:sz w:val="24"/>
+                <w:szCs w:val="24"/>
+                <w:lang w:eastAsia="es-MX"/>
+              </w:rPr>
+            </w:pPr>
+          </w:p>
+        </w:tc>
+        <w:tc>
+          <w:tcPr>
+            <w:tcW w:w="0" w:type="auto"/>
+            <w:vAlign w:val="center"/>
+            <w:hideMark/>
+          </w:tcPr>
+          <w:p>
+            <w:pPr>
+              <w:spacing w:after="0" w:line="240" w:lineRule="auto"/>
+              <w:jc w:val="center"/>
+              <w:rPr>
+                <w:rFonts w:ascii="Times New Roman" w:eastAsia="Times New Roman" w:hAnsi="Times New Roman" w:cs="Times New Roman"/>
+                <w:sz w:val="24"/>
+                <w:szCs w:val="24"/>
+                <w:lang w:eastAsia="es-MX"/>
+              </w:rPr>
+            </w:pPr>
+          </w:p>
+        </w:tc>
+        <w:tc>
+          <w:tcPr>
+            <w:tcW w:w="0" w:type="auto"/>
+            <w:vAlign w:val="center"/>
+            <w:hideMark/>
+          </w:tcPr>
+          <w:p>
+            <w:pPr>
+              <w:spacing w:after="0" w:line="240" w:lineRule="auto"/>
+              <w:jc w:val="center"/>
+              <w:rPr>
+                <w:rFonts w:ascii="Times New Roman" w:eastAsia="Times New Roman" w:hAnsi="Times New Roman" w:cs="Times New Roman"/>
+                <w:sz w:val="24"/>
+                <w:szCs w:val="24"/>
+                <w:lang w:eastAsia="es-MX"/>
+              </w:rPr>
+            </w:pPr>
+          </w:p>
+        </w:tc>
+        <w:tc>
+          <w:tcPr>
+            <w:tcW w:w="0" w:type="auto"/>
+            <w:vAlign w:val="center"/>
+            <w:hideMark/>
+          </w:tcPr>
+          <w:p>
+            <w:pPr>
+              <w:spacing w:after="0" w:line="240" w:lineRule="auto"/>
+              <w:jc w:val="center"/>
+              <w:rPr>
+                <w:rFonts w:ascii="Times New Roman" w:eastAsia="Times New Roman" w:hAnsi="Times New Roman" w:cs="Times New Roman"/>
+                <w:sz w:val="24"/>
+                <w:szCs w:val="24"/>
+                <w:lang w:eastAsia="es-MX"/>
+              </w:rPr>
+            </w:pPr>
+          </w:p>
+        </w:tc>
+        <w:tc>
+          <w:tcPr>
+            <w:tcW w:w="0" w:type="auto"/>
+            <w:vAlign w:val="center"/>
+            <w:hideMark/>
+          </w:tcPr>
+          <w:p>
+            <w:pPr>
+              <w:spacing w:after="0" w:line="240" w:lineRule="auto"/>
+              <w:jc w:val="center"/>
+              <w:rPr>
+                <w:rFonts w:ascii="Times New Roman" w:eastAsia="Times New Roman" w:hAnsi="Times New Roman" w:cs="Times New Roman"/>
+                <w:sz w:val="24"/>
+                <w:szCs w:val="24"/>
+                <w:lang w:eastAsia="es-MX"/>
+              </w:rPr>
+            </w:pPr>
+          </w:p>
+        </w:tc>
+      </w:tr>
+      <w:tr>
+        <w:trPr>
+          <w:tblCellSpacing w:w="15" w:type="dxa"/>
+        </w:trPr>
+        <w:tc>
+          <w:tcPr>
+            <w:tcW w:w="0" w:type="auto"/>
+            <w:vAlign w:val="center"/>
+            <w:hideMark/>
+          </w:tcPr>
+          <w:p>
+            <w:pPr>
+              <w:spacing w:after="0" w:line="240" w:lineRule="auto"/>
+              <w:rPr>
+                <w:rFonts w:ascii="Times New Roman" w:eastAsia="Times New Roman" w:hAnsi="Times New Roman" w:cs="Times New Roman"/>
+                <w:sz w:val="24"/>
+                <w:szCs w:val="24"/>
+                <w:lang w:eastAsia="es-MX"/>
+              </w:rPr>
+            </w:pPr>
+            <w:r>
+              <w:rPr>
+                <w:rFonts w:ascii="Times New Roman" w:eastAsia="Times New Roman" w:hAnsi="Times New Roman" w:cs="Times New Roman"/>
+                <w:sz w:val="24"/>
+                <w:szCs w:val="24"/>
+                <w:lang w:eastAsia="es-MX"/>
+              </w:rPr>
+              <w:t>Longitud</w:t>
+            </w:r>
+          </w:p>
+        </w:tc>
+        <w:tc>
+          <w:tcPr>
+            <w:tcW w:w="0" w:type="auto"/>
+            <w:vAlign w:val="center"/>
+            <w:hideMark/>
+          </w:tcPr>
+          <w:p>
+            <w:pPr>
+              <w:spacing w:after="0" w:line="240" w:lineRule="auto"/>
+              <w:jc w:val="center"/>
+              <w:rPr>
+                <w:rFonts w:ascii="Times New Roman" w:eastAsia="Times New Roman" w:hAnsi="Times New Roman" w:cs="Times New Roman"/>
+                <w:sz w:val="24"/>
+                <w:szCs w:val="24"/>
+                <w:lang w:eastAsia="es-MX"/>
+              </w:rPr>
+            </w:pPr>
+          </w:p>
+        </w:tc>
+        <w:tc>
+          <w:tcPr>
+            <w:tcW w:w="0" w:type="auto"/>
+            <w:vAlign w:val="center"/>
+            <w:hideMark/>
+          </w:tcPr>
+          <w:p>
+            <w:pPr>
+              <w:spacing w:after="0" w:line="240" w:lineRule="auto"/>
+              <w:jc w:val="center"/>
+              <w:rPr>
+                <w:rFonts w:ascii="Times New Roman" w:eastAsia="Times New Roman" w:hAnsi="Times New Roman" w:cs="Times New Roman"/>
+                <w:sz w:val="24"/>
+                <w:szCs w:val="24"/>
+                <w:lang w:eastAsia="es-MX"/>
+              </w:rPr>
+            </w:pPr>
+            <w:r>
+              <w:rPr>
+                <w:rFonts w:ascii="Times New Roman" w:eastAsia="Times New Roman" w:hAnsi="Times New Roman" w:cs="Times New Roman"/>
+                <w:sz w:val="24"/>
+                <w:szCs w:val="24"/>
+                <w:lang w:eastAsia="es-MX"/>
+              </w:rPr>
+              <w:t>-0.542</w:t>
+            </w:r>
+            <w:r>
+              <w:rPr>
+                <w:rFonts w:ascii="Times New Roman" w:eastAsia="Times New Roman" w:hAnsi="Times New Roman" w:cs="Times New Roman"/>
+                <w:sz w:val="24"/>
+                <w:szCs w:val="24"/>
+                <w:vertAlign w:val="superscript"/>
+                <w:lang w:eastAsia="es-MX"/>
+              </w:rPr>
+              <w:t>***</w:t>
+            </w:r>
+          </w:p>
+        </w:tc>
+        <w:tc>
+          <w:tcPr>
+            <w:tcW w:w="0" w:type="auto"/>
+            <w:vAlign w:val="center"/>
+            <w:hideMark/>
+          </w:tcPr>
+          <w:p>
+            <w:pPr>
+              <w:spacing w:after="0" w:line="240" w:lineRule="auto"/>
+              <w:jc w:val="center"/>
+              <w:rPr>
+                <w:rFonts w:ascii="Times New Roman" w:eastAsia="Times New Roman" w:hAnsi="Times New Roman" w:cs="Times New Roman"/>
+                <w:sz w:val="24"/>
+                <w:szCs w:val="24"/>
+                <w:lang w:eastAsia="es-MX"/>
+              </w:rPr>
+            </w:pPr>
+          </w:p>
+        </w:tc>
+        <w:tc>
+          <w:tcPr>
+            <w:tcW w:w="0" w:type="auto"/>
+            <w:vAlign w:val="center"/>
+            <w:hideMark/>
+          </w:tcPr>
+          <w:p>
+            <w:pPr>
+              <w:spacing w:after="0" w:line="240" w:lineRule="auto"/>
+              <w:jc w:val="center"/>
+              <w:rPr>
+                <w:rFonts w:ascii="Times New Roman" w:eastAsia="Times New Roman" w:hAnsi="Times New Roman" w:cs="Times New Roman"/>
+                <w:sz w:val="24"/>
+                <w:szCs w:val="24"/>
+                <w:lang w:eastAsia="es-MX"/>
+              </w:rPr>
+            </w:pPr>
+          </w:p>
+        </w:tc>
+        <w:tc>
+          <w:tcPr>
+            <w:tcW w:w="0" w:type="auto"/>
+            <w:vAlign w:val="center"/>
+            <w:hideMark/>
+          </w:tcPr>
+          <w:p>
+            <w:pPr>
+              <w:spacing w:after="0" w:line="240" w:lineRule="auto"/>
+              <w:jc w:val="center"/>
+              <w:rPr>
+                <w:rFonts w:ascii="Times New Roman" w:eastAsia="Times New Roman" w:hAnsi="Times New Roman" w:cs="Times New Roman"/>
+                <w:sz w:val="24"/>
+                <w:szCs w:val="24"/>
+                <w:lang w:eastAsia="es-MX"/>
+              </w:rPr>
+            </w:pPr>
+          </w:p>
+        </w:tc>
+        <w:tc>
+          <w:tcPr>
+            <w:tcW w:w="0" w:type="auto"/>
+            <w:vAlign w:val="center"/>
+            <w:hideMark/>
+          </w:tcPr>
+          <w:p>
+            <w:pPr>
+              <w:spacing w:after="0" w:line="240" w:lineRule="auto"/>
+              <w:jc w:val="center"/>
+              <w:rPr>
+                <w:rFonts w:ascii="Times New Roman" w:eastAsia="Times New Roman" w:hAnsi="Times New Roman" w:cs="Times New Roman"/>
+                <w:sz w:val="24"/>
+                <w:szCs w:val="24"/>
+                <w:lang w:eastAsia="es-MX"/>
+              </w:rPr>
+            </w:pPr>
+          </w:p>
+        </w:tc>
+      </w:tr>
+      <w:tr>
+        <w:trPr>
+          <w:tblCellSpacing w:w="15" w:type="dxa"/>
+        </w:trPr>
+        <w:tc>
+          <w:tcPr>
+            <w:tcW w:w="0" w:type="auto"/>
+            <w:vAlign w:val="center"/>
+            <w:hideMark/>
+          </w:tcPr>
+          <w:p>
+            <w:pPr>
+              <w:spacing w:after="0" w:line="240" w:lineRule="auto"/>
+              <w:rPr>
+                <w:rFonts w:ascii="Times New Roman" w:eastAsia="Times New Roman" w:hAnsi="Times New Roman" w:cs="Times New Roman"/>
+                <w:sz w:val="24"/>
+                <w:szCs w:val="24"/>
+                <w:lang w:eastAsia="es-MX"/>
+              </w:rPr>
+            </w:pPr>
+          </w:p>
+        </w:tc>
+        <w:tc>
+          <w:tcPr>
+            <w:tcW w:w="0" w:type="auto"/>
+            <w:vAlign w:val="center"/>
+            <w:hideMark/>
+          </w:tcPr>
+          <w:p>
+            <w:pPr>
+              <w:spacing w:after="0" w:line="240" w:lineRule="auto"/>
+              <w:jc w:val="center"/>
+              <w:rPr>
+                <w:rFonts w:ascii="Times New Roman" w:eastAsia="Times New Roman" w:hAnsi="Times New Roman" w:cs="Times New Roman"/>
+                <w:sz w:val="24"/>
+                <w:szCs w:val="24"/>
+                <w:lang w:eastAsia="es-MX"/>
+              </w:rPr>
+            </w:pPr>
+          </w:p>
+        </w:tc>
+        <w:tc>
+          <w:tcPr>
+            <w:tcW w:w="0" w:type="auto"/>
+            <w:vAlign w:val="center"/>
+            <w:hideMark/>
+          </w:tcPr>
+          <w:p>
+            <w:pPr>
+              <w:spacing w:after="0" w:line="240" w:lineRule="auto"/>
+              <w:jc w:val="center"/>
+              <w:rPr>
+                <w:rFonts w:ascii="Times New Roman" w:eastAsia="Times New Roman" w:hAnsi="Times New Roman" w:cs="Times New Roman"/>
+                <w:sz w:val="24"/>
+                <w:szCs w:val="24"/>
+                <w:lang w:eastAsia="es-MX"/>
+              </w:rPr>
+            </w:pPr>
+            <w:r>
+              <w:rPr>
+                <w:rFonts w:ascii="Times New Roman" w:eastAsia="Times New Roman" w:hAnsi="Times New Roman" w:cs="Times New Roman"/>
+                <w:sz w:val="24"/>
+                <w:szCs w:val="24"/>
+                <w:lang w:eastAsia="es-MX"/>
+              </w:rPr>
+              <w:t>(0.044)</w:t>
+            </w:r>
+          </w:p>
+        </w:tc>
+        <w:tc>
+          <w:tcPr>
+            <w:tcW w:w="0" w:type="auto"/>
+            <w:vAlign w:val="center"/>
+            <w:hideMark/>
+          </w:tcPr>
+          <w:p>
+            <w:pPr>
+              <w:spacing w:after="0" w:line="240" w:lineRule="auto"/>
+              <w:jc w:val="center"/>
+              <w:rPr>
+                <w:rFonts w:ascii="Times New Roman" w:eastAsia="Times New Roman" w:hAnsi="Times New Roman" w:cs="Times New Roman"/>
+                <w:sz w:val="24"/>
+                <w:szCs w:val="24"/>
+                <w:lang w:eastAsia="es-MX"/>
+              </w:rPr>
+            </w:pPr>
+          </w:p>
+        </w:tc>
+        <w:tc>
+          <w:tcPr>
+            <w:tcW w:w="0" w:type="auto"/>
+            <w:vAlign w:val="center"/>
+            <w:hideMark/>
+          </w:tcPr>
+          <w:p>
+            <w:pPr>
+              <w:spacing w:after="0" w:line="240" w:lineRule="auto"/>
+              <w:jc w:val="center"/>
+              <w:rPr>
+                <w:rFonts w:ascii="Times New Roman" w:eastAsia="Times New Roman" w:hAnsi="Times New Roman" w:cs="Times New Roman"/>
+                <w:sz w:val="24"/>
+                <w:szCs w:val="24"/>
+                <w:lang w:eastAsia="es-MX"/>
+              </w:rPr>
+            </w:pPr>
+          </w:p>
+        </w:tc>
+        <w:tc>
+          <w:tcPr>
+            <w:tcW w:w="0" w:type="auto"/>
+            <w:vAlign w:val="center"/>
+            <w:hideMark/>
+          </w:tcPr>
+          <w:p>
+            <w:pPr>
+              <w:spacing w:after="0" w:line="240" w:lineRule="auto"/>
+              <w:jc w:val="center"/>
+              <w:rPr>
+                <w:rFonts w:ascii="Times New Roman" w:eastAsia="Times New Roman" w:hAnsi="Times New Roman" w:cs="Times New Roman"/>
+                <w:sz w:val="24"/>
+                <w:szCs w:val="24"/>
+                <w:lang w:eastAsia="es-MX"/>
+              </w:rPr>
+            </w:pPr>
+          </w:p>
+        </w:tc>
+        <w:tc>
+          <w:tcPr>
+            <w:tcW w:w="0" w:type="auto"/>
+            <w:vAlign w:val="center"/>
+            <w:hideMark/>
+          </w:tcPr>
+          <w:p>
+            <w:pPr>
+              <w:spacing w:after="0" w:line="240" w:lineRule="auto"/>
+              <w:jc w:val="center"/>
+              <w:rPr>
+                <w:rFonts w:ascii="Times New Roman" w:eastAsia="Times New Roman" w:hAnsi="Times New Roman" w:cs="Times New Roman"/>
+                <w:sz w:val="24"/>
+                <w:szCs w:val="24"/>
+                <w:lang w:eastAsia="es-MX"/>
+              </w:rPr>
+            </w:pPr>
+          </w:p>
+        </w:tc>
+      </w:tr>
+      <w:tr>
+        <w:trPr>
+          <w:tblCellSpacing w:w="15" w:type="dxa"/>
+        </w:trPr>
+        <w:tc>
+          <w:tcPr>
+            <w:tcW w:w="0" w:type="auto"/>
+            <w:vAlign w:val="center"/>
+            <w:hideMark/>
+          </w:tcPr>
+          <w:p>
+            <w:pPr>
+              <w:spacing w:after="0" w:line="240" w:lineRule="auto"/>
+              <w:rPr>
+                <w:rFonts w:ascii="Times New Roman" w:eastAsia="Times New Roman" w:hAnsi="Times New Roman" w:cs="Times New Roman"/>
+                <w:sz w:val="24"/>
+                <w:szCs w:val="24"/>
+                <w:lang w:eastAsia="es-MX"/>
+              </w:rPr>
+            </w:pPr>
+          </w:p>
+        </w:tc>
+        <w:tc>
+          <w:tcPr>
+            <w:tcW w:w="0" w:type="auto"/>
+            <w:vAlign w:val="center"/>
+            <w:hideMark/>
+          </w:tcPr>
+          <w:p>
+            <w:pPr>
+              <w:spacing w:after="0" w:line="240" w:lineRule="auto"/>
+              <w:jc w:val="center"/>
+              <w:rPr>
+                <w:rFonts w:ascii="Times New Roman" w:eastAsia="Times New Roman" w:hAnsi="Times New Roman" w:cs="Times New Roman"/>
+                <w:sz w:val="24"/>
+                <w:szCs w:val="24"/>
+                <w:lang w:eastAsia="es-MX"/>
+              </w:rPr>
+            </w:pPr>
+          </w:p>
+        </w:tc>
+        <w:tc>
+          <w:tcPr>
+            <w:tcW w:w="0" w:type="auto"/>
+            <w:vAlign w:val="center"/>
+            <w:hideMark/>
+          </w:tcPr>
+          <w:p>
+            <w:pPr>
+              <w:spacing w:after="0" w:line="240" w:lineRule="auto"/>
+              <w:jc w:val="center"/>
+              <w:rPr>
+                <w:rFonts w:ascii="Times New Roman" w:eastAsia="Times New Roman" w:hAnsi="Times New Roman" w:cs="Times New Roman"/>
+                <w:sz w:val="24"/>
+                <w:szCs w:val="24"/>
+                <w:lang w:eastAsia="es-MX"/>
+              </w:rPr>
+            </w:pPr>
+          </w:p>
+        </w:tc>
+        <w:tc>
+          <w:tcPr>
+            <w:tcW w:w="0" w:type="auto"/>
+            <w:vAlign w:val="center"/>
+            <w:hideMark/>
+          </w:tcPr>
+          <w:p>
+            <w:pPr>
+              <w:spacing w:after="0" w:line="240" w:lineRule="auto"/>
+              <w:jc w:val="center"/>
+              <w:rPr>
+                <w:rFonts w:ascii="Times New Roman" w:eastAsia="Times New Roman" w:hAnsi="Times New Roman" w:cs="Times New Roman"/>
+                <w:sz w:val="24"/>
+                <w:szCs w:val="24"/>
+                <w:lang w:eastAsia="es-MX"/>
+              </w:rPr>
+            </w:pPr>
+          </w:p>
+        </w:tc>
+        <w:tc>
+          <w:tcPr>
+            <w:tcW w:w="0" w:type="auto"/>
+            <w:vAlign w:val="center"/>
+            <w:hideMark/>
+          </w:tcPr>
+          <w:p>
+            <w:pPr>
+              <w:spacing w:after="0" w:line="240" w:lineRule="auto"/>
+              <w:jc w:val="center"/>
+              <w:rPr>
+                <w:rFonts w:ascii="Times New Roman" w:eastAsia="Times New Roman" w:hAnsi="Times New Roman" w:cs="Times New Roman"/>
+                <w:sz w:val="24"/>
+                <w:szCs w:val="24"/>
+                <w:lang w:eastAsia="es-MX"/>
+              </w:rPr>
+            </w:pPr>
+          </w:p>
+        </w:tc>
+        <w:tc>
+          <w:tcPr>
+            <w:tcW w:w="0" w:type="auto"/>
+            <w:vAlign w:val="center"/>
+            <w:hideMark/>
+          </w:tcPr>
+          <w:p>
+            <w:pPr>
+              <w:spacing w:after="0" w:line="240" w:lineRule="auto"/>
+              <w:jc w:val="center"/>
+              <w:rPr>
+                <w:rFonts w:ascii="Times New Roman" w:eastAsia="Times New Roman" w:hAnsi="Times New Roman" w:cs="Times New Roman"/>
+                <w:sz w:val="24"/>
+                <w:szCs w:val="24"/>
+                <w:lang w:eastAsia="es-MX"/>
+              </w:rPr>
+            </w:pPr>
+          </w:p>
+        </w:tc>
+        <w:tc>
+          <w:tcPr>
+            <w:tcW w:w="0" w:type="auto"/>
+            <w:vAlign w:val="center"/>
+            <w:hideMark/>
+          </w:tcPr>
+          <w:p>
+            <w:pPr>
+              <w:spacing w:after="0" w:line="240" w:lineRule="auto"/>
+              <w:jc w:val="center"/>
+              <w:rPr>
+                <w:rFonts w:ascii="Times New Roman" w:eastAsia="Times New Roman" w:hAnsi="Times New Roman" w:cs="Times New Roman"/>
+                <w:sz w:val="24"/>
+                <w:szCs w:val="24"/>
+                <w:lang w:eastAsia="es-MX"/>
+              </w:rPr>
+            </w:pPr>
+          </w:p>
+        </w:tc>
+      </w:tr>
+      <w:tr>
+        <w:trPr>
+          <w:tblCellSpacing w:w="15" w:type="dxa"/>
+        </w:trPr>
+        <w:tc>
+          <w:tcPr>
+            <w:tcW w:w="0" w:type="auto"/>
+            <w:vAlign w:val="center"/>
+            <w:hideMark/>
+          </w:tcPr>
+          <w:p>
+            <w:pPr>
+              <w:spacing w:after="0" w:line="240" w:lineRule="auto"/>
+              <w:rPr>
+                <w:rFonts w:ascii="Times New Roman" w:eastAsia="Times New Roman" w:hAnsi="Times New Roman" w:cs="Times New Roman"/>
+                <w:sz w:val="24"/>
+                <w:szCs w:val="24"/>
+                <w:lang w:eastAsia="es-MX"/>
+              </w:rPr>
+            </w:pPr>
+            <w:r>
+              <w:rPr>
+                <w:rFonts w:ascii="Times New Roman" w:eastAsia="Times New Roman" w:hAnsi="Times New Roman" w:cs="Times New Roman"/>
+                <w:sz w:val="24"/>
+                <w:szCs w:val="24"/>
+                <w:lang w:eastAsia="es-MX"/>
+              </w:rPr>
+              <w:t>MEI</w:t>
+            </w:r>
+          </w:p>
+        </w:tc>
+        <w:tc>
+          <w:tcPr>
+            <w:tcW w:w="0" w:type="auto"/>
+            <w:vAlign w:val="center"/>
+            <w:hideMark/>
+          </w:tcPr>
+          <w:p>
+            <w:pPr>
+              <w:spacing w:after="0" w:line="240" w:lineRule="auto"/>
+              <w:jc w:val="center"/>
+              <w:rPr>
+                <w:rFonts w:ascii="Times New Roman" w:eastAsia="Times New Roman" w:hAnsi="Times New Roman" w:cs="Times New Roman"/>
+                <w:sz w:val="24"/>
+                <w:szCs w:val="24"/>
+                <w:lang w:eastAsia="es-MX"/>
+              </w:rPr>
+            </w:pPr>
+          </w:p>
+        </w:tc>
+        <w:tc>
+          <w:tcPr>
+            <w:tcW w:w="0" w:type="auto"/>
+            <w:vAlign w:val="center"/>
+            <w:hideMark/>
+          </w:tcPr>
+          <w:p>
+            <w:pPr>
+              <w:spacing w:after="0" w:line="240" w:lineRule="auto"/>
+              <w:jc w:val="center"/>
+              <w:rPr>
+                <w:rFonts w:ascii="Times New Roman" w:eastAsia="Times New Roman" w:hAnsi="Times New Roman" w:cs="Times New Roman"/>
+                <w:sz w:val="24"/>
+                <w:szCs w:val="24"/>
+                <w:lang w:eastAsia="es-MX"/>
+              </w:rPr>
+            </w:pPr>
+          </w:p>
+        </w:tc>
+        <w:tc>
+          <w:tcPr>
+            <w:tcW w:w="0" w:type="auto"/>
+            <w:vAlign w:val="center"/>
+            <w:hideMark/>
+          </w:tcPr>
+          <w:p>
+            <w:pPr>
+              <w:spacing w:after="0" w:line="240" w:lineRule="auto"/>
+              <w:jc w:val="center"/>
+              <w:rPr>
+                <w:rFonts w:ascii="Times New Roman" w:eastAsia="Times New Roman" w:hAnsi="Times New Roman" w:cs="Times New Roman"/>
+                <w:sz w:val="24"/>
+                <w:szCs w:val="24"/>
+                <w:lang w:eastAsia="es-MX"/>
+              </w:rPr>
+            </w:pPr>
+            <w:r>
+              <w:rPr>
+                <w:rFonts w:ascii="Times New Roman" w:eastAsia="Times New Roman" w:hAnsi="Times New Roman" w:cs="Times New Roman"/>
+                <w:sz w:val="24"/>
+                <w:szCs w:val="24"/>
+                <w:lang w:eastAsia="es-MX"/>
+              </w:rPr>
+              <w:t>-2.250</w:t>
+            </w:r>
+            <w:r>
+              <w:rPr>
+                <w:rFonts w:ascii="Times New Roman" w:eastAsia="Times New Roman" w:hAnsi="Times New Roman" w:cs="Times New Roman"/>
+                <w:sz w:val="24"/>
+                <w:szCs w:val="24"/>
+                <w:vertAlign w:val="superscript"/>
+                <w:lang w:eastAsia="es-MX"/>
+              </w:rPr>
+              <w:t>**</w:t>
+            </w:r>
+          </w:p>
+        </w:tc>
+        <w:tc>
+          <w:tcPr>
+            <w:tcW w:w="0" w:type="auto"/>
+            <w:vAlign w:val="center"/>
+            <w:hideMark/>
+          </w:tcPr>
+          <w:p>
+            <w:pPr>
+              <w:spacing w:after="0" w:line="240" w:lineRule="auto"/>
+              <w:jc w:val="center"/>
+              <w:rPr>
+                <w:rFonts w:ascii="Times New Roman" w:eastAsia="Times New Roman" w:hAnsi="Times New Roman" w:cs="Times New Roman"/>
+                <w:sz w:val="24"/>
+                <w:szCs w:val="24"/>
+                <w:lang w:eastAsia="es-MX"/>
+              </w:rPr>
+            </w:pPr>
+          </w:p>
+        </w:tc>
+        <w:tc>
+          <w:tcPr>
+            <w:tcW w:w="0" w:type="auto"/>
+            <w:vAlign w:val="center"/>
+            <w:hideMark/>
+          </w:tcPr>
+          <w:p>
+            <w:pPr>
+              <w:spacing w:after="0" w:line="240" w:lineRule="auto"/>
+              <w:jc w:val="center"/>
+              <w:rPr>
+                <w:rFonts w:ascii="Times New Roman" w:eastAsia="Times New Roman" w:hAnsi="Times New Roman" w:cs="Times New Roman"/>
+                <w:sz w:val="24"/>
+                <w:szCs w:val="24"/>
+                <w:lang w:eastAsia="es-MX"/>
+              </w:rPr>
+            </w:pPr>
+          </w:p>
+        </w:tc>
+        <w:tc>
+          <w:tcPr>
+            <w:tcW w:w="0" w:type="auto"/>
+            <w:vAlign w:val="center"/>
+            <w:hideMark/>
+          </w:tcPr>
+          <w:p>
+            <w:pPr>
+              <w:spacing w:after="0" w:line="240" w:lineRule="auto"/>
+              <w:jc w:val="center"/>
+              <w:rPr>
+                <w:rFonts w:ascii="Times New Roman" w:eastAsia="Times New Roman" w:hAnsi="Times New Roman" w:cs="Times New Roman"/>
+                <w:sz w:val="24"/>
+                <w:szCs w:val="24"/>
+                <w:lang w:eastAsia="es-MX"/>
+              </w:rPr>
+            </w:pPr>
+          </w:p>
+        </w:tc>
+      </w:tr>
+      <w:tr>
+        <w:trPr>
+          <w:tblCellSpacing w:w="15" w:type="dxa"/>
+        </w:trPr>
+        <w:tc>
+          <w:tcPr>
+            <w:tcW w:w="0" w:type="auto"/>
+            <w:vAlign w:val="center"/>
+            <w:hideMark/>
+          </w:tcPr>
+          <w:p>
+            <w:pPr>
+              <w:spacing w:after="0" w:line="240" w:lineRule="auto"/>
+              <w:rPr>
+                <w:rFonts w:ascii="Times New Roman" w:eastAsia="Times New Roman" w:hAnsi="Times New Roman" w:cs="Times New Roman"/>
+                <w:sz w:val="24"/>
+                <w:szCs w:val="24"/>
+                <w:lang w:eastAsia="es-MX"/>
+              </w:rPr>
+            </w:pPr>
+          </w:p>
+        </w:tc>
+        <w:tc>
+          <w:tcPr>
+            <w:tcW w:w="0" w:type="auto"/>
+            <w:vAlign w:val="center"/>
+            <w:hideMark/>
+          </w:tcPr>
+          <w:p>
+            <w:pPr>
+              <w:spacing w:after="0" w:line="240" w:lineRule="auto"/>
+              <w:jc w:val="center"/>
+              <w:rPr>
+                <w:rFonts w:ascii="Times New Roman" w:eastAsia="Times New Roman" w:hAnsi="Times New Roman" w:cs="Times New Roman"/>
+                <w:sz w:val="24"/>
+                <w:szCs w:val="24"/>
+                <w:lang w:eastAsia="es-MX"/>
+              </w:rPr>
+            </w:pPr>
+          </w:p>
+        </w:tc>
+        <w:tc>
+          <w:tcPr>
+            <w:tcW w:w="0" w:type="auto"/>
+            <w:vAlign w:val="center"/>
+            <w:hideMark/>
+          </w:tcPr>
+          <w:p>
+            <w:pPr>
+              <w:spacing w:after="0" w:line="240" w:lineRule="auto"/>
+              <w:jc w:val="center"/>
+              <w:rPr>
+                <w:rFonts w:ascii="Times New Roman" w:eastAsia="Times New Roman" w:hAnsi="Times New Roman" w:cs="Times New Roman"/>
+                <w:sz w:val="24"/>
+                <w:szCs w:val="24"/>
+                <w:lang w:eastAsia="es-MX"/>
+              </w:rPr>
+            </w:pPr>
+          </w:p>
+        </w:tc>
+        <w:tc>
+          <w:tcPr>
+            <w:tcW w:w="0" w:type="auto"/>
+            <w:vAlign w:val="center"/>
+            <w:hideMark/>
+          </w:tcPr>
+          <w:p>
+            <w:pPr>
+              <w:spacing w:after="0" w:line="240" w:lineRule="auto"/>
+              <w:jc w:val="center"/>
+              <w:rPr>
+                <w:rFonts w:ascii="Times New Roman" w:eastAsia="Times New Roman" w:hAnsi="Times New Roman" w:cs="Times New Roman"/>
+                <w:sz w:val="24"/>
+                <w:szCs w:val="24"/>
+                <w:lang w:eastAsia="es-MX"/>
+              </w:rPr>
+            </w:pPr>
+            <w:r>
+              <w:rPr>
+                <w:rFonts w:ascii="Times New Roman" w:eastAsia="Times New Roman" w:hAnsi="Times New Roman" w:cs="Times New Roman"/>
+                <w:sz w:val="24"/>
+                <w:szCs w:val="24"/>
+                <w:lang w:eastAsia="es-MX"/>
+              </w:rPr>
+              <w:t>(1.097)</w:t>
+            </w:r>
+          </w:p>
+        </w:tc>
+        <w:tc>
+          <w:tcPr>
+            <w:tcW w:w="0" w:type="auto"/>
+            <w:vAlign w:val="center"/>
+            <w:hideMark/>
+          </w:tcPr>
+          <w:p>
+            <w:pPr>
+              <w:spacing w:after="0" w:line="240" w:lineRule="auto"/>
+              <w:jc w:val="center"/>
+              <w:rPr>
+                <w:rFonts w:ascii="Times New Roman" w:eastAsia="Times New Roman" w:hAnsi="Times New Roman" w:cs="Times New Roman"/>
+                <w:sz w:val="24"/>
+                <w:szCs w:val="24"/>
+                <w:lang w:eastAsia="es-MX"/>
+              </w:rPr>
+            </w:pPr>
+          </w:p>
+        </w:tc>
+        <w:tc>
+          <w:tcPr>
+            <w:tcW w:w="0" w:type="auto"/>
+            <w:vAlign w:val="center"/>
+            <w:hideMark/>
+          </w:tcPr>
+          <w:p>
+            <w:pPr>
+              <w:spacing w:after="0" w:line="240" w:lineRule="auto"/>
+              <w:jc w:val="center"/>
+              <w:rPr>
+                <w:rFonts w:ascii="Times New Roman" w:eastAsia="Times New Roman" w:hAnsi="Times New Roman" w:cs="Times New Roman"/>
+                <w:sz w:val="24"/>
+                <w:szCs w:val="24"/>
+                <w:lang w:eastAsia="es-MX"/>
+              </w:rPr>
+            </w:pPr>
+          </w:p>
+        </w:tc>
+        <w:tc>
+          <w:tcPr>
+            <w:tcW w:w="0" w:type="auto"/>
+            <w:vAlign w:val="center"/>
+            <w:hideMark/>
+          </w:tcPr>
+          <w:p>
+            <w:pPr>
+              <w:spacing w:after="0" w:line="240" w:lineRule="auto"/>
+              <w:jc w:val="center"/>
+              <w:rPr>
+                <w:rFonts w:ascii="Times New Roman" w:eastAsia="Times New Roman" w:hAnsi="Times New Roman" w:cs="Times New Roman"/>
+                <w:sz w:val="24"/>
+                <w:szCs w:val="24"/>
+                <w:lang w:eastAsia="es-MX"/>
+              </w:rPr>
+            </w:pPr>
+          </w:p>
+        </w:tc>
+      </w:tr>
+      <w:tr>
+        <w:trPr>
+          <w:tblCellSpacing w:w="15" w:type="dxa"/>
+        </w:trPr>
+        <w:tc>
+          <w:tcPr>
+            <w:tcW w:w="0" w:type="auto"/>
+            <w:vAlign w:val="center"/>
+            <w:hideMark/>
+          </w:tcPr>
+          <w:p>
+            <w:pPr>
+              <w:spacing w:after="0" w:line="240" w:lineRule="auto"/>
+              <w:rPr>
+                <w:rFonts w:ascii="Times New Roman" w:eastAsia="Times New Roman" w:hAnsi="Times New Roman" w:cs="Times New Roman"/>
+                <w:sz w:val="24"/>
+                <w:szCs w:val="24"/>
+                <w:lang w:eastAsia="es-MX"/>
+              </w:rPr>
+            </w:pPr>
+          </w:p>
+        </w:tc>
+        <w:tc>
+          <w:tcPr>
+            <w:tcW w:w="0" w:type="auto"/>
+            <w:vAlign w:val="center"/>
+            <w:hideMark/>
+          </w:tcPr>
+          <w:p>
+            <w:pPr>
+              <w:spacing w:after="0" w:line="240" w:lineRule="auto"/>
+              <w:jc w:val="center"/>
+              <w:rPr>
+                <w:rFonts w:ascii="Times New Roman" w:eastAsia="Times New Roman" w:hAnsi="Times New Roman" w:cs="Times New Roman"/>
+                <w:sz w:val="24"/>
+                <w:szCs w:val="24"/>
+                <w:lang w:eastAsia="es-MX"/>
+              </w:rPr>
+            </w:pPr>
+          </w:p>
+        </w:tc>
+        <w:tc>
+          <w:tcPr>
+            <w:tcW w:w="0" w:type="auto"/>
+            <w:vAlign w:val="center"/>
+            <w:hideMark/>
+          </w:tcPr>
+          <w:p>
+            <w:pPr>
+              <w:spacing w:after="0" w:line="240" w:lineRule="auto"/>
+              <w:jc w:val="center"/>
+              <w:rPr>
+                <w:rFonts w:ascii="Times New Roman" w:eastAsia="Times New Roman" w:hAnsi="Times New Roman" w:cs="Times New Roman"/>
+                <w:sz w:val="24"/>
+                <w:szCs w:val="24"/>
+                <w:lang w:eastAsia="es-MX"/>
+              </w:rPr>
+            </w:pPr>
+          </w:p>
+        </w:tc>
+        <w:tc>
+          <w:tcPr>
+            <w:tcW w:w="0" w:type="auto"/>
+            <w:vAlign w:val="center"/>
+            <w:hideMark/>
+          </w:tcPr>
+          <w:p>
+            <w:pPr>
+              <w:spacing w:after="0" w:line="240" w:lineRule="auto"/>
+              <w:jc w:val="center"/>
+              <w:rPr>
+                <w:rFonts w:ascii="Times New Roman" w:eastAsia="Times New Roman" w:hAnsi="Times New Roman" w:cs="Times New Roman"/>
+                <w:sz w:val="24"/>
+                <w:szCs w:val="24"/>
+                <w:lang w:eastAsia="es-MX"/>
+              </w:rPr>
+            </w:pPr>
+          </w:p>
+        </w:tc>
+        <w:tc>
+          <w:tcPr>
+            <w:tcW w:w="0" w:type="auto"/>
+            <w:vAlign w:val="center"/>
+            <w:hideMark/>
+          </w:tcPr>
+          <w:p>
+            <w:pPr>
+              <w:spacing w:after="0" w:line="240" w:lineRule="auto"/>
+              <w:jc w:val="center"/>
+              <w:rPr>
+                <w:rFonts w:ascii="Times New Roman" w:eastAsia="Times New Roman" w:hAnsi="Times New Roman" w:cs="Times New Roman"/>
+                <w:sz w:val="24"/>
+                <w:szCs w:val="24"/>
+                <w:lang w:eastAsia="es-MX"/>
+              </w:rPr>
+            </w:pPr>
+          </w:p>
+        </w:tc>
+        <w:tc>
+          <w:tcPr>
+            <w:tcW w:w="0" w:type="auto"/>
+            <w:vAlign w:val="center"/>
+            <w:hideMark/>
+          </w:tcPr>
+          <w:p>
+            <w:pPr>
+              <w:spacing w:after="0" w:line="240" w:lineRule="auto"/>
+              <w:jc w:val="center"/>
+              <w:rPr>
+                <w:rFonts w:ascii="Times New Roman" w:eastAsia="Times New Roman" w:hAnsi="Times New Roman" w:cs="Times New Roman"/>
+                <w:sz w:val="24"/>
+                <w:szCs w:val="24"/>
+                <w:lang w:eastAsia="es-MX"/>
+              </w:rPr>
+            </w:pPr>
+          </w:p>
+        </w:tc>
+        <w:tc>
+          <w:tcPr>
+            <w:tcW w:w="0" w:type="auto"/>
+            <w:vAlign w:val="center"/>
+            <w:hideMark/>
+          </w:tcPr>
+          <w:p>
+            <w:pPr>
+              <w:spacing w:after="0" w:line="240" w:lineRule="auto"/>
+              <w:jc w:val="center"/>
+              <w:rPr>
+                <w:rFonts w:ascii="Times New Roman" w:eastAsia="Times New Roman" w:hAnsi="Times New Roman" w:cs="Times New Roman"/>
+                <w:sz w:val="24"/>
+                <w:szCs w:val="24"/>
+                <w:lang w:eastAsia="es-MX"/>
+              </w:rPr>
+            </w:pPr>
+          </w:p>
+        </w:tc>
+      </w:tr>
+      <w:tr>
+        <w:trPr>
+          <w:tblCellSpacing w:w="15" w:type="dxa"/>
+        </w:trPr>
+        <w:tc>
+          <w:tcPr>
+            <w:tcW w:w="0" w:type="auto"/>
+            <w:vAlign w:val="center"/>
+            <w:hideMark/>
+          </w:tcPr>
+          <w:p>
+            <w:pPr>
+              <w:spacing w:after="0" w:line="240" w:lineRule="auto"/>
+              <w:rPr>
+                <w:rFonts w:ascii="Times New Roman" w:eastAsia="Times New Roman" w:hAnsi="Times New Roman" w:cs="Times New Roman"/>
+                <w:sz w:val="24"/>
+                <w:szCs w:val="24"/>
+                <w:lang w:eastAsia="es-MX"/>
+              </w:rPr>
+            </w:pPr>
+            <w:r>
+              <w:rPr>
+                <w:rFonts w:ascii="Times New Roman" w:eastAsia="Times New Roman" w:hAnsi="Times New Roman" w:cs="Times New Roman"/>
+                <w:sz w:val="24"/>
+                <w:szCs w:val="24"/>
+                <w:lang w:eastAsia="es-MX"/>
+              </w:rPr>
+              <w:t>ONI</w:t>
+            </w:r>
+          </w:p>
+        </w:tc>
+        <w:tc>
+          <w:tcPr>
+            <w:tcW w:w="0" w:type="auto"/>
+            <w:vAlign w:val="center"/>
+            <w:hideMark/>
+          </w:tcPr>
+          <w:p>
+            <w:pPr>
+              <w:spacing w:after="0" w:line="240" w:lineRule="auto"/>
+              <w:jc w:val="center"/>
+              <w:rPr>
+                <w:rFonts w:ascii="Times New Roman" w:eastAsia="Times New Roman" w:hAnsi="Times New Roman" w:cs="Times New Roman"/>
+                <w:sz w:val="24"/>
+                <w:szCs w:val="24"/>
+                <w:lang w:eastAsia="es-MX"/>
+              </w:rPr>
+            </w:pPr>
+          </w:p>
+        </w:tc>
+        <w:tc>
+          <w:tcPr>
+            <w:tcW w:w="0" w:type="auto"/>
+            <w:vAlign w:val="center"/>
+            <w:hideMark/>
+          </w:tcPr>
+          <w:p>
+            <w:pPr>
+              <w:spacing w:after="0" w:line="240" w:lineRule="auto"/>
+              <w:jc w:val="center"/>
+              <w:rPr>
+                <w:rFonts w:ascii="Times New Roman" w:eastAsia="Times New Roman" w:hAnsi="Times New Roman" w:cs="Times New Roman"/>
+                <w:sz w:val="24"/>
+                <w:szCs w:val="24"/>
+                <w:lang w:eastAsia="es-MX"/>
+              </w:rPr>
+            </w:pPr>
+          </w:p>
+        </w:tc>
+        <w:tc>
+          <w:tcPr>
+            <w:tcW w:w="0" w:type="auto"/>
+            <w:vAlign w:val="center"/>
+            <w:hideMark/>
+          </w:tcPr>
+          <w:p>
+            <w:pPr>
+              <w:spacing w:after="0" w:line="240" w:lineRule="auto"/>
+              <w:jc w:val="center"/>
+              <w:rPr>
+                <w:rFonts w:ascii="Times New Roman" w:eastAsia="Times New Roman" w:hAnsi="Times New Roman" w:cs="Times New Roman"/>
+                <w:sz w:val="24"/>
+                <w:szCs w:val="24"/>
+                <w:lang w:eastAsia="es-MX"/>
+              </w:rPr>
+            </w:pPr>
+          </w:p>
+        </w:tc>
+        <w:tc>
+          <w:tcPr>
+            <w:tcW w:w="0" w:type="auto"/>
+            <w:vAlign w:val="center"/>
+            <w:hideMark/>
+          </w:tcPr>
+          <w:p>
+            <w:pPr>
+              <w:spacing w:after="0" w:line="240" w:lineRule="auto"/>
+              <w:jc w:val="center"/>
+              <w:rPr>
+                <w:rFonts w:ascii="Times New Roman" w:eastAsia="Times New Roman" w:hAnsi="Times New Roman" w:cs="Times New Roman"/>
+                <w:sz w:val="24"/>
+                <w:szCs w:val="24"/>
+                <w:lang w:eastAsia="es-MX"/>
+              </w:rPr>
+            </w:pPr>
+            <w:r>
+              <w:rPr>
+                <w:rFonts w:ascii="Times New Roman" w:eastAsia="Times New Roman" w:hAnsi="Times New Roman" w:cs="Times New Roman"/>
+                <w:sz w:val="24"/>
+                <w:szCs w:val="24"/>
+                <w:lang w:eastAsia="es-MX"/>
+              </w:rPr>
+              <w:t>-4.152</w:t>
+            </w:r>
+            <w:r>
+              <w:rPr>
+                <w:rFonts w:ascii="Times New Roman" w:eastAsia="Times New Roman" w:hAnsi="Times New Roman" w:cs="Times New Roman"/>
+                <w:sz w:val="24"/>
+                <w:szCs w:val="24"/>
+                <w:vertAlign w:val="superscript"/>
+                <w:lang w:eastAsia="es-MX"/>
+              </w:rPr>
+              <w:t>**</w:t>
+            </w:r>
+          </w:p>
+        </w:tc>
+        <w:tc>
+          <w:tcPr>
+            <w:tcW w:w="0" w:type="auto"/>
+            <w:vAlign w:val="center"/>
+            <w:hideMark/>
+          </w:tcPr>
+          <w:p>
+            <w:pPr>
+              <w:spacing w:after="0" w:line="240" w:lineRule="auto"/>
+              <w:jc w:val="center"/>
+              <w:rPr>
+                <w:rFonts w:ascii="Times New Roman" w:eastAsia="Times New Roman" w:hAnsi="Times New Roman" w:cs="Times New Roman"/>
+                <w:sz w:val="24"/>
+                <w:szCs w:val="24"/>
+                <w:lang w:eastAsia="es-MX"/>
+              </w:rPr>
+            </w:pPr>
+          </w:p>
+        </w:tc>
+        <w:tc>
+          <w:tcPr>
+            <w:tcW w:w="0" w:type="auto"/>
+            <w:vAlign w:val="center"/>
+            <w:hideMark/>
+          </w:tcPr>
+          <w:p>
+            <w:pPr>
+              <w:spacing w:after="0" w:line="240" w:lineRule="auto"/>
+              <w:jc w:val="center"/>
+              <w:rPr>
+                <w:rFonts w:ascii="Times New Roman" w:eastAsia="Times New Roman" w:hAnsi="Times New Roman" w:cs="Times New Roman"/>
+                <w:sz w:val="24"/>
+                <w:szCs w:val="24"/>
+                <w:lang w:eastAsia="es-MX"/>
+              </w:rPr>
+            </w:pPr>
+          </w:p>
+        </w:tc>
+      </w:tr>
+      <w:tr>
+        <w:trPr>
+          <w:tblCellSpacing w:w="15" w:type="dxa"/>
+        </w:trPr>
+        <w:tc>
+          <w:tcPr>
+            <w:tcW w:w="0" w:type="auto"/>
+            <w:vAlign w:val="center"/>
+            <w:hideMark/>
+          </w:tcPr>
+          <w:p>
+            <w:pPr>
+              <w:spacing w:after="0" w:line="240" w:lineRule="auto"/>
+              <w:rPr>
+                <w:rFonts w:ascii="Times New Roman" w:eastAsia="Times New Roman" w:hAnsi="Times New Roman" w:cs="Times New Roman"/>
+                <w:sz w:val="24"/>
+                <w:szCs w:val="24"/>
+                <w:lang w:eastAsia="es-MX"/>
+              </w:rPr>
+            </w:pPr>
+          </w:p>
+        </w:tc>
+        <w:tc>
+          <w:tcPr>
+            <w:tcW w:w="0" w:type="auto"/>
+            <w:vAlign w:val="center"/>
+            <w:hideMark/>
+          </w:tcPr>
+          <w:p>
+            <w:pPr>
+              <w:spacing w:after="0" w:line="240" w:lineRule="auto"/>
+              <w:jc w:val="center"/>
+              <w:rPr>
+                <w:rFonts w:ascii="Times New Roman" w:eastAsia="Times New Roman" w:hAnsi="Times New Roman" w:cs="Times New Roman"/>
+                <w:sz w:val="24"/>
+                <w:szCs w:val="24"/>
+                <w:lang w:eastAsia="es-MX"/>
+              </w:rPr>
+            </w:pPr>
+          </w:p>
+        </w:tc>
+        <w:tc>
+          <w:tcPr>
+            <w:tcW w:w="0" w:type="auto"/>
+            <w:vAlign w:val="center"/>
+            <w:hideMark/>
+          </w:tcPr>
+          <w:p>
+            <w:pPr>
+              <w:spacing w:after="0" w:line="240" w:lineRule="auto"/>
+              <w:jc w:val="center"/>
+              <w:rPr>
+                <w:rFonts w:ascii="Times New Roman" w:eastAsia="Times New Roman" w:hAnsi="Times New Roman" w:cs="Times New Roman"/>
+                <w:sz w:val="24"/>
+                <w:szCs w:val="24"/>
+                <w:lang w:eastAsia="es-MX"/>
+              </w:rPr>
+            </w:pPr>
+          </w:p>
+        </w:tc>
+        <w:tc>
+          <w:tcPr>
+            <w:tcW w:w="0" w:type="auto"/>
+            <w:vAlign w:val="center"/>
+            <w:hideMark/>
+          </w:tcPr>
+          <w:p>
+            <w:pPr>
+              <w:spacing w:after="0" w:line="240" w:lineRule="auto"/>
+              <w:jc w:val="center"/>
+              <w:rPr>
+                <w:rFonts w:ascii="Times New Roman" w:eastAsia="Times New Roman" w:hAnsi="Times New Roman" w:cs="Times New Roman"/>
+                <w:sz w:val="24"/>
+                <w:szCs w:val="24"/>
+                <w:lang w:eastAsia="es-MX"/>
+              </w:rPr>
+            </w:pPr>
+          </w:p>
+        </w:tc>
+        <w:tc>
+          <w:tcPr>
+            <w:tcW w:w="0" w:type="auto"/>
+            <w:vAlign w:val="center"/>
+            <w:hideMark/>
+          </w:tcPr>
+          <w:p>
+            <w:pPr>
+              <w:spacing w:after="0" w:line="240" w:lineRule="auto"/>
+              <w:jc w:val="center"/>
+              <w:rPr>
+                <w:rFonts w:ascii="Times New Roman" w:eastAsia="Times New Roman" w:hAnsi="Times New Roman" w:cs="Times New Roman"/>
+                <w:sz w:val="24"/>
+                <w:szCs w:val="24"/>
+                <w:lang w:eastAsia="es-MX"/>
+              </w:rPr>
+            </w:pPr>
+            <w:r>
+              <w:rPr>
+                <w:rFonts w:ascii="Times New Roman" w:eastAsia="Times New Roman" w:hAnsi="Times New Roman" w:cs="Times New Roman"/>
+                <w:sz w:val="24"/>
+                <w:szCs w:val="24"/>
+                <w:lang w:eastAsia="es-MX"/>
+              </w:rPr>
+              <w:t>(1.692)</w:t>
+            </w:r>
+          </w:p>
+        </w:tc>
+        <w:tc>
+          <w:tcPr>
+            <w:tcW w:w="0" w:type="auto"/>
+            <w:vAlign w:val="center"/>
+            <w:hideMark/>
+          </w:tcPr>
+          <w:p>
+            <w:pPr>
+              <w:spacing w:after="0" w:line="240" w:lineRule="auto"/>
+              <w:jc w:val="center"/>
+              <w:rPr>
+                <w:rFonts w:ascii="Times New Roman" w:eastAsia="Times New Roman" w:hAnsi="Times New Roman" w:cs="Times New Roman"/>
+                <w:sz w:val="24"/>
+                <w:szCs w:val="24"/>
+                <w:lang w:eastAsia="es-MX"/>
+              </w:rPr>
+            </w:pPr>
+          </w:p>
+        </w:tc>
+        <w:tc>
+          <w:tcPr>
+            <w:tcW w:w="0" w:type="auto"/>
+            <w:vAlign w:val="center"/>
+            <w:hideMark/>
+          </w:tcPr>
+          <w:p>
+            <w:pPr>
+              <w:spacing w:after="0" w:line="240" w:lineRule="auto"/>
+              <w:jc w:val="center"/>
+              <w:rPr>
+                <w:rFonts w:ascii="Times New Roman" w:eastAsia="Times New Roman" w:hAnsi="Times New Roman" w:cs="Times New Roman"/>
+                <w:sz w:val="24"/>
+                <w:szCs w:val="24"/>
+                <w:lang w:eastAsia="es-MX"/>
+              </w:rPr>
+            </w:pPr>
+          </w:p>
+        </w:tc>
+      </w:tr>
+      <w:tr>
+        <w:trPr>
+          <w:tblCellSpacing w:w="15" w:type="dxa"/>
+        </w:trPr>
+        <w:tc>
+          <w:tcPr>
+            <w:tcW w:w="0" w:type="auto"/>
+            <w:vAlign w:val="center"/>
+            <w:hideMark/>
+          </w:tcPr>
+          <w:p>
+            <w:pPr>
+              <w:spacing w:after="0" w:line="240" w:lineRule="auto"/>
+              <w:rPr>
+                <w:rFonts w:ascii="Times New Roman" w:eastAsia="Times New Roman" w:hAnsi="Times New Roman" w:cs="Times New Roman"/>
+                <w:sz w:val="24"/>
+                <w:szCs w:val="24"/>
+                <w:lang w:eastAsia="es-MX"/>
+              </w:rPr>
+            </w:pPr>
+          </w:p>
+        </w:tc>
+        <w:tc>
+          <w:tcPr>
+            <w:tcW w:w="0" w:type="auto"/>
+            <w:vAlign w:val="center"/>
+            <w:hideMark/>
+          </w:tcPr>
+          <w:p>
+            <w:pPr>
+              <w:spacing w:after="0" w:line="240" w:lineRule="auto"/>
+              <w:jc w:val="center"/>
+              <w:rPr>
+                <w:rFonts w:ascii="Times New Roman" w:eastAsia="Times New Roman" w:hAnsi="Times New Roman" w:cs="Times New Roman"/>
+                <w:sz w:val="24"/>
+                <w:szCs w:val="24"/>
+                <w:lang w:eastAsia="es-MX"/>
+              </w:rPr>
+            </w:pPr>
+          </w:p>
+        </w:tc>
+        <w:tc>
+          <w:tcPr>
+            <w:tcW w:w="0" w:type="auto"/>
+            <w:vAlign w:val="center"/>
+            <w:hideMark/>
+          </w:tcPr>
+          <w:p>
+            <w:pPr>
+              <w:spacing w:after="0" w:line="240" w:lineRule="auto"/>
+              <w:jc w:val="center"/>
+              <w:rPr>
+                <w:rFonts w:ascii="Times New Roman" w:eastAsia="Times New Roman" w:hAnsi="Times New Roman" w:cs="Times New Roman"/>
+                <w:sz w:val="24"/>
+                <w:szCs w:val="24"/>
+                <w:lang w:eastAsia="es-MX"/>
+              </w:rPr>
+            </w:pPr>
+          </w:p>
+        </w:tc>
+        <w:tc>
+          <w:tcPr>
+            <w:tcW w:w="0" w:type="auto"/>
+            <w:vAlign w:val="center"/>
+            <w:hideMark/>
+          </w:tcPr>
+          <w:p>
+            <w:pPr>
+              <w:spacing w:after="0" w:line="240" w:lineRule="auto"/>
+              <w:jc w:val="center"/>
+              <w:rPr>
+                <w:rFonts w:ascii="Times New Roman" w:eastAsia="Times New Roman" w:hAnsi="Times New Roman" w:cs="Times New Roman"/>
+                <w:sz w:val="24"/>
+                <w:szCs w:val="24"/>
+                <w:lang w:eastAsia="es-MX"/>
+              </w:rPr>
+            </w:pPr>
+          </w:p>
+        </w:tc>
+        <w:tc>
+          <w:tcPr>
+            <w:tcW w:w="0" w:type="auto"/>
+            <w:vAlign w:val="center"/>
+            <w:hideMark/>
+          </w:tcPr>
+          <w:p>
+            <w:pPr>
+              <w:spacing w:after="0" w:line="240" w:lineRule="auto"/>
+              <w:jc w:val="center"/>
+              <w:rPr>
+                <w:rFonts w:ascii="Times New Roman" w:eastAsia="Times New Roman" w:hAnsi="Times New Roman" w:cs="Times New Roman"/>
+                <w:sz w:val="24"/>
+                <w:szCs w:val="24"/>
+                <w:lang w:eastAsia="es-MX"/>
+              </w:rPr>
+            </w:pPr>
+          </w:p>
+        </w:tc>
+        <w:tc>
+          <w:tcPr>
+            <w:tcW w:w="0" w:type="auto"/>
+            <w:vAlign w:val="center"/>
+            <w:hideMark/>
+          </w:tcPr>
+          <w:p>
+            <w:pPr>
+              <w:spacing w:after="0" w:line="240" w:lineRule="auto"/>
+              <w:jc w:val="center"/>
+              <w:rPr>
+                <w:rFonts w:ascii="Times New Roman" w:eastAsia="Times New Roman" w:hAnsi="Times New Roman" w:cs="Times New Roman"/>
+                <w:sz w:val="24"/>
+                <w:szCs w:val="24"/>
+                <w:lang w:eastAsia="es-MX"/>
+              </w:rPr>
+            </w:pPr>
+          </w:p>
+        </w:tc>
+        <w:tc>
+          <w:tcPr>
+            <w:tcW w:w="0" w:type="auto"/>
+            <w:vAlign w:val="center"/>
+            <w:hideMark/>
+          </w:tcPr>
+          <w:p>
+            <w:pPr>
+              <w:spacing w:after="0" w:line="240" w:lineRule="auto"/>
+              <w:jc w:val="center"/>
+              <w:rPr>
+                <w:rFonts w:ascii="Times New Roman" w:eastAsia="Times New Roman" w:hAnsi="Times New Roman" w:cs="Times New Roman"/>
+                <w:sz w:val="24"/>
+                <w:szCs w:val="24"/>
+                <w:lang w:eastAsia="es-MX"/>
+              </w:rPr>
+            </w:pPr>
+          </w:p>
+        </w:tc>
+      </w:tr>
+      <w:tr>
+        <w:trPr>
+          <w:tblCellSpacing w:w="15" w:type="dxa"/>
+        </w:trPr>
+        <w:tc>
+          <w:tcPr>
+            <w:tcW w:w="0" w:type="auto"/>
+            <w:vAlign w:val="center"/>
+            <w:hideMark/>
+          </w:tcPr>
+          <w:p>
+            <w:pPr>
+              <w:spacing w:after="0" w:line="240" w:lineRule="auto"/>
+              <w:rPr>
+                <w:rFonts w:ascii="Times New Roman" w:eastAsia="Times New Roman" w:hAnsi="Times New Roman" w:cs="Times New Roman"/>
+                <w:sz w:val="24"/>
+                <w:szCs w:val="24"/>
+                <w:lang w:eastAsia="es-MX"/>
+              </w:rPr>
+            </w:pPr>
+            <w:r>
+              <w:rPr>
+                <w:rFonts w:ascii="Times New Roman" w:eastAsia="Times New Roman" w:hAnsi="Times New Roman" w:cs="Times New Roman"/>
+                <w:sz w:val="24"/>
+                <w:szCs w:val="24"/>
+                <w:lang w:eastAsia="es-MX"/>
+              </w:rPr>
+              <w:t>SOI</w:t>
+            </w:r>
+          </w:p>
+        </w:tc>
+        <w:tc>
+          <w:tcPr>
+            <w:tcW w:w="0" w:type="auto"/>
+            <w:vAlign w:val="center"/>
+            <w:hideMark/>
+          </w:tcPr>
+          <w:p>
+            <w:pPr>
+              <w:spacing w:after="0" w:line="240" w:lineRule="auto"/>
+              <w:jc w:val="center"/>
+              <w:rPr>
+                <w:rFonts w:ascii="Times New Roman" w:eastAsia="Times New Roman" w:hAnsi="Times New Roman" w:cs="Times New Roman"/>
+                <w:sz w:val="24"/>
+                <w:szCs w:val="24"/>
+                <w:lang w:eastAsia="es-MX"/>
+              </w:rPr>
+            </w:pPr>
+          </w:p>
+        </w:tc>
+        <w:tc>
+          <w:tcPr>
+            <w:tcW w:w="0" w:type="auto"/>
+            <w:vAlign w:val="center"/>
+            <w:hideMark/>
+          </w:tcPr>
+          <w:p>
+            <w:pPr>
+              <w:spacing w:after="0" w:line="240" w:lineRule="auto"/>
+              <w:jc w:val="center"/>
+              <w:rPr>
+                <w:rFonts w:ascii="Times New Roman" w:eastAsia="Times New Roman" w:hAnsi="Times New Roman" w:cs="Times New Roman"/>
+                <w:sz w:val="24"/>
+                <w:szCs w:val="24"/>
+                <w:lang w:eastAsia="es-MX"/>
+              </w:rPr>
+            </w:pPr>
+          </w:p>
+        </w:tc>
+        <w:tc>
+          <w:tcPr>
+            <w:tcW w:w="0" w:type="auto"/>
+            <w:vAlign w:val="center"/>
+            <w:hideMark/>
+          </w:tcPr>
+          <w:p>
+            <w:pPr>
+              <w:spacing w:after="0" w:line="240" w:lineRule="auto"/>
+              <w:jc w:val="center"/>
+              <w:rPr>
+                <w:rFonts w:ascii="Times New Roman" w:eastAsia="Times New Roman" w:hAnsi="Times New Roman" w:cs="Times New Roman"/>
+                <w:sz w:val="24"/>
+                <w:szCs w:val="24"/>
+                <w:lang w:eastAsia="es-MX"/>
+              </w:rPr>
+            </w:pPr>
+          </w:p>
+        </w:tc>
+        <w:tc>
+          <w:tcPr>
+            <w:tcW w:w="0" w:type="auto"/>
+            <w:vAlign w:val="center"/>
+            <w:hideMark/>
+          </w:tcPr>
+          <w:p>
+            <w:pPr>
+              <w:spacing w:after="0" w:line="240" w:lineRule="auto"/>
+              <w:jc w:val="center"/>
+              <w:rPr>
+                <w:rFonts w:ascii="Times New Roman" w:eastAsia="Times New Roman" w:hAnsi="Times New Roman" w:cs="Times New Roman"/>
+                <w:sz w:val="24"/>
+                <w:szCs w:val="24"/>
+                <w:lang w:eastAsia="es-MX"/>
+              </w:rPr>
+            </w:pPr>
+          </w:p>
+        </w:tc>
+        <w:tc>
+          <w:tcPr>
+            <w:tcW w:w="0" w:type="auto"/>
+            <w:vAlign w:val="center"/>
+            <w:hideMark/>
+          </w:tcPr>
+          <w:p>
+            <w:pPr>
+              <w:spacing w:after="0" w:line="240" w:lineRule="auto"/>
+              <w:jc w:val="center"/>
+              <w:rPr>
+                <w:rFonts w:ascii="Times New Roman" w:eastAsia="Times New Roman" w:hAnsi="Times New Roman" w:cs="Times New Roman"/>
+                <w:sz w:val="24"/>
+                <w:szCs w:val="24"/>
+                <w:lang w:eastAsia="es-MX"/>
+              </w:rPr>
+            </w:pPr>
+            <w:r>
+              <w:rPr>
+                <w:rFonts w:ascii="Times New Roman" w:eastAsia="Times New Roman" w:hAnsi="Times New Roman" w:cs="Times New Roman"/>
+                <w:sz w:val="24"/>
+                <w:szCs w:val="24"/>
+                <w:lang w:eastAsia="es-MX"/>
+              </w:rPr>
+              <w:t>1.208</w:t>
+            </w:r>
+            <w:r>
+              <w:rPr>
+                <w:rFonts w:ascii="Times New Roman" w:eastAsia="Times New Roman" w:hAnsi="Times New Roman" w:cs="Times New Roman"/>
+                <w:sz w:val="24"/>
+                <w:szCs w:val="24"/>
+                <w:vertAlign w:val="superscript"/>
+                <w:lang w:eastAsia="es-MX"/>
+              </w:rPr>
+              <w:t>**</w:t>
+            </w:r>
+          </w:p>
+        </w:tc>
+        <w:tc>
+          <w:tcPr>
+            <w:tcW w:w="0" w:type="auto"/>
+            <w:vAlign w:val="center"/>
+            <w:hideMark/>
+          </w:tcPr>
+          <w:p>
+            <w:pPr>
+              <w:spacing w:after="0" w:line="240" w:lineRule="auto"/>
+              <w:jc w:val="center"/>
+              <w:rPr>
+                <w:rFonts w:ascii="Times New Roman" w:eastAsia="Times New Roman" w:hAnsi="Times New Roman" w:cs="Times New Roman"/>
+                <w:sz w:val="24"/>
+                <w:szCs w:val="24"/>
+                <w:lang w:eastAsia="es-MX"/>
+              </w:rPr>
+            </w:pPr>
+          </w:p>
+        </w:tc>
+      </w:tr>
+      <w:tr>
+        <w:trPr>
+          <w:tblCellSpacing w:w="15" w:type="dxa"/>
+        </w:trPr>
+        <w:tc>
+          <w:tcPr>
+            <w:tcW w:w="0" w:type="auto"/>
+            <w:vAlign w:val="center"/>
+            <w:hideMark/>
+          </w:tcPr>
+          <w:p>
+            <w:pPr>
+              <w:spacing w:after="0" w:line="240" w:lineRule="auto"/>
+              <w:rPr>
+                <w:rFonts w:ascii="Times New Roman" w:eastAsia="Times New Roman" w:hAnsi="Times New Roman" w:cs="Times New Roman"/>
+                <w:sz w:val="24"/>
+                <w:szCs w:val="24"/>
+                <w:lang w:eastAsia="es-MX"/>
+              </w:rPr>
+            </w:pPr>
+          </w:p>
+        </w:tc>
+        <w:tc>
+          <w:tcPr>
+            <w:tcW w:w="0" w:type="auto"/>
+            <w:vAlign w:val="center"/>
+            <w:hideMark/>
+          </w:tcPr>
+          <w:p>
+            <w:pPr>
+              <w:spacing w:after="0" w:line="240" w:lineRule="auto"/>
+              <w:jc w:val="center"/>
+              <w:rPr>
+                <w:rFonts w:ascii="Times New Roman" w:eastAsia="Times New Roman" w:hAnsi="Times New Roman" w:cs="Times New Roman"/>
+                <w:sz w:val="24"/>
+                <w:szCs w:val="24"/>
+                <w:lang w:eastAsia="es-MX"/>
+              </w:rPr>
+            </w:pPr>
+          </w:p>
+        </w:tc>
+        <w:tc>
+          <w:tcPr>
+            <w:tcW w:w="0" w:type="auto"/>
+            <w:vAlign w:val="center"/>
+            <w:hideMark/>
+          </w:tcPr>
+          <w:p>
+            <w:pPr>
+              <w:spacing w:after="0" w:line="240" w:lineRule="auto"/>
+              <w:jc w:val="center"/>
+              <w:rPr>
+                <w:rFonts w:ascii="Times New Roman" w:eastAsia="Times New Roman" w:hAnsi="Times New Roman" w:cs="Times New Roman"/>
+                <w:sz w:val="24"/>
+                <w:szCs w:val="24"/>
+                <w:lang w:eastAsia="es-MX"/>
+              </w:rPr>
+            </w:pPr>
+          </w:p>
+        </w:tc>
+        <w:tc>
+          <w:tcPr>
+            <w:tcW w:w="0" w:type="auto"/>
+            <w:vAlign w:val="center"/>
+            <w:hideMark/>
+          </w:tcPr>
+          <w:p>
+            <w:pPr>
+              <w:spacing w:after="0" w:line="240" w:lineRule="auto"/>
+              <w:jc w:val="center"/>
+              <w:rPr>
+                <w:rFonts w:ascii="Times New Roman" w:eastAsia="Times New Roman" w:hAnsi="Times New Roman" w:cs="Times New Roman"/>
+                <w:sz w:val="24"/>
+                <w:szCs w:val="24"/>
+                <w:lang w:eastAsia="es-MX"/>
+              </w:rPr>
+            </w:pPr>
+          </w:p>
+        </w:tc>
+        <w:tc>
+          <w:tcPr>
+            <w:tcW w:w="0" w:type="auto"/>
+            <w:vAlign w:val="center"/>
+            <w:hideMark/>
+          </w:tcPr>
+          <w:p>
+            <w:pPr>
+              <w:spacing w:after="0" w:line="240" w:lineRule="auto"/>
+              <w:jc w:val="center"/>
+              <w:rPr>
+                <w:rFonts w:ascii="Times New Roman" w:eastAsia="Times New Roman" w:hAnsi="Times New Roman" w:cs="Times New Roman"/>
+                <w:sz w:val="24"/>
+                <w:szCs w:val="24"/>
+                <w:lang w:eastAsia="es-MX"/>
+              </w:rPr>
+            </w:pPr>
+          </w:p>
+        </w:tc>
+        <w:tc>
+          <w:tcPr>
+            <w:tcW w:w="0" w:type="auto"/>
+            <w:vAlign w:val="center"/>
+            <w:hideMark/>
+          </w:tcPr>
+          <w:p>
+            <w:pPr>
+              <w:spacing w:after="0" w:line="240" w:lineRule="auto"/>
+              <w:jc w:val="center"/>
+              <w:rPr>
+                <w:rFonts w:ascii="Times New Roman" w:eastAsia="Times New Roman" w:hAnsi="Times New Roman" w:cs="Times New Roman"/>
+                <w:sz w:val="24"/>
+                <w:szCs w:val="24"/>
+                <w:lang w:eastAsia="es-MX"/>
+              </w:rPr>
+            </w:pPr>
+            <w:r>
+              <w:rPr>
+                <w:rFonts w:ascii="Times New Roman" w:eastAsia="Times New Roman" w:hAnsi="Times New Roman" w:cs="Times New Roman"/>
+                <w:sz w:val="24"/>
+                <w:szCs w:val="24"/>
+                <w:lang w:eastAsia="es-MX"/>
+              </w:rPr>
+              <w:t>(0.551)</w:t>
+            </w:r>
+          </w:p>
+        </w:tc>
+        <w:tc>
+          <w:tcPr>
+            <w:tcW w:w="0" w:type="auto"/>
+            <w:vAlign w:val="center"/>
+            <w:hideMark/>
+          </w:tcPr>
+          <w:p>
+            <w:pPr>
+              <w:spacing w:after="0" w:line="240" w:lineRule="auto"/>
+              <w:jc w:val="center"/>
+              <w:rPr>
+                <w:rFonts w:ascii="Times New Roman" w:eastAsia="Times New Roman" w:hAnsi="Times New Roman" w:cs="Times New Roman"/>
+                <w:sz w:val="24"/>
+                <w:szCs w:val="24"/>
+                <w:lang w:eastAsia="es-MX"/>
+              </w:rPr>
+            </w:pPr>
+          </w:p>
+        </w:tc>
+      </w:tr>
+      <w:tr>
+        <w:trPr>
+          <w:tblCellSpacing w:w="15" w:type="dxa"/>
+        </w:trPr>
+        <w:tc>
+          <w:tcPr>
+            <w:tcW w:w="0" w:type="auto"/>
+            <w:vAlign w:val="center"/>
+            <w:hideMark/>
+          </w:tcPr>
+          <w:p>
+            <w:pPr>
+              <w:spacing w:after="0" w:line="240" w:lineRule="auto"/>
+              <w:rPr>
+                <w:rFonts w:ascii="Times New Roman" w:eastAsia="Times New Roman" w:hAnsi="Times New Roman" w:cs="Times New Roman"/>
+                <w:sz w:val="24"/>
+                <w:szCs w:val="24"/>
+                <w:lang w:eastAsia="es-MX"/>
+              </w:rPr>
+            </w:pPr>
+          </w:p>
+        </w:tc>
+        <w:tc>
+          <w:tcPr>
+            <w:tcW w:w="0" w:type="auto"/>
+            <w:vAlign w:val="center"/>
+            <w:hideMark/>
+          </w:tcPr>
+          <w:p>
+            <w:pPr>
+              <w:spacing w:after="0" w:line="240" w:lineRule="auto"/>
+              <w:jc w:val="center"/>
+              <w:rPr>
+                <w:rFonts w:ascii="Times New Roman" w:eastAsia="Times New Roman" w:hAnsi="Times New Roman" w:cs="Times New Roman"/>
+                <w:sz w:val="24"/>
+                <w:szCs w:val="24"/>
+                <w:lang w:eastAsia="es-MX"/>
+              </w:rPr>
+            </w:pPr>
+          </w:p>
+        </w:tc>
+        <w:tc>
+          <w:tcPr>
+            <w:tcW w:w="0" w:type="auto"/>
+            <w:vAlign w:val="center"/>
+            <w:hideMark/>
+          </w:tcPr>
+          <w:p>
+            <w:pPr>
+              <w:spacing w:after="0" w:line="240" w:lineRule="auto"/>
+              <w:jc w:val="center"/>
+              <w:rPr>
+                <w:rFonts w:ascii="Times New Roman" w:eastAsia="Times New Roman" w:hAnsi="Times New Roman" w:cs="Times New Roman"/>
+                <w:sz w:val="24"/>
+                <w:szCs w:val="24"/>
+                <w:lang w:eastAsia="es-MX"/>
+              </w:rPr>
+            </w:pPr>
+          </w:p>
+        </w:tc>
+        <w:tc>
+          <w:tcPr>
+            <w:tcW w:w="0" w:type="auto"/>
+            <w:vAlign w:val="center"/>
+            <w:hideMark/>
+          </w:tcPr>
+          <w:p>
+            <w:pPr>
+              <w:spacing w:after="0" w:line="240" w:lineRule="auto"/>
+              <w:jc w:val="center"/>
+              <w:rPr>
+                <w:rFonts w:ascii="Times New Roman" w:eastAsia="Times New Roman" w:hAnsi="Times New Roman" w:cs="Times New Roman"/>
+                <w:sz w:val="24"/>
+                <w:szCs w:val="24"/>
+                <w:lang w:eastAsia="es-MX"/>
+              </w:rPr>
+            </w:pPr>
+          </w:p>
+        </w:tc>
+        <w:tc>
+          <w:tcPr>
+            <w:tcW w:w="0" w:type="auto"/>
+            <w:vAlign w:val="center"/>
+            <w:hideMark/>
+          </w:tcPr>
+          <w:p>
+            <w:pPr>
+              <w:spacing w:after="0" w:line="240" w:lineRule="auto"/>
+              <w:jc w:val="center"/>
+              <w:rPr>
+                <w:rFonts w:ascii="Times New Roman" w:eastAsia="Times New Roman" w:hAnsi="Times New Roman" w:cs="Times New Roman"/>
+                <w:sz w:val="24"/>
+                <w:szCs w:val="24"/>
+                <w:lang w:eastAsia="es-MX"/>
+              </w:rPr>
+            </w:pPr>
+          </w:p>
+        </w:tc>
+        <w:tc>
+          <w:tcPr>
+            <w:tcW w:w="0" w:type="auto"/>
+            <w:vAlign w:val="center"/>
+            <w:hideMark/>
+          </w:tcPr>
+          <w:p>
+            <w:pPr>
+              <w:spacing w:after="0" w:line="240" w:lineRule="auto"/>
+              <w:jc w:val="center"/>
+              <w:rPr>
+                <w:rFonts w:ascii="Times New Roman" w:eastAsia="Times New Roman" w:hAnsi="Times New Roman" w:cs="Times New Roman"/>
+                <w:sz w:val="24"/>
+                <w:szCs w:val="24"/>
+                <w:lang w:eastAsia="es-MX"/>
+              </w:rPr>
+            </w:pPr>
+          </w:p>
+        </w:tc>
+        <w:tc>
+          <w:tcPr>
+            <w:tcW w:w="0" w:type="auto"/>
+            <w:vAlign w:val="center"/>
+            <w:hideMark/>
+          </w:tcPr>
+          <w:p>
+            <w:pPr>
+              <w:spacing w:after="0" w:line="240" w:lineRule="auto"/>
+              <w:jc w:val="center"/>
+              <w:rPr>
+                <w:rFonts w:ascii="Times New Roman" w:eastAsia="Times New Roman" w:hAnsi="Times New Roman" w:cs="Times New Roman"/>
+                <w:sz w:val="24"/>
+                <w:szCs w:val="24"/>
+                <w:lang w:eastAsia="es-MX"/>
+              </w:rPr>
+            </w:pPr>
+          </w:p>
+        </w:tc>
+      </w:tr>
+      <w:tr>
+        <w:trPr>
+          <w:tblCellSpacing w:w="15" w:type="dxa"/>
+        </w:trPr>
+        <w:tc>
+          <w:tcPr>
+            <w:tcW w:w="0" w:type="auto"/>
+            <w:vAlign w:val="center"/>
+            <w:hideMark/>
+          </w:tcPr>
+          <w:p>
+            <w:pPr>
+              <w:spacing w:after="0" w:line="240" w:lineRule="auto"/>
+              <w:rPr>
+                <w:rFonts w:ascii="Times New Roman" w:eastAsia="Times New Roman" w:hAnsi="Times New Roman" w:cs="Times New Roman"/>
+                <w:sz w:val="24"/>
+                <w:szCs w:val="24"/>
+                <w:lang w:eastAsia="es-MX"/>
+              </w:rPr>
+            </w:pPr>
+            <w:r>
+              <w:rPr>
+                <w:rFonts w:ascii="Times New Roman" w:eastAsia="Times New Roman" w:hAnsi="Times New Roman" w:cs="Times New Roman"/>
+                <w:sz w:val="24"/>
+                <w:szCs w:val="24"/>
+                <w:lang w:eastAsia="es-MX"/>
+              </w:rPr>
+              <w:t>Temperatura (°C)</w:t>
+            </w:r>
+          </w:p>
+        </w:tc>
+        <w:tc>
+          <w:tcPr>
+            <w:tcW w:w="0" w:type="auto"/>
+            <w:vAlign w:val="center"/>
+            <w:hideMark/>
+          </w:tcPr>
+          <w:p>
+            <w:pPr>
+              <w:spacing w:after="0" w:line="240" w:lineRule="auto"/>
+              <w:jc w:val="center"/>
+              <w:rPr>
+                <w:rFonts w:ascii="Times New Roman" w:eastAsia="Times New Roman" w:hAnsi="Times New Roman" w:cs="Times New Roman"/>
+                <w:sz w:val="24"/>
+                <w:szCs w:val="24"/>
+                <w:lang w:eastAsia="es-MX"/>
+              </w:rPr>
+            </w:pPr>
+          </w:p>
+        </w:tc>
+        <w:tc>
+          <w:tcPr>
+            <w:tcW w:w="0" w:type="auto"/>
+            <w:vAlign w:val="center"/>
+            <w:hideMark/>
+          </w:tcPr>
+          <w:p>
+            <w:pPr>
+              <w:spacing w:after="0" w:line="240" w:lineRule="auto"/>
+              <w:jc w:val="center"/>
+              <w:rPr>
+                <w:rFonts w:ascii="Times New Roman" w:eastAsia="Times New Roman" w:hAnsi="Times New Roman" w:cs="Times New Roman"/>
+                <w:sz w:val="24"/>
+                <w:szCs w:val="24"/>
+                <w:lang w:eastAsia="es-MX"/>
+              </w:rPr>
+            </w:pPr>
+          </w:p>
+        </w:tc>
+        <w:tc>
+          <w:tcPr>
+            <w:tcW w:w="0" w:type="auto"/>
+            <w:vAlign w:val="center"/>
+            <w:hideMark/>
+          </w:tcPr>
+          <w:p>
+            <w:pPr>
+              <w:spacing w:after="0" w:line="240" w:lineRule="auto"/>
+              <w:jc w:val="center"/>
+              <w:rPr>
+                <w:rFonts w:ascii="Times New Roman" w:eastAsia="Times New Roman" w:hAnsi="Times New Roman" w:cs="Times New Roman"/>
+                <w:sz w:val="24"/>
+                <w:szCs w:val="24"/>
+                <w:lang w:eastAsia="es-MX"/>
+              </w:rPr>
+            </w:pPr>
+          </w:p>
+        </w:tc>
+        <w:tc>
+          <w:tcPr>
+            <w:tcW w:w="0" w:type="auto"/>
+            <w:vAlign w:val="center"/>
+            <w:hideMark/>
+          </w:tcPr>
+          <w:p>
+            <w:pPr>
+              <w:spacing w:after="0" w:line="240" w:lineRule="auto"/>
+              <w:jc w:val="center"/>
+              <w:rPr>
+                <w:rFonts w:ascii="Times New Roman" w:eastAsia="Times New Roman" w:hAnsi="Times New Roman" w:cs="Times New Roman"/>
+                <w:sz w:val="24"/>
+                <w:szCs w:val="24"/>
+                <w:lang w:eastAsia="es-MX"/>
+              </w:rPr>
+            </w:pPr>
+          </w:p>
+        </w:tc>
+        <w:tc>
+          <w:tcPr>
+            <w:tcW w:w="0" w:type="auto"/>
+            <w:vAlign w:val="center"/>
+            <w:hideMark/>
+          </w:tcPr>
+          <w:p>
+            <w:pPr>
+              <w:spacing w:after="0" w:line="240" w:lineRule="auto"/>
+              <w:jc w:val="center"/>
+              <w:rPr>
+                <w:rFonts w:ascii="Times New Roman" w:eastAsia="Times New Roman" w:hAnsi="Times New Roman" w:cs="Times New Roman"/>
+                <w:sz w:val="24"/>
+                <w:szCs w:val="24"/>
+                <w:lang w:eastAsia="es-MX"/>
+              </w:rPr>
+            </w:pPr>
+          </w:p>
+        </w:tc>
+        <w:tc>
+          <w:tcPr>
+            <w:tcW w:w="0" w:type="auto"/>
+            <w:vAlign w:val="center"/>
+            <w:hideMark/>
+          </w:tcPr>
+          <w:p>
+            <w:pPr>
+              <w:spacing w:after="0" w:line="240" w:lineRule="auto"/>
+              <w:jc w:val="center"/>
+              <w:rPr>
+                <w:rFonts w:ascii="Times New Roman" w:eastAsia="Times New Roman" w:hAnsi="Times New Roman" w:cs="Times New Roman"/>
+                <w:sz w:val="24"/>
+                <w:szCs w:val="24"/>
+                <w:lang w:eastAsia="es-MX"/>
+              </w:rPr>
+            </w:pPr>
+            <w:r>
+              <w:rPr>
+                <w:rFonts w:ascii="Times New Roman" w:eastAsia="Times New Roman" w:hAnsi="Times New Roman" w:cs="Times New Roman"/>
+                <w:sz w:val="24"/>
+                <w:szCs w:val="24"/>
+                <w:lang w:eastAsia="es-MX"/>
+              </w:rPr>
+              <w:t>0.302</w:t>
+            </w:r>
+            <w:r>
+              <w:rPr>
+                <w:rFonts w:ascii="Times New Roman" w:eastAsia="Times New Roman" w:hAnsi="Times New Roman" w:cs="Times New Roman"/>
+                <w:sz w:val="24"/>
+                <w:szCs w:val="24"/>
+                <w:vertAlign w:val="superscript"/>
+                <w:lang w:eastAsia="es-MX"/>
+              </w:rPr>
+              <w:t>**</w:t>
+            </w:r>
+          </w:p>
+        </w:tc>
+      </w:tr>
+      <w:tr>
+        <w:trPr>
+          <w:tblCellSpacing w:w="15" w:type="dxa"/>
+        </w:trPr>
+        <w:tc>
+          <w:tcPr>
+            <w:tcW w:w="0" w:type="auto"/>
+            <w:vAlign w:val="center"/>
+            <w:hideMark/>
+          </w:tcPr>
+          <w:p>
+            <w:pPr>
+              <w:spacing w:after="0" w:line="240" w:lineRule="auto"/>
+              <w:rPr>
+                <w:rFonts w:ascii="Times New Roman" w:eastAsia="Times New Roman" w:hAnsi="Times New Roman" w:cs="Times New Roman"/>
+                <w:sz w:val="24"/>
+                <w:szCs w:val="24"/>
+                <w:lang w:eastAsia="es-MX"/>
+              </w:rPr>
+            </w:pPr>
+          </w:p>
+        </w:tc>
+        <w:tc>
+          <w:tcPr>
+            <w:tcW w:w="0" w:type="auto"/>
+            <w:vAlign w:val="center"/>
+            <w:hideMark/>
+          </w:tcPr>
+          <w:p>
+            <w:pPr>
+              <w:spacing w:after="0" w:line="240" w:lineRule="auto"/>
+              <w:jc w:val="center"/>
+              <w:rPr>
+                <w:rFonts w:ascii="Times New Roman" w:eastAsia="Times New Roman" w:hAnsi="Times New Roman" w:cs="Times New Roman"/>
+                <w:sz w:val="24"/>
+                <w:szCs w:val="24"/>
+                <w:lang w:eastAsia="es-MX"/>
+              </w:rPr>
+            </w:pPr>
+          </w:p>
+        </w:tc>
+        <w:tc>
+          <w:tcPr>
+            <w:tcW w:w="0" w:type="auto"/>
+            <w:vAlign w:val="center"/>
+            <w:hideMark/>
+          </w:tcPr>
+          <w:p>
+            <w:pPr>
+              <w:spacing w:after="0" w:line="240" w:lineRule="auto"/>
+              <w:jc w:val="center"/>
+              <w:rPr>
+                <w:rFonts w:ascii="Times New Roman" w:eastAsia="Times New Roman" w:hAnsi="Times New Roman" w:cs="Times New Roman"/>
+                <w:sz w:val="24"/>
+                <w:szCs w:val="24"/>
+                <w:lang w:eastAsia="es-MX"/>
+              </w:rPr>
+            </w:pPr>
+          </w:p>
+        </w:tc>
+        <w:tc>
+          <w:tcPr>
+            <w:tcW w:w="0" w:type="auto"/>
+            <w:vAlign w:val="center"/>
+            <w:hideMark/>
+          </w:tcPr>
+          <w:p>
+            <w:pPr>
+              <w:spacing w:after="0" w:line="240" w:lineRule="auto"/>
+              <w:jc w:val="center"/>
+              <w:rPr>
+                <w:rFonts w:ascii="Times New Roman" w:eastAsia="Times New Roman" w:hAnsi="Times New Roman" w:cs="Times New Roman"/>
+                <w:sz w:val="24"/>
+                <w:szCs w:val="24"/>
+                <w:lang w:eastAsia="es-MX"/>
+              </w:rPr>
+            </w:pPr>
+          </w:p>
+        </w:tc>
+        <w:tc>
+          <w:tcPr>
+            <w:tcW w:w="0" w:type="auto"/>
+            <w:vAlign w:val="center"/>
+            <w:hideMark/>
+          </w:tcPr>
+          <w:p>
+            <w:pPr>
+              <w:spacing w:after="0" w:line="240" w:lineRule="auto"/>
+              <w:jc w:val="center"/>
+              <w:rPr>
+                <w:rFonts w:ascii="Times New Roman" w:eastAsia="Times New Roman" w:hAnsi="Times New Roman" w:cs="Times New Roman"/>
+                <w:sz w:val="24"/>
+                <w:szCs w:val="24"/>
+                <w:lang w:eastAsia="es-MX"/>
+              </w:rPr>
+            </w:pPr>
+          </w:p>
+        </w:tc>
+        <w:tc>
+          <w:tcPr>
+            <w:tcW w:w="0" w:type="auto"/>
+            <w:vAlign w:val="center"/>
+            <w:hideMark/>
+          </w:tcPr>
+          <w:p>
+            <w:pPr>
+              <w:spacing w:after="0" w:line="240" w:lineRule="auto"/>
+              <w:jc w:val="center"/>
+              <w:rPr>
+                <w:rFonts w:ascii="Times New Roman" w:eastAsia="Times New Roman" w:hAnsi="Times New Roman" w:cs="Times New Roman"/>
+                <w:sz w:val="24"/>
+                <w:szCs w:val="24"/>
+                <w:lang w:eastAsia="es-MX"/>
+              </w:rPr>
+            </w:pPr>
+          </w:p>
+        </w:tc>
+        <w:tc>
+          <w:tcPr>
+            <w:tcW w:w="0" w:type="auto"/>
+            <w:vAlign w:val="center"/>
+            <w:hideMark/>
+          </w:tcPr>
+          <w:p>
+            <w:pPr>
+              <w:spacing w:after="0" w:line="240" w:lineRule="auto"/>
+              <w:jc w:val="center"/>
+              <w:rPr>
+                <w:rFonts w:ascii="Times New Roman" w:eastAsia="Times New Roman" w:hAnsi="Times New Roman" w:cs="Times New Roman"/>
+                <w:sz w:val="24"/>
+                <w:szCs w:val="24"/>
+                <w:lang w:eastAsia="es-MX"/>
+              </w:rPr>
+            </w:pPr>
+            <w:r>
+              <w:rPr>
+                <w:rFonts w:ascii="Times New Roman" w:eastAsia="Times New Roman" w:hAnsi="Times New Roman" w:cs="Times New Roman"/>
+                <w:sz w:val="24"/>
+                <w:szCs w:val="24"/>
+                <w:lang w:eastAsia="es-MX"/>
+              </w:rPr>
+              <w:t>(0.148)</w:t>
+            </w:r>
+          </w:p>
+        </w:tc>
+      </w:tr>
+      <w:tr>
+        <w:trPr>
+          <w:tblCellSpacing w:w="15" w:type="dxa"/>
+        </w:trPr>
+        <w:tc>
+          <w:tcPr>
+            <w:tcW w:w="0" w:type="auto"/>
+            <w:vAlign w:val="center"/>
+            <w:hideMark/>
+          </w:tcPr>
+          <w:p>
+            <w:pPr>
+              <w:spacing w:after="0" w:line="240" w:lineRule="auto"/>
+              <w:rPr>
+                <w:rFonts w:ascii="Times New Roman" w:eastAsia="Times New Roman" w:hAnsi="Times New Roman" w:cs="Times New Roman"/>
+                <w:sz w:val="24"/>
+                <w:szCs w:val="24"/>
+                <w:lang w:eastAsia="es-MX"/>
+              </w:rPr>
+            </w:pPr>
+          </w:p>
+        </w:tc>
+        <w:tc>
+          <w:tcPr>
+            <w:tcW w:w="0" w:type="auto"/>
+            <w:vAlign w:val="center"/>
+            <w:hideMark/>
+          </w:tcPr>
+          <w:p>
+            <w:pPr>
+              <w:spacing w:after="0" w:line="240" w:lineRule="auto"/>
+              <w:jc w:val="center"/>
+              <w:rPr>
+                <w:rFonts w:ascii="Times New Roman" w:eastAsia="Times New Roman" w:hAnsi="Times New Roman" w:cs="Times New Roman"/>
+                <w:sz w:val="24"/>
+                <w:szCs w:val="24"/>
+                <w:lang w:eastAsia="es-MX"/>
+              </w:rPr>
+            </w:pPr>
+          </w:p>
+        </w:tc>
+        <w:tc>
+          <w:tcPr>
+            <w:tcW w:w="0" w:type="auto"/>
+            <w:vAlign w:val="center"/>
+            <w:hideMark/>
+          </w:tcPr>
+          <w:p>
+            <w:pPr>
+              <w:spacing w:after="0" w:line="240" w:lineRule="auto"/>
+              <w:jc w:val="center"/>
+              <w:rPr>
+                <w:rFonts w:ascii="Times New Roman" w:eastAsia="Times New Roman" w:hAnsi="Times New Roman" w:cs="Times New Roman"/>
+                <w:sz w:val="24"/>
+                <w:szCs w:val="24"/>
+                <w:lang w:eastAsia="es-MX"/>
+              </w:rPr>
+            </w:pPr>
+          </w:p>
+        </w:tc>
+        <w:tc>
+          <w:tcPr>
+            <w:tcW w:w="0" w:type="auto"/>
+            <w:vAlign w:val="center"/>
+            <w:hideMark/>
+          </w:tcPr>
+          <w:p>
+            <w:pPr>
+              <w:spacing w:after="0" w:line="240" w:lineRule="auto"/>
+              <w:jc w:val="center"/>
+              <w:rPr>
+                <w:rFonts w:ascii="Times New Roman" w:eastAsia="Times New Roman" w:hAnsi="Times New Roman" w:cs="Times New Roman"/>
+                <w:sz w:val="24"/>
+                <w:szCs w:val="24"/>
+                <w:lang w:eastAsia="es-MX"/>
+              </w:rPr>
+            </w:pPr>
+          </w:p>
+        </w:tc>
+        <w:tc>
+          <w:tcPr>
+            <w:tcW w:w="0" w:type="auto"/>
+            <w:vAlign w:val="center"/>
+            <w:hideMark/>
+          </w:tcPr>
+          <w:p>
+            <w:pPr>
+              <w:spacing w:after="0" w:line="240" w:lineRule="auto"/>
+              <w:jc w:val="center"/>
+              <w:rPr>
+                <w:rFonts w:ascii="Times New Roman" w:eastAsia="Times New Roman" w:hAnsi="Times New Roman" w:cs="Times New Roman"/>
+                <w:sz w:val="24"/>
+                <w:szCs w:val="24"/>
+                <w:lang w:eastAsia="es-MX"/>
+              </w:rPr>
+            </w:pPr>
+          </w:p>
+        </w:tc>
+        <w:tc>
+          <w:tcPr>
+            <w:tcW w:w="0" w:type="auto"/>
+            <w:vAlign w:val="center"/>
+            <w:hideMark/>
+          </w:tcPr>
+          <w:p>
+            <w:pPr>
+              <w:spacing w:after="0" w:line="240" w:lineRule="auto"/>
+              <w:jc w:val="center"/>
+              <w:rPr>
+                <w:rFonts w:ascii="Times New Roman" w:eastAsia="Times New Roman" w:hAnsi="Times New Roman" w:cs="Times New Roman"/>
+                <w:sz w:val="24"/>
+                <w:szCs w:val="24"/>
+                <w:lang w:eastAsia="es-MX"/>
+              </w:rPr>
+            </w:pPr>
+          </w:p>
+        </w:tc>
+        <w:tc>
+          <w:tcPr>
+            <w:tcW w:w="0" w:type="auto"/>
+            <w:vAlign w:val="center"/>
+            <w:hideMark/>
+          </w:tcPr>
+          <w:p>
+            <w:pPr>
+              <w:spacing w:after="0" w:line="240" w:lineRule="auto"/>
+              <w:jc w:val="center"/>
+              <w:rPr>
+                <w:rFonts w:ascii="Times New Roman" w:eastAsia="Times New Roman" w:hAnsi="Times New Roman" w:cs="Times New Roman"/>
+                <w:sz w:val="24"/>
+                <w:szCs w:val="24"/>
+                <w:lang w:eastAsia="es-MX"/>
+              </w:rPr>
+            </w:pPr>
+          </w:p>
+        </w:tc>
+      </w:tr>
+      <w:tr>
+        <w:trPr>
+          <w:tblCellSpacing w:w="15" w:type="dxa"/>
+        </w:trPr>
+        <w:tc>
+          <w:tcPr>
+            <w:tcW w:w="0" w:type="auto"/>
+            <w:vAlign w:val="center"/>
+            <w:hideMark/>
+          </w:tcPr>
+          <w:p>
+            <w:pPr>
+              <w:spacing w:after="0" w:line="240" w:lineRule="auto"/>
+              <w:rPr>
+                <w:rFonts w:ascii="Times New Roman" w:eastAsia="Times New Roman" w:hAnsi="Times New Roman" w:cs="Times New Roman"/>
+                <w:sz w:val="24"/>
+                <w:szCs w:val="24"/>
+                <w:lang w:eastAsia="es-MX"/>
+              </w:rPr>
+            </w:pPr>
+            <w:proofErr w:type="spellStart"/>
+            <w:r>
+              <w:rPr>
+                <w:rFonts w:ascii="Times New Roman" w:eastAsia="Times New Roman" w:hAnsi="Times New Roman" w:cs="Times New Roman"/>
+                <w:sz w:val="24"/>
+                <w:szCs w:val="24"/>
+                <w:lang w:eastAsia="es-MX"/>
+              </w:rPr>
+              <w:t>Constant</w:t>
+            </w:r>
+            <w:proofErr w:type="spellEnd"/>
+          </w:p>
+        </w:tc>
+        <w:tc>
+          <w:tcPr>
+            <w:tcW w:w="0" w:type="auto"/>
+            <w:vAlign w:val="center"/>
+            <w:hideMark/>
+          </w:tcPr>
+          <w:p>
+            <w:pPr>
+              <w:spacing w:after="0" w:line="240" w:lineRule="auto"/>
+              <w:jc w:val="center"/>
+              <w:rPr>
+                <w:rFonts w:ascii="Times New Roman" w:eastAsia="Times New Roman" w:hAnsi="Times New Roman" w:cs="Times New Roman"/>
+                <w:sz w:val="24"/>
+                <w:szCs w:val="24"/>
+                <w:lang w:eastAsia="es-MX"/>
+              </w:rPr>
+            </w:pPr>
+            <w:r>
+              <w:rPr>
+                <w:rFonts w:ascii="Times New Roman" w:eastAsia="Times New Roman" w:hAnsi="Times New Roman" w:cs="Times New Roman"/>
+                <w:sz w:val="24"/>
+                <w:szCs w:val="24"/>
+                <w:lang w:eastAsia="es-MX"/>
+              </w:rPr>
+              <w:t>113.396</w:t>
+            </w:r>
+            <w:r>
+              <w:rPr>
+                <w:rFonts w:ascii="Times New Roman" w:eastAsia="Times New Roman" w:hAnsi="Times New Roman" w:cs="Times New Roman"/>
+                <w:sz w:val="24"/>
+                <w:szCs w:val="24"/>
+                <w:vertAlign w:val="superscript"/>
+                <w:lang w:eastAsia="es-MX"/>
+              </w:rPr>
+              <w:t>***</w:t>
+            </w:r>
+          </w:p>
+        </w:tc>
+        <w:tc>
+          <w:tcPr>
+            <w:tcW w:w="0" w:type="auto"/>
+            <w:vAlign w:val="center"/>
+            <w:hideMark/>
+          </w:tcPr>
+          <w:p>
+            <w:pPr>
+              <w:spacing w:after="0" w:line="240" w:lineRule="auto"/>
+              <w:jc w:val="center"/>
+              <w:rPr>
+                <w:rFonts w:ascii="Times New Roman" w:eastAsia="Times New Roman" w:hAnsi="Times New Roman" w:cs="Times New Roman"/>
+                <w:sz w:val="24"/>
+                <w:szCs w:val="24"/>
+                <w:lang w:eastAsia="es-MX"/>
+              </w:rPr>
+            </w:pPr>
+            <w:r>
+              <w:rPr>
+                <w:rFonts w:ascii="Times New Roman" w:eastAsia="Times New Roman" w:hAnsi="Times New Roman" w:cs="Times New Roman"/>
+                <w:sz w:val="24"/>
+                <w:szCs w:val="24"/>
+                <w:lang w:eastAsia="es-MX"/>
+              </w:rPr>
+              <w:t>36.319</w:t>
+            </w:r>
+            <w:r>
+              <w:rPr>
+                <w:rFonts w:ascii="Times New Roman" w:eastAsia="Times New Roman" w:hAnsi="Times New Roman" w:cs="Times New Roman"/>
+                <w:sz w:val="24"/>
+                <w:szCs w:val="24"/>
+                <w:vertAlign w:val="superscript"/>
+                <w:lang w:eastAsia="es-MX"/>
+              </w:rPr>
+              <w:t>***</w:t>
+            </w:r>
+          </w:p>
+        </w:tc>
+        <w:tc>
+          <w:tcPr>
+            <w:tcW w:w="0" w:type="auto"/>
+            <w:vAlign w:val="center"/>
+            <w:hideMark/>
+          </w:tcPr>
+          <w:p>
+            <w:pPr>
+              <w:spacing w:after="0" w:line="240" w:lineRule="auto"/>
+              <w:jc w:val="center"/>
+              <w:rPr>
+                <w:rFonts w:ascii="Times New Roman" w:eastAsia="Times New Roman" w:hAnsi="Times New Roman" w:cs="Times New Roman"/>
+                <w:sz w:val="24"/>
+                <w:szCs w:val="24"/>
+                <w:lang w:eastAsia="es-MX"/>
+              </w:rPr>
+            </w:pPr>
+            <w:r>
+              <w:rPr>
+                <w:rFonts w:ascii="Times New Roman" w:eastAsia="Times New Roman" w:hAnsi="Times New Roman" w:cs="Times New Roman"/>
+                <w:sz w:val="24"/>
+                <w:szCs w:val="24"/>
+                <w:lang w:eastAsia="es-MX"/>
+              </w:rPr>
+              <w:t>92.107</w:t>
+            </w:r>
+            <w:r>
+              <w:rPr>
+                <w:rFonts w:ascii="Times New Roman" w:eastAsia="Times New Roman" w:hAnsi="Times New Roman" w:cs="Times New Roman"/>
+                <w:sz w:val="24"/>
+                <w:szCs w:val="24"/>
+                <w:vertAlign w:val="superscript"/>
+                <w:lang w:eastAsia="es-MX"/>
+              </w:rPr>
+              <w:t>***</w:t>
+            </w:r>
+          </w:p>
+        </w:tc>
+        <w:tc>
+          <w:tcPr>
+            <w:tcW w:w="0" w:type="auto"/>
+            <w:vAlign w:val="center"/>
+            <w:hideMark/>
+          </w:tcPr>
+          <w:p>
+            <w:pPr>
+              <w:spacing w:after="0" w:line="240" w:lineRule="auto"/>
+              <w:jc w:val="center"/>
+              <w:rPr>
+                <w:rFonts w:ascii="Times New Roman" w:eastAsia="Times New Roman" w:hAnsi="Times New Roman" w:cs="Times New Roman"/>
+                <w:sz w:val="24"/>
+                <w:szCs w:val="24"/>
+                <w:lang w:eastAsia="es-MX"/>
+              </w:rPr>
+            </w:pPr>
+            <w:r>
+              <w:rPr>
+                <w:rFonts w:ascii="Times New Roman" w:eastAsia="Times New Roman" w:hAnsi="Times New Roman" w:cs="Times New Roman"/>
+                <w:sz w:val="24"/>
+                <w:szCs w:val="24"/>
+                <w:lang w:eastAsia="es-MX"/>
+              </w:rPr>
+              <w:t>91.376</w:t>
+            </w:r>
+            <w:r>
+              <w:rPr>
+                <w:rFonts w:ascii="Times New Roman" w:eastAsia="Times New Roman" w:hAnsi="Times New Roman" w:cs="Times New Roman"/>
+                <w:sz w:val="24"/>
+                <w:szCs w:val="24"/>
+                <w:vertAlign w:val="superscript"/>
+                <w:lang w:eastAsia="es-MX"/>
+              </w:rPr>
+              <w:t>***</w:t>
+            </w:r>
+          </w:p>
+        </w:tc>
+        <w:tc>
+          <w:tcPr>
+            <w:tcW w:w="0" w:type="auto"/>
+            <w:vAlign w:val="center"/>
+            <w:hideMark/>
+          </w:tcPr>
+          <w:p>
+            <w:pPr>
+              <w:spacing w:after="0" w:line="240" w:lineRule="auto"/>
+              <w:jc w:val="center"/>
+              <w:rPr>
+                <w:rFonts w:ascii="Times New Roman" w:eastAsia="Times New Roman" w:hAnsi="Times New Roman" w:cs="Times New Roman"/>
+                <w:sz w:val="24"/>
+                <w:szCs w:val="24"/>
+                <w:lang w:eastAsia="es-MX"/>
+              </w:rPr>
+            </w:pPr>
+            <w:r>
+              <w:rPr>
+                <w:rFonts w:ascii="Times New Roman" w:eastAsia="Times New Roman" w:hAnsi="Times New Roman" w:cs="Times New Roman"/>
+                <w:sz w:val="24"/>
+                <w:szCs w:val="24"/>
+                <w:lang w:eastAsia="es-MX"/>
+              </w:rPr>
+              <w:t>91.200</w:t>
+            </w:r>
+            <w:r>
+              <w:rPr>
+                <w:rFonts w:ascii="Times New Roman" w:eastAsia="Times New Roman" w:hAnsi="Times New Roman" w:cs="Times New Roman"/>
+                <w:sz w:val="24"/>
+                <w:szCs w:val="24"/>
+                <w:vertAlign w:val="superscript"/>
+                <w:lang w:eastAsia="es-MX"/>
+              </w:rPr>
+              <w:t>***</w:t>
+            </w:r>
+          </w:p>
+        </w:tc>
+        <w:tc>
+          <w:tcPr>
+            <w:tcW w:w="0" w:type="auto"/>
+            <w:vAlign w:val="center"/>
+            <w:hideMark/>
+          </w:tcPr>
+          <w:p>
+            <w:pPr>
+              <w:spacing w:after="0" w:line="240" w:lineRule="auto"/>
+              <w:jc w:val="center"/>
+              <w:rPr>
+                <w:rFonts w:ascii="Times New Roman" w:eastAsia="Times New Roman" w:hAnsi="Times New Roman" w:cs="Times New Roman"/>
+                <w:sz w:val="24"/>
+                <w:szCs w:val="24"/>
+                <w:lang w:eastAsia="es-MX"/>
+              </w:rPr>
+            </w:pPr>
+            <w:r>
+              <w:rPr>
+                <w:rFonts w:ascii="Times New Roman" w:eastAsia="Times New Roman" w:hAnsi="Times New Roman" w:cs="Times New Roman"/>
+                <w:sz w:val="24"/>
+                <w:szCs w:val="24"/>
+                <w:lang w:eastAsia="es-MX"/>
+              </w:rPr>
+              <w:t>89.185</w:t>
+            </w:r>
+            <w:r>
+              <w:rPr>
+                <w:rFonts w:ascii="Times New Roman" w:eastAsia="Times New Roman" w:hAnsi="Times New Roman" w:cs="Times New Roman"/>
+                <w:sz w:val="24"/>
+                <w:szCs w:val="24"/>
+                <w:vertAlign w:val="superscript"/>
+                <w:lang w:eastAsia="es-MX"/>
+              </w:rPr>
+              <w:t>***</w:t>
+            </w:r>
+          </w:p>
+        </w:tc>
+      </w:tr>
+      <w:tr>
+        <w:trPr>
+          <w:tblCellSpacing w:w="15" w:type="dxa"/>
+        </w:trPr>
+        <w:tc>
+          <w:tcPr>
+            <w:tcW w:w="0" w:type="auto"/>
+            <w:vAlign w:val="center"/>
+            <w:hideMark/>
+          </w:tcPr>
+          <w:p>
+            <w:pPr>
+              <w:spacing w:after="0" w:line="240" w:lineRule="auto"/>
+              <w:rPr>
+                <w:rFonts w:ascii="Times New Roman" w:eastAsia="Times New Roman" w:hAnsi="Times New Roman" w:cs="Times New Roman"/>
+                <w:sz w:val="24"/>
+                <w:szCs w:val="24"/>
+                <w:lang w:eastAsia="es-MX"/>
+              </w:rPr>
+            </w:pPr>
+          </w:p>
+        </w:tc>
+        <w:tc>
+          <w:tcPr>
+            <w:tcW w:w="0" w:type="auto"/>
+            <w:vAlign w:val="center"/>
+            <w:hideMark/>
+          </w:tcPr>
+          <w:p>
+            <w:pPr>
+              <w:spacing w:after="0" w:line="240" w:lineRule="auto"/>
+              <w:jc w:val="center"/>
+              <w:rPr>
+                <w:rFonts w:ascii="Times New Roman" w:eastAsia="Times New Roman" w:hAnsi="Times New Roman" w:cs="Times New Roman"/>
+                <w:sz w:val="24"/>
+                <w:szCs w:val="24"/>
+                <w:lang w:eastAsia="es-MX"/>
+              </w:rPr>
+            </w:pPr>
+            <w:r>
+              <w:rPr>
+                <w:rFonts w:ascii="Times New Roman" w:eastAsia="Times New Roman" w:hAnsi="Times New Roman" w:cs="Times New Roman"/>
+                <w:sz w:val="24"/>
+                <w:szCs w:val="24"/>
+                <w:lang w:eastAsia="es-MX"/>
+              </w:rPr>
+              <w:t>(1.405)</w:t>
+            </w:r>
+          </w:p>
+        </w:tc>
+        <w:tc>
+          <w:tcPr>
+            <w:tcW w:w="0" w:type="auto"/>
+            <w:vAlign w:val="center"/>
+            <w:hideMark/>
+          </w:tcPr>
+          <w:p>
+            <w:pPr>
+              <w:spacing w:after="0" w:line="240" w:lineRule="auto"/>
+              <w:jc w:val="center"/>
+              <w:rPr>
+                <w:rFonts w:ascii="Times New Roman" w:eastAsia="Times New Roman" w:hAnsi="Times New Roman" w:cs="Times New Roman"/>
+                <w:sz w:val="24"/>
+                <w:szCs w:val="24"/>
+                <w:lang w:eastAsia="es-MX"/>
+              </w:rPr>
+            </w:pPr>
+            <w:r>
+              <w:rPr>
+                <w:rFonts w:ascii="Times New Roman" w:eastAsia="Times New Roman" w:hAnsi="Times New Roman" w:cs="Times New Roman"/>
+                <w:sz w:val="24"/>
+                <w:szCs w:val="24"/>
+                <w:lang w:eastAsia="es-MX"/>
+              </w:rPr>
+              <w:t>(5.033)</w:t>
+            </w:r>
+          </w:p>
+        </w:tc>
+        <w:tc>
+          <w:tcPr>
+            <w:tcW w:w="0" w:type="auto"/>
+            <w:vAlign w:val="center"/>
+            <w:hideMark/>
+          </w:tcPr>
+          <w:p>
+            <w:pPr>
+              <w:spacing w:after="0" w:line="240" w:lineRule="auto"/>
+              <w:jc w:val="center"/>
+              <w:rPr>
+                <w:rFonts w:ascii="Times New Roman" w:eastAsia="Times New Roman" w:hAnsi="Times New Roman" w:cs="Times New Roman"/>
+                <w:sz w:val="24"/>
+                <w:szCs w:val="24"/>
+                <w:lang w:eastAsia="es-MX"/>
+              </w:rPr>
+            </w:pPr>
+            <w:r>
+              <w:rPr>
+                <w:rFonts w:ascii="Times New Roman" w:eastAsia="Times New Roman" w:hAnsi="Times New Roman" w:cs="Times New Roman"/>
+                <w:sz w:val="24"/>
+                <w:szCs w:val="24"/>
+                <w:lang w:eastAsia="es-MX"/>
+              </w:rPr>
+              <w:t>(0.885)</w:t>
+            </w:r>
+          </w:p>
+        </w:tc>
+        <w:tc>
+          <w:tcPr>
+            <w:tcW w:w="0" w:type="auto"/>
+            <w:vAlign w:val="center"/>
+            <w:hideMark/>
+          </w:tcPr>
+          <w:p>
+            <w:pPr>
+              <w:spacing w:after="0" w:line="240" w:lineRule="auto"/>
+              <w:jc w:val="center"/>
+              <w:rPr>
+                <w:rFonts w:ascii="Times New Roman" w:eastAsia="Times New Roman" w:hAnsi="Times New Roman" w:cs="Times New Roman"/>
+                <w:sz w:val="24"/>
+                <w:szCs w:val="24"/>
+                <w:lang w:eastAsia="es-MX"/>
+              </w:rPr>
+            </w:pPr>
+            <w:r>
+              <w:rPr>
+                <w:rFonts w:ascii="Times New Roman" w:eastAsia="Times New Roman" w:hAnsi="Times New Roman" w:cs="Times New Roman"/>
+                <w:sz w:val="24"/>
+                <w:szCs w:val="24"/>
+                <w:lang w:eastAsia="es-MX"/>
+              </w:rPr>
+              <w:t>(1.051)</w:t>
+            </w:r>
+          </w:p>
+        </w:tc>
+        <w:tc>
+          <w:tcPr>
+            <w:tcW w:w="0" w:type="auto"/>
+            <w:vAlign w:val="center"/>
+            <w:hideMark/>
+          </w:tcPr>
+          <w:p>
+            <w:pPr>
+              <w:spacing w:after="0" w:line="240" w:lineRule="auto"/>
+              <w:jc w:val="center"/>
+              <w:rPr>
+                <w:rFonts w:ascii="Times New Roman" w:eastAsia="Times New Roman" w:hAnsi="Times New Roman" w:cs="Times New Roman"/>
+                <w:sz w:val="24"/>
+                <w:szCs w:val="24"/>
+                <w:lang w:eastAsia="es-MX"/>
+              </w:rPr>
+            </w:pPr>
+            <w:r>
+              <w:rPr>
+                <w:rFonts w:ascii="Times New Roman" w:eastAsia="Times New Roman" w:hAnsi="Times New Roman" w:cs="Times New Roman"/>
+                <w:sz w:val="24"/>
+                <w:szCs w:val="24"/>
+                <w:lang w:eastAsia="es-MX"/>
+              </w:rPr>
+              <w:t>(0.960)</w:t>
+            </w:r>
+          </w:p>
+        </w:tc>
+        <w:tc>
+          <w:tcPr>
+            <w:tcW w:w="0" w:type="auto"/>
+            <w:vAlign w:val="center"/>
+            <w:hideMark/>
+          </w:tcPr>
+          <w:p>
+            <w:pPr>
+              <w:spacing w:after="0" w:line="240" w:lineRule="auto"/>
+              <w:jc w:val="center"/>
+              <w:rPr>
+                <w:rFonts w:ascii="Times New Roman" w:eastAsia="Times New Roman" w:hAnsi="Times New Roman" w:cs="Times New Roman"/>
+                <w:sz w:val="24"/>
+                <w:szCs w:val="24"/>
+                <w:lang w:eastAsia="es-MX"/>
+              </w:rPr>
+            </w:pPr>
+            <w:r>
+              <w:rPr>
+                <w:rFonts w:ascii="Times New Roman" w:eastAsia="Times New Roman" w:hAnsi="Times New Roman" w:cs="Times New Roman"/>
+                <w:sz w:val="24"/>
+                <w:szCs w:val="24"/>
+                <w:lang w:eastAsia="es-MX"/>
+              </w:rPr>
+              <w:t>(4.012)</w:t>
+            </w:r>
+          </w:p>
+        </w:tc>
+      </w:tr>
+      <w:tr>
+        <w:trPr>
+          <w:tblCellSpacing w:w="15" w:type="dxa"/>
+        </w:trPr>
+        <w:tc>
+          <w:tcPr>
+            <w:tcW w:w="0" w:type="auto"/>
+            <w:vAlign w:val="center"/>
+            <w:hideMark/>
+          </w:tcPr>
+          <w:p>
+            <w:pPr>
+              <w:spacing w:after="0" w:line="240" w:lineRule="auto"/>
+              <w:rPr>
+                <w:rFonts w:ascii="Times New Roman" w:eastAsia="Times New Roman" w:hAnsi="Times New Roman" w:cs="Times New Roman"/>
+                <w:sz w:val="24"/>
+                <w:szCs w:val="24"/>
+                <w:lang w:eastAsia="es-MX"/>
+              </w:rPr>
+            </w:pPr>
+          </w:p>
+        </w:tc>
+        <w:tc>
+          <w:tcPr>
+            <w:tcW w:w="0" w:type="auto"/>
+            <w:vAlign w:val="center"/>
+            <w:hideMark/>
+          </w:tcPr>
+          <w:p>
+            <w:pPr>
+              <w:spacing w:after="0" w:line="240" w:lineRule="auto"/>
+              <w:jc w:val="center"/>
+              <w:rPr>
+                <w:rFonts w:ascii="Times New Roman" w:eastAsia="Times New Roman" w:hAnsi="Times New Roman" w:cs="Times New Roman"/>
+                <w:sz w:val="24"/>
+                <w:szCs w:val="24"/>
+                <w:lang w:eastAsia="es-MX"/>
+              </w:rPr>
+            </w:pPr>
+          </w:p>
+        </w:tc>
+        <w:tc>
+          <w:tcPr>
+            <w:tcW w:w="0" w:type="auto"/>
+            <w:vAlign w:val="center"/>
+            <w:hideMark/>
+          </w:tcPr>
+          <w:p>
+            <w:pPr>
+              <w:spacing w:after="0" w:line="240" w:lineRule="auto"/>
+              <w:jc w:val="center"/>
+              <w:rPr>
+                <w:rFonts w:ascii="Times New Roman" w:eastAsia="Times New Roman" w:hAnsi="Times New Roman" w:cs="Times New Roman"/>
+                <w:sz w:val="24"/>
+                <w:szCs w:val="24"/>
+                <w:lang w:eastAsia="es-MX"/>
+              </w:rPr>
+            </w:pPr>
+          </w:p>
+        </w:tc>
+        <w:tc>
+          <w:tcPr>
+            <w:tcW w:w="0" w:type="auto"/>
+            <w:vAlign w:val="center"/>
+            <w:hideMark/>
+          </w:tcPr>
+          <w:p>
+            <w:pPr>
+              <w:spacing w:after="0" w:line="240" w:lineRule="auto"/>
+              <w:jc w:val="center"/>
+              <w:rPr>
+                <w:rFonts w:ascii="Times New Roman" w:eastAsia="Times New Roman" w:hAnsi="Times New Roman" w:cs="Times New Roman"/>
+                <w:sz w:val="24"/>
+                <w:szCs w:val="24"/>
+                <w:lang w:eastAsia="es-MX"/>
+              </w:rPr>
+            </w:pPr>
+          </w:p>
+        </w:tc>
+        <w:tc>
+          <w:tcPr>
+            <w:tcW w:w="0" w:type="auto"/>
+            <w:vAlign w:val="center"/>
+            <w:hideMark/>
+          </w:tcPr>
+          <w:p>
+            <w:pPr>
+              <w:spacing w:after="0" w:line="240" w:lineRule="auto"/>
+              <w:jc w:val="center"/>
+              <w:rPr>
+                <w:rFonts w:ascii="Times New Roman" w:eastAsia="Times New Roman" w:hAnsi="Times New Roman" w:cs="Times New Roman"/>
+                <w:sz w:val="24"/>
+                <w:szCs w:val="24"/>
+                <w:lang w:eastAsia="es-MX"/>
+              </w:rPr>
+            </w:pPr>
+          </w:p>
+        </w:tc>
+        <w:tc>
+          <w:tcPr>
+            <w:tcW w:w="0" w:type="auto"/>
+            <w:vAlign w:val="center"/>
+            <w:hideMark/>
+          </w:tcPr>
+          <w:p>
+            <w:pPr>
+              <w:spacing w:after="0" w:line="240" w:lineRule="auto"/>
+              <w:jc w:val="center"/>
+              <w:rPr>
+                <w:rFonts w:ascii="Times New Roman" w:eastAsia="Times New Roman" w:hAnsi="Times New Roman" w:cs="Times New Roman"/>
+                <w:sz w:val="24"/>
+                <w:szCs w:val="24"/>
+                <w:lang w:eastAsia="es-MX"/>
+              </w:rPr>
+            </w:pPr>
+          </w:p>
+        </w:tc>
+        <w:tc>
+          <w:tcPr>
+            <w:tcW w:w="0" w:type="auto"/>
+            <w:vAlign w:val="center"/>
+            <w:hideMark/>
+          </w:tcPr>
+          <w:p>
+            <w:pPr>
+              <w:spacing w:after="0" w:line="240" w:lineRule="auto"/>
+              <w:jc w:val="center"/>
+              <w:rPr>
+                <w:rFonts w:ascii="Times New Roman" w:eastAsia="Times New Roman" w:hAnsi="Times New Roman" w:cs="Times New Roman"/>
+                <w:sz w:val="24"/>
+                <w:szCs w:val="24"/>
+                <w:lang w:eastAsia="es-MX"/>
+              </w:rPr>
+            </w:pPr>
+          </w:p>
+        </w:tc>
+      </w:tr>
+      <w:tr>
+        <w:trPr>
+          <w:tblCellSpacing w:w="15" w:type="dxa"/>
+        </w:trPr>
+        <w:tc>
+          <w:tcPr>
+            <w:tcW w:w="0" w:type="auto"/>
+            <w:gridSpan w:val="7"/>
+            <w:tcBorders>
+              <w:bottom w:val="single" w:sz="6" w:space="0" w:color="000000"/>
+            </w:tcBorders>
+            <w:vAlign w:val="center"/>
+            <w:hideMark/>
+          </w:tcPr>
+          <w:p>
+            <w:pPr>
+              <w:spacing w:after="0" w:line="240" w:lineRule="auto"/>
+              <w:jc w:val="center"/>
+              <w:rPr>
+                <w:rFonts w:ascii="Times New Roman" w:eastAsia="Times New Roman" w:hAnsi="Times New Roman" w:cs="Times New Roman"/>
+                <w:sz w:val="24"/>
+                <w:szCs w:val="24"/>
+                <w:lang w:eastAsia="es-MX"/>
+              </w:rPr>
+            </w:pPr>
+          </w:p>
+        </w:tc>
+      </w:tr>
+      <w:tr>
+        <w:trPr>
+          <w:tblCellSpacing w:w="15" w:type="dxa"/>
+        </w:trPr>
+        <w:tc>
+          <w:tcPr>
+            <w:tcW w:w="0" w:type="auto"/>
+            <w:vAlign w:val="center"/>
+            <w:hideMark/>
+          </w:tcPr>
+          <w:p>
+            <w:pPr>
+              <w:spacing w:after="0" w:line="240" w:lineRule="auto"/>
+              <w:rPr>
+                <w:rFonts w:ascii="Times New Roman" w:eastAsia="Times New Roman" w:hAnsi="Times New Roman" w:cs="Times New Roman"/>
+                <w:sz w:val="24"/>
+                <w:szCs w:val="24"/>
+                <w:lang w:eastAsia="es-MX"/>
+              </w:rPr>
+            </w:pPr>
+            <w:proofErr w:type="spellStart"/>
+            <w:r>
+              <w:rPr>
+                <w:rFonts w:ascii="Times New Roman" w:eastAsia="Times New Roman" w:hAnsi="Times New Roman" w:cs="Times New Roman"/>
+                <w:sz w:val="24"/>
+                <w:szCs w:val="24"/>
+                <w:lang w:eastAsia="es-MX"/>
+              </w:rPr>
+              <w:t>Observations</w:t>
+            </w:r>
+            <w:proofErr w:type="spellEnd"/>
+          </w:p>
+        </w:tc>
+        <w:tc>
+          <w:tcPr>
+            <w:tcW w:w="0" w:type="auto"/>
+            <w:vAlign w:val="center"/>
+            <w:hideMark/>
+          </w:tcPr>
+          <w:p>
+            <w:pPr>
+              <w:spacing w:after="0" w:line="240" w:lineRule="auto"/>
+              <w:jc w:val="center"/>
+              <w:rPr>
+                <w:rFonts w:ascii="Times New Roman" w:eastAsia="Times New Roman" w:hAnsi="Times New Roman" w:cs="Times New Roman"/>
+                <w:sz w:val="24"/>
+                <w:szCs w:val="24"/>
+                <w:lang w:eastAsia="es-MX"/>
+              </w:rPr>
+            </w:pPr>
+            <w:r>
+              <w:rPr>
+                <w:rFonts w:ascii="Times New Roman" w:eastAsia="Times New Roman" w:hAnsi="Times New Roman" w:cs="Times New Roman"/>
+                <w:sz w:val="24"/>
+                <w:szCs w:val="24"/>
+                <w:lang w:eastAsia="es-MX"/>
+              </w:rPr>
+              <w:t>319</w:t>
+            </w:r>
+          </w:p>
+        </w:tc>
+        <w:tc>
+          <w:tcPr>
+            <w:tcW w:w="0" w:type="auto"/>
+            <w:vAlign w:val="center"/>
+            <w:hideMark/>
+          </w:tcPr>
+          <w:p>
+            <w:pPr>
+              <w:spacing w:after="0" w:line="240" w:lineRule="auto"/>
+              <w:jc w:val="center"/>
+              <w:rPr>
+                <w:rFonts w:ascii="Times New Roman" w:eastAsia="Times New Roman" w:hAnsi="Times New Roman" w:cs="Times New Roman"/>
+                <w:sz w:val="24"/>
+                <w:szCs w:val="24"/>
+                <w:lang w:eastAsia="es-MX"/>
+              </w:rPr>
+            </w:pPr>
+            <w:r>
+              <w:rPr>
+                <w:rFonts w:ascii="Times New Roman" w:eastAsia="Times New Roman" w:hAnsi="Times New Roman" w:cs="Times New Roman"/>
+                <w:sz w:val="24"/>
+                <w:szCs w:val="24"/>
+                <w:lang w:eastAsia="es-MX"/>
+              </w:rPr>
+              <w:t>589</w:t>
+            </w:r>
+          </w:p>
+        </w:tc>
+        <w:tc>
+          <w:tcPr>
+            <w:tcW w:w="0" w:type="auto"/>
+            <w:vAlign w:val="center"/>
+            <w:hideMark/>
+          </w:tcPr>
+          <w:p>
+            <w:pPr>
+              <w:spacing w:after="0" w:line="240" w:lineRule="auto"/>
+              <w:jc w:val="center"/>
+              <w:rPr>
+                <w:rFonts w:ascii="Times New Roman" w:eastAsia="Times New Roman" w:hAnsi="Times New Roman" w:cs="Times New Roman"/>
+                <w:sz w:val="24"/>
+                <w:szCs w:val="24"/>
+                <w:lang w:eastAsia="es-MX"/>
+              </w:rPr>
+            </w:pPr>
+            <w:r>
+              <w:rPr>
+                <w:rFonts w:ascii="Times New Roman" w:eastAsia="Times New Roman" w:hAnsi="Times New Roman" w:cs="Times New Roman"/>
+                <w:sz w:val="24"/>
+                <w:szCs w:val="24"/>
+                <w:lang w:eastAsia="es-MX"/>
+              </w:rPr>
+              <w:t>122</w:t>
+            </w:r>
+          </w:p>
+        </w:tc>
+        <w:tc>
+          <w:tcPr>
+            <w:tcW w:w="0" w:type="auto"/>
+            <w:vAlign w:val="center"/>
+            <w:hideMark/>
+          </w:tcPr>
+          <w:p>
+            <w:pPr>
+              <w:spacing w:after="0" w:line="240" w:lineRule="auto"/>
+              <w:jc w:val="center"/>
+              <w:rPr>
+                <w:rFonts w:ascii="Times New Roman" w:eastAsia="Times New Roman" w:hAnsi="Times New Roman" w:cs="Times New Roman"/>
+                <w:sz w:val="24"/>
+                <w:szCs w:val="24"/>
+                <w:lang w:eastAsia="es-MX"/>
+              </w:rPr>
+            </w:pPr>
+            <w:r>
+              <w:rPr>
+                <w:rFonts w:ascii="Times New Roman" w:eastAsia="Times New Roman" w:hAnsi="Times New Roman" w:cs="Times New Roman"/>
+                <w:sz w:val="24"/>
+                <w:szCs w:val="24"/>
+                <w:lang w:eastAsia="es-MX"/>
+              </w:rPr>
+              <w:t>97</w:t>
+            </w:r>
+          </w:p>
+        </w:tc>
+        <w:tc>
+          <w:tcPr>
+            <w:tcW w:w="0" w:type="auto"/>
+            <w:vAlign w:val="center"/>
+            <w:hideMark/>
+          </w:tcPr>
+          <w:p>
+            <w:pPr>
+              <w:spacing w:after="0" w:line="240" w:lineRule="auto"/>
+              <w:jc w:val="center"/>
+              <w:rPr>
+                <w:rFonts w:ascii="Times New Roman" w:eastAsia="Times New Roman" w:hAnsi="Times New Roman" w:cs="Times New Roman"/>
+                <w:sz w:val="24"/>
+                <w:szCs w:val="24"/>
+                <w:lang w:eastAsia="es-MX"/>
+              </w:rPr>
+            </w:pPr>
+            <w:r>
+              <w:rPr>
+                <w:rFonts w:ascii="Times New Roman" w:eastAsia="Times New Roman" w:hAnsi="Times New Roman" w:cs="Times New Roman"/>
+                <w:sz w:val="24"/>
+                <w:szCs w:val="24"/>
+                <w:lang w:eastAsia="es-MX"/>
+              </w:rPr>
+              <w:t>114</w:t>
+            </w:r>
+          </w:p>
+        </w:tc>
+        <w:tc>
+          <w:tcPr>
+            <w:tcW w:w="0" w:type="auto"/>
+            <w:vAlign w:val="center"/>
+            <w:hideMark/>
+          </w:tcPr>
+          <w:p>
+            <w:pPr>
+              <w:spacing w:after="0" w:line="240" w:lineRule="auto"/>
+              <w:jc w:val="center"/>
+              <w:rPr>
+                <w:rFonts w:ascii="Times New Roman" w:eastAsia="Times New Roman" w:hAnsi="Times New Roman" w:cs="Times New Roman"/>
+                <w:sz w:val="24"/>
+                <w:szCs w:val="24"/>
+                <w:lang w:eastAsia="es-MX"/>
+              </w:rPr>
+            </w:pPr>
+            <w:r>
+              <w:rPr>
+                <w:rFonts w:ascii="Times New Roman" w:eastAsia="Times New Roman" w:hAnsi="Times New Roman" w:cs="Times New Roman"/>
+                <w:sz w:val="24"/>
+                <w:szCs w:val="24"/>
+                <w:lang w:eastAsia="es-MX"/>
+              </w:rPr>
+              <w:t>4,865</w:t>
+            </w:r>
+          </w:p>
+        </w:tc>
+      </w:tr>
+      <w:tr>
+        <w:trPr>
+          <w:tblCellSpacing w:w="15" w:type="dxa"/>
+        </w:trPr>
+        <w:tc>
+          <w:tcPr>
+            <w:tcW w:w="0" w:type="auto"/>
+            <w:vAlign w:val="center"/>
+            <w:hideMark/>
+          </w:tcPr>
+          <w:p>
+            <w:pPr>
+              <w:spacing w:after="0" w:line="240" w:lineRule="auto"/>
+              <w:rPr>
+                <w:rFonts w:ascii="Times New Roman" w:eastAsia="Times New Roman" w:hAnsi="Times New Roman" w:cs="Times New Roman"/>
+                <w:sz w:val="24"/>
+                <w:szCs w:val="24"/>
+                <w:lang w:eastAsia="es-MX"/>
+              </w:rPr>
+            </w:pPr>
+            <w:proofErr w:type="spellStart"/>
+            <w:r>
+              <w:rPr>
+                <w:rFonts w:ascii="Times New Roman" w:eastAsia="Times New Roman" w:hAnsi="Times New Roman" w:cs="Times New Roman"/>
+                <w:sz w:val="24"/>
+                <w:szCs w:val="24"/>
+                <w:lang w:eastAsia="es-MX"/>
+              </w:rPr>
+              <w:t>Adjusted</w:t>
+            </w:r>
+            <w:proofErr w:type="spellEnd"/>
+            <w:r>
+              <w:rPr>
+                <w:rFonts w:ascii="Times New Roman" w:eastAsia="Times New Roman" w:hAnsi="Times New Roman" w:cs="Times New Roman"/>
+                <w:sz w:val="24"/>
+                <w:szCs w:val="24"/>
+                <w:lang w:eastAsia="es-MX"/>
+              </w:rPr>
+              <w:t xml:space="preserve"> R</w:t>
+            </w:r>
+            <w:r>
+              <w:rPr>
+                <w:rFonts w:ascii="Times New Roman" w:eastAsia="Times New Roman" w:hAnsi="Times New Roman" w:cs="Times New Roman"/>
+                <w:sz w:val="24"/>
+                <w:szCs w:val="24"/>
+                <w:vertAlign w:val="superscript"/>
+                <w:lang w:eastAsia="es-MX"/>
+              </w:rPr>
+              <w:t>2</w:t>
+            </w:r>
+          </w:p>
+        </w:tc>
+        <w:tc>
+          <w:tcPr>
+            <w:tcW w:w="0" w:type="auto"/>
+            <w:vAlign w:val="center"/>
+            <w:hideMark/>
+          </w:tcPr>
+          <w:p>
+            <w:pPr>
+              <w:spacing w:after="0" w:line="240" w:lineRule="auto"/>
+              <w:jc w:val="center"/>
+              <w:rPr>
+                <w:rFonts w:ascii="Times New Roman" w:eastAsia="Times New Roman" w:hAnsi="Times New Roman" w:cs="Times New Roman"/>
+                <w:sz w:val="24"/>
+                <w:szCs w:val="24"/>
+                <w:lang w:eastAsia="es-MX"/>
+              </w:rPr>
+            </w:pPr>
+            <w:r>
+              <w:rPr>
+                <w:rFonts w:ascii="Times New Roman" w:eastAsia="Times New Roman" w:hAnsi="Times New Roman" w:cs="Times New Roman"/>
+                <w:sz w:val="24"/>
+                <w:szCs w:val="24"/>
+                <w:lang w:eastAsia="es-MX"/>
+              </w:rPr>
+              <w:t>0.488</w:t>
+            </w:r>
+          </w:p>
+        </w:tc>
+        <w:tc>
+          <w:tcPr>
+            <w:tcW w:w="0" w:type="auto"/>
+            <w:vAlign w:val="center"/>
+            <w:hideMark/>
+          </w:tcPr>
+          <w:p>
+            <w:pPr>
+              <w:spacing w:after="0" w:line="240" w:lineRule="auto"/>
+              <w:jc w:val="center"/>
+              <w:rPr>
+                <w:rFonts w:ascii="Times New Roman" w:eastAsia="Times New Roman" w:hAnsi="Times New Roman" w:cs="Times New Roman"/>
+                <w:sz w:val="24"/>
+                <w:szCs w:val="24"/>
+                <w:lang w:eastAsia="es-MX"/>
+              </w:rPr>
+            </w:pPr>
+            <w:r>
+              <w:rPr>
+                <w:rFonts w:ascii="Times New Roman" w:eastAsia="Times New Roman" w:hAnsi="Times New Roman" w:cs="Times New Roman"/>
+                <w:sz w:val="24"/>
+                <w:szCs w:val="24"/>
+                <w:lang w:eastAsia="es-MX"/>
+              </w:rPr>
+              <w:t>0.205</w:t>
+            </w:r>
+          </w:p>
+        </w:tc>
+        <w:tc>
+          <w:tcPr>
+            <w:tcW w:w="0" w:type="auto"/>
+            <w:vAlign w:val="center"/>
+            <w:hideMark/>
+          </w:tcPr>
+          <w:p>
+            <w:pPr>
+              <w:spacing w:after="0" w:line="240" w:lineRule="auto"/>
+              <w:jc w:val="center"/>
+              <w:rPr>
+                <w:rFonts w:ascii="Times New Roman" w:eastAsia="Times New Roman" w:hAnsi="Times New Roman" w:cs="Times New Roman"/>
+                <w:sz w:val="24"/>
+                <w:szCs w:val="24"/>
+                <w:lang w:eastAsia="es-MX"/>
+              </w:rPr>
+            </w:pPr>
+            <w:r>
+              <w:rPr>
+                <w:rFonts w:ascii="Times New Roman" w:eastAsia="Times New Roman" w:hAnsi="Times New Roman" w:cs="Times New Roman"/>
+                <w:sz w:val="24"/>
+                <w:szCs w:val="24"/>
+                <w:lang w:eastAsia="es-MX"/>
+              </w:rPr>
+              <w:t>0.026</w:t>
+            </w:r>
+          </w:p>
+        </w:tc>
+        <w:tc>
+          <w:tcPr>
+            <w:tcW w:w="0" w:type="auto"/>
+            <w:vAlign w:val="center"/>
+            <w:hideMark/>
+          </w:tcPr>
+          <w:p>
+            <w:pPr>
+              <w:spacing w:after="0" w:line="240" w:lineRule="auto"/>
+              <w:jc w:val="center"/>
+              <w:rPr>
+                <w:rFonts w:ascii="Times New Roman" w:eastAsia="Times New Roman" w:hAnsi="Times New Roman" w:cs="Times New Roman"/>
+                <w:sz w:val="24"/>
+                <w:szCs w:val="24"/>
+                <w:lang w:eastAsia="es-MX"/>
+              </w:rPr>
+            </w:pPr>
+            <w:r>
+              <w:rPr>
+                <w:rFonts w:ascii="Times New Roman" w:eastAsia="Times New Roman" w:hAnsi="Times New Roman" w:cs="Times New Roman"/>
+                <w:sz w:val="24"/>
+                <w:szCs w:val="24"/>
+                <w:lang w:eastAsia="es-MX"/>
+              </w:rPr>
+              <w:t>0.050</w:t>
+            </w:r>
+          </w:p>
+        </w:tc>
+        <w:tc>
+          <w:tcPr>
+            <w:tcW w:w="0" w:type="auto"/>
+            <w:vAlign w:val="center"/>
+            <w:hideMark/>
+          </w:tcPr>
+          <w:p>
+            <w:pPr>
+              <w:spacing w:after="0" w:line="240" w:lineRule="auto"/>
+              <w:jc w:val="center"/>
+              <w:rPr>
+                <w:rFonts w:ascii="Times New Roman" w:eastAsia="Times New Roman" w:hAnsi="Times New Roman" w:cs="Times New Roman"/>
+                <w:sz w:val="24"/>
+                <w:szCs w:val="24"/>
+                <w:lang w:eastAsia="es-MX"/>
+              </w:rPr>
+            </w:pPr>
+            <w:r>
+              <w:rPr>
+                <w:rFonts w:ascii="Times New Roman" w:eastAsia="Times New Roman" w:hAnsi="Times New Roman" w:cs="Times New Roman"/>
+                <w:sz w:val="24"/>
+                <w:szCs w:val="24"/>
+                <w:lang w:eastAsia="es-MX"/>
+              </w:rPr>
+              <w:t>0.033</w:t>
+            </w:r>
+          </w:p>
+        </w:tc>
+        <w:tc>
+          <w:tcPr>
+            <w:tcW w:w="0" w:type="auto"/>
+            <w:vAlign w:val="center"/>
+            <w:hideMark/>
+          </w:tcPr>
+          <w:p>
+            <w:pPr>
+              <w:spacing w:after="0" w:line="240" w:lineRule="auto"/>
+              <w:jc w:val="center"/>
+              <w:rPr>
+                <w:rFonts w:ascii="Times New Roman" w:eastAsia="Times New Roman" w:hAnsi="Times New Roman" w:cs="Times New Roman"/>
+                <w:sz w:val="24"/>
+                <w:szCs w:val="24"/>
+                <w:lang w:eastAsia="es-MX"/>
+              </w:rPr>
+            </w:pPr>
+            <w:r>
+              <w:rPr>
+                <w:rFonts w:ascii="Times New Roman" w:eastAsia="Times New Roman" w:hAnsi="Times New Roman" w:cs="Times New Roman"/>
+                <w:sz w:val="24"/>
+                <w:szCs w:val="24"/>
+                <w:lang w:eastAsia="es-MX"/>
+              </w:rPr>
+              <w:t>0.001</w:t>
+            </w:r>
+          </w:p>
+        </w:tc>
+      </w:tr>
+      <w:tr>
+        <w:trPr>
+          <w:tblCellSpacing w:w="15" w:type="dxa"/>
+        </w:trPr>
+        <w:tc>
+          <w:tcPr>
+            <w:tcW w:w="0" w:type="auto"/>
+            <w:vAlign w:val="center"/>
+            <w:hideMark/>
+          </w:tcPr>
+          <w:p>
+            <w:pPr>
+              <w:spacing w:after="0" w:line="240" w:lineRule="auto"/>
+              <w:rPr>
+                <w:rFonts w:ascii="Times New Roman" w:eastAsia="Times New Roman" w:hAnsi="Times New Roman" w:cs="Times New Roman"/>
+                <w:sz w:val="24"/>
+                <w:szCs w:val="24"/>
+                <w:lang w:eastAsia="es-MX"/>
+              </w:rPr>
+            </w:pPr>
+            <w:r>
+              <w:rPr>
+                <w:rFonts w:ascii="Times New Roman" w:eastAsia="Times New Roman" w:hAnsi="Times New Roman" w:cs="Times New Roman"/>
+                <w:sz w:val="24"/>
+                <w:szCs w:val="24"/>
+                <w:lang w:eastAsia="es-MX"/>
+              </w:rPr>
+              <w:t xml:space="preserve">F </w:t>
+            </w:r>
+            <w:proofErr w:type="spellStart"/>
+            <w:r>
+              <w:rPr>
+                <w:rFonts w:ascii="Times New Roman" w:eastAsia="Times New Roman" w:hAnsi="Times New Roman" w:cs="Times New Roman"/>
+                <w:sz w:val="24"/>
+                <w:szCs w:val="24"/>
+                <w:lang w:eastAsia="es-MX"/>
+              </w:rPr>
+              <w:t>Statistic</w:t>
+            </w:r>
+            <w:proofErr w:type="spellEnd"/>
+          </w:p>
+        </w:tc>
+        <w:tc>
+          <w:tcPr>
+            <w:tcW w:w="0" w:type="auto"/>
+            <w:vAlign w:val="center"/>
+            <w:hideMark/>
+          </w:tcPr>
+          <w:p>
+            <w:pPr>
+              <w:spacing w:after="0" w:line="240" w:lineRule="auto"/>
+              <w:jc w:val="center"/>
+              <w:rPr>
+                <w:rFonts w:ascii="Times New Roman" w:eastAsia="Times New Roman" w:hAnsi="Times New Roman" w:cs="Times New Roman"/>
+                <w:sz w:val="24"/>
+                <w:szCs w:val="24"/>
+                <w:lang w:eastAsia="es-MX"/>
+              </w:rPr>
+            </w:pPr>
+            <w:r>
+              <w:rPr>
+                <w:rFonts w:ascii="Times New Roman" w:eastAsia="Times New Roman" w:hAnsi="Times New Roman" w:cs="Times New Roman"/>
+                <w:sz w:val="24"/>
+                <w:szCs w:val="24"/>
+                <w:lang w:eastAsia="es-MX"/>
+              </w:rPr>
+              <w:t>303.929</w:t>
+            </w:r>
+            <w:r>
+              <w:rPr>
+                <w:rFonts w:ascii="Times New Roman" w:eastAsia="Times New Roman" w:hAnsi="Times New Roman" w:cs="Times New Roman"/>
+                <w:sz w:val="24"/>
+                <w:szCs w:val="24"/>
+                <w:vertAlign w:val="superscript"/>
+                <w:lang w:eastAsia="es-MX"/>
+              </w:rPr>
+              <w:t>***</w:t>
+            </w:r>
+            <w:r>
+              <w:rPr>
+                <w:rFonts w:ascii="Times New Roman" w:eastAsia="Times New Roman" w:hAnsi="Times New Roman" w:cs="Times New Roman"/>
+                <w:sz w:val="24"/>
+                <w:szCs w:val="24"/>
+                <w:lang w:eastAsia="es-MX"/>
+              </w:rPr>
+              <w:t> (</w:t>
+            </w:r>
+            <w:proofErr w:type="spellStart"/>
+            <w:r>
+              <w:rPr>
+                <w:rFonts w:ascii="Times New Roman" w:eastAsia="Times New Roman" w:hAnsi="Times New Roman" w:cs="Times New Roman"/>
+                <w:sz w:val="24"/>
+                <w:szCs w:val="24"/>
+                <w:lang w:eastAsia="es-MX"/>
+              </w:rPr>
+              <w:t>df</w:t>
+            </w:r>
+            <w:proofErr w:type="spellEnd"/>
+            <w:r>
+              <w:rPr>
+                <w:rFonts w:ascii="Times New Roman" w:eastAsia="Times New Roman" w:hAnsi="Times New Roman" w:cs="Times New Roman"/>
+                <w:sz w:val="24"/>
+                <w:szCs w:val="24"/>
+                <w:lang w:eastAsia="es-MX"/>
+              </w:rPr>
+              <w:t xml:space="preserve"> = 1; 317)</w:t>
+            </w:r>
+          </w:p>
+        </w:tc>
+        <w:tc>
+          <w:tcPr>
+            <w:tcW w:w="0" w:type="auto"/>
+            <w:vAlign w:val="center"/>
+            <w:hideMark/>
+          </w:tcPr>
+          <w:p>
+            <w:pPr>
+              <w:spacing w:after="0" w:line="240" w:lineRule="auto"/>
+              <w:jc w:val="center"/>
+              <w:rPr>
+                <w:rFonts w:ascii="Times New Roman" w:eastAsia="Times New Roman" w:hAnsi="Times New Roman" w:cs="Times New Roman"/>
+                <w:sz w:val="24"/>
+                <w:szCs w:val="24"/>
+                <w:lang w:eastAsia="es-MX"/>
+              </w:rPr>
+            </w:pPr>
+            <w:r>
+              <w:rPr>
+                <w:rFonts w:ascii="Times New Roman" w:eastAsia="Times New Roman" w:hAnsi="Times New Roman" w:cs="Times New Roman"/>
+                <w:sz w:val="24"/>
+                <w:szCs w:val="24"/>
+                <w:lang w:eastAsia="es-MX"/>
+              </w:rPr>
+              <w:t>153.025</w:t>
+            </w:r>
+            <w:r>
+              <w:rPr>
+                <w:rFonts w:ascii="Times New Roman" w:eastAsia="Times New Roman" w:hAnsi="Times New Roman" w:cs="Times New Roman"/>
+                <w:sz w:val="24"/>
+                <w:szCs w:val="24"/>
+                <w:vertAlign w:val="superscript"/>
+                <w:lang w:eastAsia="es-MX"/>
+              </w:rPr>
+              <w:t>***</w:t>
+            </w:r>
+            <w:r>
+              <w:rPr>
+                <w:rFonts w:ascii="Times New Roman" w:eastAsia="Times New Roman" w:hAnsi="Times New Roman" w:cs="Times New Roman"/>
+                <w:sz w:val="24"/>
+                <w:szCs w:val="24"/>
+                <w:lang w:eastAsia="es-MX"/>
+              </w:rPr>
+              <w:t> (</w:t>
+            </w:r>
+            <w:proofErr w:type="spellStart"/>
+            <w:r>
+              <w:rPr>
+                <w:rFonts w:ascii="Times New Roman" w:eastAsia="Times New Roman" w:hAnsi="Times New Roman" w:cs="Times New Roman"/>
+                <w:sz w:val="24"/>
+                <w:szCs w:val="24"/>
+                <w:lang w:eastAsia="es-MX"/>
+              </w:rPr>
+              <w:t>df</w:t>
+            </w:r>
+            <w:proofErr w:type="spellEnd"/>
+            <w:r>
+              <w:rPr>
+                <w:rFonts w:ascii="Times New Roman" w:eastAsia="Times New Roman" w:hAnsi="Times New Roman" w:cs="Times New Roman"/>
+                <w:sz w:val="24"/>
+                <w:szCs w:val="24"/>
+                <w:lang w:eastAsia="es-MX"/>
+              </w:rPr>
+              <w:t xml:space="preserve"> = 1; 587)</w:t>
+            </w:r>
+          </w:p>
+        </w:tc>
+        <w:tc>
+          <w:tcPr>
+            <w:tcW w:w="0" w:type="auto"/>
+            <w:vAlign w:val="center"/>
+            <w:hideMark/>
+          </w:tcPr>
+          <w:p>
+            <w:pPr>
+              <w:spacing w:after="0" w:line="240" w:lineRule="auto"/>
+              <w:jc w:val="center"/>
+              <w:rPr>
+                <w:rFonts w:ascii="Times New Roman" w:eastAsia="Times New Roman" w:hAnsi="Times New Roman" w:cs="Times New Roman"/>
+                <w:sz w:val="24"/>
+                <w:szCs w:val="24"/>
+                <w:lang w:eastAsia="es-MX"/>
+              </w:rPr>
+            </w:pPr>
+            <w:r>
+              <w:rPr>
+                <w:rFonts w:ascii="Times New Roman" w:eastAsia="Times New Roman" w:hAnsi="Times New Roman" w:cs="Times New Roman"/>
+                <w:sz w:val="24"/>
+                <w:szCs w:val="24"/>
+                <w:lang w:eastAsia="es-MX"/>
+              </w:rPr>
+              <w:t>4.207</w:t>
+            </w:r>
+            <w:r>
+              <w:rPr>
+                <w:rFonts w:ascii="Times New Roman" w:eastAsia="Times New Roman" w:hAnsi="Times New Roman" w:cs="Times New Roman"/>
+                <w:sz w:val="24"/>
+                <w:szCs w:val="24"/>
+                <w:vertAlign w:val="superscript"/>
+                <w:lang w:eastAsia="es-MX"/>
+              </w:rPr>
+              <w:t>**</w:t>
+            </w:r>
+            <w:r>
+              <w:rPr>
+                <w:rFonts w:ascii="Times New Roman" w:eastAsia="Times New Roman" w:hAnsi="Times New Roman" w:cs="Times New Roman"/>
+                <w:sz w:val="24"/>
+                <w:szCs w:val="24"/>
+                <w:lang w:eastAsia="es-MX"/>
+              </w:rPr>
+              <w:t> (</w:t>
+            </w:r>
+            <w:proofErr w:type="spellStart"/>
+            <w:r>
+              <w:rPr>
+                <w:rFonts w:ascii="Times New Roman" w:eastAsia="Times New Roman" w:hAnsi="Times New Roman" w:cs="Times New Roman"/>
+                <w:sz w:val="24"/>
+                <w:szCs w:val="24"/>
+                <w:lang w:eastAsia="es-MX"/>
+              </w:rPr>
+              <w:t>df</w:t>
+            </w:r>
+            <w:proofErr w:type="spellEnd"/>
+            <w:r>
+              <w:rPr>
+                <w:rFonts w:ascii="Times New Roman" w:eastAsia="Times New Roman" w:hAnsi="Times New Roman" w:cs="Times New Roman"/>
+                <w:sz w:val="24"/>
+                <w:szCs w:val="24"/>
+                <w:lang w:eastAsia="es-MX"/>
+              </w:rPr>
+              <w:t xml:space="preserve"> = 1; 120)</w:t>
+            </w:r>
+          </w:p>
+        </w:tc>
+        <w:tc>
+          <w:tcPr>
+            <w:tcW w:w="0" w:type="auto"/>
+            <w:vAlign w:val="center"/>
+            <w:hideMark/>
+          </w:tcPr>
+          <w:p>
+            <w:pPr>
+              <w:spacing w:after="0" w:line="240" w:lineRule="auto"/>
+              <w:jc w:val="center"/>
+              <w:rPr>
+                <w:rFonts w:ascii="Times New Roman" w:eastAsia="Times New Roman" w:hAnsi="Times New Roman" w:cs="Times New Roman"/>
+                <w:sz w:val="24"/>
+                <w:szCs w:val="24"/>
+                <w:lang w:eastAsia="es-MX"/>
+              </w:rPr>
+            </w:pPr>
+            <w:r>
+              <w:rPr>
+                <w:rFonts w:ascii="Times New Roman" w:eastAsia="Times New Roman" w:hAnsi="Times New Roman" w:cs="Times New Roman"/>
+                <w:sz w:val="24"/>
+                <w:szCs w:val="24"/>
+                <w:lang w:eastAsia="es-MX"/>
+              </w:rPr>
+              <w:t>6.024</w:t>
+            </w:r>
+            <w:r>
+              <w:rPr>
+                <w:rFonts w:ascii="Times New Roman" w:eastAsia="Times New Roman" w:hAnsi="Times New Roman" w:cs="Times New Roman"/>
+                <w:sz w:val="24"/>
+                <w:szCs w:val="24"/>
+                <w:vertAlign w:val="superscript"/>
+                <w:lang w:eastAsia="es-MX"/>
+              </w:rPr>
+              <w:t>**</w:t>
+            </w:r>
+            <w:r>
+              <w:rPr>
+                <w:rFonts w:ascii="Times New Roman" w:eastAsia="Times New Roman" w:hAnsi="Times New Roman" w:cs="Times New Roman"/>
+                <w:sz w:val="24"/>
+                <w:szCs w:val="24"/>
+                <w:lang w:eastAsia="es-MX"/>
+              </w:rPr>
+              <w:t> (</w:t>
+            </w:r>
+            <w:proofErr w:type="spellStart"/>
+            <w:r>
+              <w:rPr>
+                <w:rFonts w:ascii="Times New Roman" w:eastAsia="Times New Roman" w:hAnsi="Times New Roman" w:cs="Times New Roman"/>
+                <w:sz w:val="24"/>
+                <w:szCs w:val="24"/>
+                <w:lang w:eastAsia="es-MX"/>
+              </w:rPr>
+              <w:t>df</w:t>
+            </w:r>
+            <w:proofErr w:type="spellEnd"/>
+            <w:r>
+              <w:rPr>
+                <w:rFonts w:ascii="Times New Roman" w:eastAsia="Times New Roman" w:hAnsi="Times New Roman" w:cs="Times New Roman"/>
+                <w:sz w:val="24"/>
+                <w:szCs w:val="24"/>
+                <w:lang w:eastAsia="es-MX"/>
+              </w:rPr>
+              <w:t xml:space="preserve"> = 1; 95)</w:t>
+            </w:r>
+          </w:p>
+        </w:tc>
+        <w:tc>
+          <w:tcPr>
+            <w:tcW w:w="0" w:type="auto"/>
+            <w:vAlign w:val="center"/>
+            <w:hideMark/>
+          </w:tcPr>
+          <w:p>
+            <w:pPr>
+              <w:spacing w:after="0" w:line="240" w:lineRule="auto"/>
+              <w:jc w:val="center"/>
+              <w:rPr>
+                <w:rFonts w:ascii="Times New Roman" w:eastAsia="Times New Roman" w:hAnsi="Times New Roman" w:cs="Times New Roman"/>
+                <w:sz w:val="24"/>
+                <w:szCs w:val="24"/>
+                <w:lang w:eastAsia="es-MX"/>
+              </w:rPr>
+            </w:pPr>
+            <w:r>
+              <w:rPr>
+                <w:rFonts w:ascii="Times New Roman" w:eastAsia="Times New Roman" w:hAnsi="Times New Roman" w:cs="Times New Roman"/>
+                <w:sz w:val="24"/>
+                <w:szCs w:val="24"/>
+                <w:lang w:eastAsia="es-MX"/>
+              </w:rPr>
+              <w:t>4.808</w:t>
+            </w:r>
+            <w:r>
+              <w:rPr>
+                <w:rFonts w:ascii="Times New Roman" w:eastAsia="Times New Roman" w:hAnsi="Times New Roman" w:cs="Times New Roman"/>
+                <w:sz w:val="24"/>
+                <w:szCs w:val="24"/>
+                <w:vertAlign w:val="superscript"/>
+                <w:lang w:eastAsia="es-MX"/>
+              </w:rPr>
+              <w:t>**</w:t>
+            </w:r>
+            <w:r>
+              <w:rPr>
+                <w:rFonts w:ascii="Times New Roman" w:eastAsia="Times New Roman" w:hAnsi="Times New Roman" w:cs="Times New Roman"/>
+                <w:sz w:val="24"/>
+                <w:szCs w:val="24"/>
+                <w:lang w:eastAsia="es-MX"/>
+              </w:rPr>
+              <w:t> (</w:t>
+            </w:r>
+            <w:proofErr w:type="spellStart"/>
+            <w:r>
+              <w:rPr>
+                <w:rFonts w:ascii="Times New Roman" w:eastAsia="Times New Roman" w:hAnsi="Times New Roman" w:cs="Times New Roman"/>
+                <w:sz w:val="24"/>
+                <w:szCs w:val="24"/>
+                <w:lang w:eastAsia="es-MX"/>
+              </w:rPr>
+              <w:t>df</w:t>
+            </w:r>
+            <w:proofErr w:type="spellEnd"/>
+            <w:r>
+              <w:rPr>
+                <w:rFonts w:ascii="Times New Roman" w:eastAsia="Times New Roman" w:hAnsi="Times New Roman" w:cs="Times New Roman"/>
+                <w:sz w:val="24"/>
+                <w:szCs w:val="24"/>
+                <w:lang w:eastAsia="es-MX"/>
+              </w:rPr>
+              <w:t xml:space="preserve"> = 1; 112)</w:t>
+            </w:r>
+          </w:p>
+        </w:tc>
+        <w:tc>
+          <w:tcPr>
+            <w:tcW w:w="0" w:type="auto"/>
+            <w:vAlign w:val="center"/>
+            <w:hideMark/>
+          </w:tcPr>
+          <w:p>
+            <w:pPr>
+              <w:spacing w:after="0" w:line="240" w:lineRule="auto"/>
+              <w:jc w:val="center"/>
+              <w:rPr>
+                <w:rFonts w:ascii="Times New Roman" w:eastAsia="Times New Roman" w:hAnsi="Times New Roman" w:cs="Times New Roman"/>
+                <w:sz w:val="24"/>
+                <w:szCs w:val="24"/>
+                <w:lang w:eastAsia="es-MX"/>
+              </w:rPr>
+            </w:pPr>
+            <w:r>
+              <w:rPr>
+                <w:rFonts w:ascii="Times New Roman" w:eastAsia="Times New Roman" w:hAnsi="Times New Roman" w:cs="Times New Roman"/>
+                <w:sz w:val="24"/>
+                <w:szCs w:val="24"/>
+                <w:lang w:eastAsia="es-MX"/>
+              </w:rPr>
+              <w:t>4.172</w:t>
+            </w:r>
+            <w:r>
+              <w:rPr>
+                <w:rFonts w:ascii="Times New Roman" w:eastAsia="Times New Roman" w:hAnsi="Times New Roman" w:cs="Times New Roman"/>
+                <w:sz w:val="24"/>
+                <w:szCs w:val="24"/>
+                <w:vertAlign w:val="superscript"/>
+                <w:lang w:eastAsia="es-MX"/>
+              </w:rPr>
+              <w:t>**</w:t>
+            </w:r>
+            <w:r>
+              <w:rPr>
+                <w:rFonts w:ascii="Times New Roman" w:eastAsia="Times New Roman" w:hAnsi="Times New Roman" w:cs="Times New Roman"/>
+                <w:sz w:val="24"/>
+                <w:szCs w:val="24"/>
+                <w:lang w:eastAsia="es-MX"/>
+              </w:rPr>
+              <w:t> (</w:t>
+            </w:r>
+            <w:proofErr w:type="spellStart"/>
+            <w:r>
+              <w:rPr>
+                <w:rFonts w:ascii="Times New Roman" w:eastAsia="Times New Roman" w:hAnsi="Times New Roman" w:cs="Times New Roman"/>
+                <w:sz w:val="24"/>
+                <w:szCs w:val="24"/>
+                <w:lang w:eastAsia="es-MX"/>
+              </w:rPr>
+              <w:t>df</w:t>
+            </w:r>
+            <w:proofErr w:type="spellEnd"/>
+            <w:r>
+              <w:rPr>
+                <w:rFonts w:ascii="Times New Roman" w:eastAsia="Times New Roman" w:hAnsi="Times New Roman" w:cs="Times New Roman"/>
+                <w:sz w:val="24"/>
+                <w:szCs w:val="24"/>
+                <w:lang w:eastAsia="es-MX"/>
+              </w:rPr>
+              <w:t xml:space="preserve"> = 1; 4863)</w:t>
+            </w:r>
+          </w:p>
+        </w:tc>
+      </w:tr>
+      <w:tr>
+        <w:trPr>
+          <w:tblCellSpacing w:w="15" w:type="dxa"/>
+        </w:trPr>
+        <w:tc>
+          <w:tcPr>
+            <w:tcW w:w="0" w:type="auto"/>
+            <w:gridSpan w:val="7"/>
+            <w:tcBorders>
+              <w:bottom w:val="single" w:sz="6" w:space="0" w:color="000000"/>
+            </w:tcBorders>
+            <w:vAlign w:val="center"/>
+            <w:hideMark/>
+          </w:tcPr>
+          <w:p>
+            <w:pPr>
+              <w:spacing w:after="0" w:line="240" w:lineRule="auto"/>
+              <w:jc w:val="center"/>
+              <w:rPr>
+                <w:rFonts w:ascii="Times New Roman" w:eastAsia="Times New Roman" w:hAnsi="Times New Roman" w:cs="Times New Roman"/>
+                <w:sz w:val="24"/>
+                <w:szCs w:val="24"/>
+                <w:lang w:eastAsia="es-MX"/>
+              </w:rPr>
+            </w:pPr>
+          </w:p>
+        </w:tc>
+      </w:tr>
+      <w:tr>
+        <w:trPr>
+          <w:tblCellSpacing w:w="15" w:type="dxa"/>
+        </w:trPr>
+        <w:tc>
+          <w:tcPr>
+            <w:tcW w:w="0" w:type="auto"/>
+            <w:vAlign w:val="center"/>
+            <w:hideMark/>
+          </w:tcPr>
+          <w:p>
+            <w:pPr>
+              <w:spacing w:after="0" w:line="240" w:lineRule="auto"/>
+              <w:rPr>
+                <w:rFonts w:ascii="Times New Roman" w:eastAsia="Times New Roman" w:hAnsi="Times New Roman" w:cs="Times New Roman"/>
+                <w:sz w:val="24"/>
+                <w:szCs w:val="24"/>
+                <w:lang w:eastAsia="es-MX"/>
+              </w:rPr>
+            </w:pPr>
+            <w:r>
+              <w:rPr>
+                <w:rFonts w:ascii="Times New Roman" w:eastAsia="Times New Roman" w:hAnsi="Times New Roman" w:cs="Times New Roman"/>
+                <w:i/>
+                <w:iCs/>
+                <w:sz w:val="24"/>
+                <w:szCs w:val="24"/>
+                <w:lang w:eastAsia="es-MX"/>
+              </w:rPr>
+              <w:t>Note:</w:t>
+            </w:r>
+          </w:p>
+        </w:tc>
+        <w:tc>
+          <w:tcPr>
+            <w:tcW w:w="0" w:type="auto"/>
+            <w:gridSpan w:val="6"/>
+            <w:vAlign w:val="center"/>
+            <w:hideMark/>
+          </w:tcPr>
+          <w:p>
+            <w:pPr>
+              <w:spacing w:after="0" w:line="240" w:lineRule="auto"/>
+              <w:jc w:val="right"/>
+              <w:rPr>
+                <w:rFonts w:ascii="Times New Roman" w:eastAsia="Times New Roman" w:hAnsi="Times New Roman" w:cs="Times New Roman"/>
+                <w:sz w:val="24"/>
+                <w:szCs w:val="24"/>
+                <w:lang w:eastAsia="es-MX"/>
+              </w:rPr>
+            </w:pPr>
+            <w:r>
+              <w:rPr>
+                <w:rFonts w:ascii="Times New Roman" w:eastAsia="Times New Roman" w:hAnsi="Times New Roman" w:cs="Times New Roman"/>
+                <w:sz w:val="24"/>
+                <w:szCs w:val="24"/>
+                <w:vertAlign w:val="superscript"/>
+                <w:lang w:eastAsia="es-MX"/>
+              </w:rPr>
+              <w:t>*</w:t>
+            </w:r>
+            <w:r>
+              <w:rPr>
+                <w:rFonts w:ascii="Times New Roman" w:eastAsia="Times New Roman" w:hAnsi="Times New Roman" w:cs="Times New Roman"/>
+                <w:sz w:val="24"/>
+                <w:szCs w:val="24"/>
+                <w:lang w:eastAsia="es-MX"/>
+              </w:rPr>
+              <w:t>p&lt;0.1; </w:t>
+            </w:r>
+            <w:r>
+              <w:rPr>
+                <w:rFonts w:ascii="Times New Roman" w:eastAsia="Times New Roman" w:hAnsi="Times New Roman" w:cs="Times New Roman"/>
+                <w:sz w:val="24"/>
+                <w:szCs w:val="24"/>
+                <w:vertAlign w:val="superscript"/>
+                <w:lang w:eastAsia="es-MX"/>
+              </w:rPr>
+              <w:t>**</w:t>
+            </w:r>
+            <w:r>
+              <w:rPr>
+                <w:rFonts w:ascii="Times New Roman" w:eastAsia="Times New Roman" w:hAnsi="Times New Roman" w:cs="Times New Roman"/>
+                <w:sz w:val="24"/>
+                <w:szCs w:val="24"/>
+                <w:lang w:eastAsia="es-MX"/>
+              </w:rPr>
+              <w:t>p&lt;0.05; </w:t>
+            </w:r>
+            <w:r>
+              <w:rPr>
+                <w:rFonts w:ascii="Times New Roman" w:eastAsia="Times New Roman" w:hAnsi="Times New Roman" w:cs="Times New Roman"/>
+                <w:sz w:val="24"/>
+                <w:szCs w:val="24"/>
+                <w:vertAlign w:val="superscript"/>
+                <w:lang w:eastAsia="es-MX"/>
+              </w:rPr>
+              <w:t>***</w:t>
+            </w:r>
+            <w:r>
+              <w:rPr>
+                <w:rFonts w:ascii="Times New Roman" w:eastAsia="Times New Roman" w:hAnsi="Times New Roman" w:cs="Times New Roman"/>
+                <w:sz w:val="24"/>
+                <w:szCs w:val="24"/>
+                <w:lang w:eastAsia="es-MX"/>
+              </w:rPr>
+              <w:t>p&lt;0.01</w:t>
+            </w:r>
+          </w:p>
+        </w:tc>
+      </w:tr>
+    </w:tbl>
+    <w:p>
+      <w:pPr>
+        <w:spacing w:line="480" w:lineRule="auto"/>
+        <w:rPr>
+          <w:rFonts w:ascii="Times New Roman" w:hAnsi="Times New Roman" w:cs="Times New Roman"/>
+          <w:b/>
+          <w:sz w:val="24"/>
+          <w:szCs w:val="24"/>
+          <w:lang w:val="en-US"/>
+        </w:rPr>
+      </w:pPr>
+    </w:p>
+    <w:p>
+      <w:pPr>
         <w:spacing w:line="480" w:lineRule="auto"/>
         <w:rPr>
           <w:rFonts w:ascii="Times New Roman" w:hAnsi="Times New Roman" w:cs="Times New Roman"/>
@@ -3587,7 +8304,7 @@
           <wp:inline distT="0" distB="0" distL="0" distR="0">
             <wp:extent cx="5486400" cy="3657600"/>
             <wp:effectExtent l="19050" t="0" r="0" b="0"/>
-            <wp:docPr id="28" name="Imagen 23" descr="C:\Users\JC\Documents\GitHub\atun\Docs\Figs\Fig13.tiff"/>
+            <wp:docPr id="30" name="Imagen 17" descr="C:\Users\JC\Documents\GitHub\atun\Docs\Figs\Fig13.tiff"/>
             <wp:cNvGraphicFramePr>
               <a:graphicFrameLocks xmlns:a="http://schemas.openxmlformats.org/drawingml/2006/main" noChangeAspect="1"/>
             </wp:cNvGraphicFramePr>
@@ -3595,7 +8312,7 @@
               <a:graphicData uri="http://schemas.openxmlformats.org/drawingml/2006/picture">
                 <pic:pic xmlns:pic="http://schemas.openxmlformats.org/drawingml/2006/picture">
                   <pic:nvPicPr>
-                    <pic:cNvPr id="0" name="Picture 23" descr="C:\Users\JC\Documents\GitHub\atun\Docs\Figs\Fig13.tiff"/>
+                    <pic:cNvPr id="0" name="Picture 17" descr="C:\Users\JC\Documents\GitHub\atun\Docs\Figs\Fig13.tiff"/>
                     <pic:cNvPicPr>
                       <a:picLocks noChangeAspect="1" noChangeArrowheads="1"/>
                     </pic:cNvPicPr>
@@ -3642,7 +8359,7 @@
           <wp:inline distT="0" distB="0" distL="0" distR="0">
             <wp:extent cx="5486400" cy="3657600"/>
             <wp:effectExtent l="19050" t="0" r="0" b="0"/>
-            <wp:docPr id="27" name="Imagen 22" descr="C:\Users\JC\Documents\GitHub\atun\Docs\Figs\Fig14.tiff"/>
+            <wp:docPr id="29" name="Imagen 16" descr="C:\Users\JC\Documents\GitHub\atun\Docs\Figs\Fig14.tiff"/>
             <wp:cNvGraphicFramePr>
               <a:graphicFrameLocks xmlns:a="http://schemas.openxmlformats.org/drawingml/2006/main" noChangeAspect="1"/>
             </wp:cNvGraphicFramePr>
@@ -3650,7 +8367,7 @@
               <a:graphicData uri="http://schemas.openxmlformats.org/drawingml/2006/picture">
                 <pic:pic xmlns:pic="http://schemas.openxmlformats.org/drawingml/2006/picture">
                   <pic:nvPicPr>
-                    <pic:cNvPr id="0" name="Picture 22" descr="C:\Users\JC\Documents\GitHub\atun\Docs\Figs\Fig14.tiff"/>
+                    <pic:cNvPr id="0" name="Picture 16" descr="C:\Users\JC\Documents\GitHub\atun\Docs\Figs\Fig14.tiff"/>
                     <pic:cNvPicPr>
                       <a:picLocks noChangeAspect="1" noChangeArrowheads="1"/>
                     </pic:cNvPicPr>
@@ -3780,18 +8497,6 @@
           <w:lang w:val="en-US"/>
         </w:rPr>
       </w:pPr>
-    </w:p>
-    <w:p>
-      <w:pPr>
-        <w:spacing w:line="480" w:lineRule="auto"/>
-        <w:rPr>
-          <w:rFonts w:ascii="Times New Roman" w:hAnsi="Times New Roman" w:cs="Times New Roman"/>
-          <w:b/>
-          <w:sz w:val="24"/>
-          <w:szCs w:val="24"/>
-          <w:lang w:val="en-US"/>
-        </w:rPr>
-      </w:pPr>
       <w:r>
         <w:rPr>
           <w:rFonts w:ascii="Times New Roman" w:hAnsi="Times New Roman" w:cs="Times New Roman"/>
@@ -4004,7 +8709,7 @@
             <w:rPr>
               <w:noProof/>
             </w:rPr>
-            <w:t>16</w:t>
+            <w:t>17</w:t>
           </w:r>
         </w:fldSimple>
       </w:p>
@@ -4455,6 +9160,22 @@
       <w:sz w:val="16"/>
       <w:szCs w:val="16"/>
     </w:rPr>
+  </w:style>
+  <w:style w:type="character" w:styleId="nfasis">
+    <w:name w:val="Emphasis"/>
+    <w:basedOn w:val="Fuentedeprrafopredeter"/>
+    <w:uiPriority w:val="20"/>
+    <w:qFormat/>
+    <w:rsid w:val="00B7021B"/>
+    <w:rPr>
+      <w:i/>
+      <w:iCs/>
+    </w:rPr>
+  </w:style>
+  <w:style w:type="character" w:customStyle="1" w:styleId="apple-converted-space">
+    <w:name w:val="apple-converted-space"/>
+    <w:basedOn w:val="Fuentedeprrafopredeter"/>
+    <w:rsid w:val="00B7021B"/>
   </w:style>
 </w:styles>
 </file>
@@ -4747,7 +9468,7 @@
 </file>
 
 <file path=customXml/itemProps1.xml><?xml version="1.0" encoding="utf-8"?>
-<ds:datastoreItem xmlns:ds="http://schemas.openxmlformats.org/officeDocument/2006/customXml" ds:itemID="{4452C42B-7BB8-46BC-858F-8CEA6097594A}">
+<ds:datastoreItem xmlns:ds="http://schemas.openxmlformats.org/officeDocument/2006/customXml" ds:itemID="{3A63097A-C5AC-4AEF-8651-DF4DEE90F42F}">
   <ds:schemaRefs>
     <ds:schemaRef ds:uri="http://schemas.openxmlformats.org/officeDocument/2006/bibliography"/>
   </ds:schemaRefs>

</xml_diff>